<commit_message>
speech recognition works. almost done with the nltk part
</commit_message>
<xml_diff>
--- a/AnEmotionallyAwareDialogueSystemWithMemory.docx
+++ b/AnEmotionallyAwareDialogueSystemWithMemory.docx
@@ -943,16 +943,7 @@
           <w:sz w:val="20"/>
           <w:szCs w:val="27"/>
         </w:rPr>
-        <w:t>Detecting emotions happens to be the very first step of the process</w:t>
-      </w:r>
-      <w:r>
-        <w:rPr>
-          <w:rFonts w:ascii="Times New Roman" w:eastAsia="Times New Roman" w:hAnsi="Times New Roman" w:cs="Times New Roman"/>
-          <w:color w:val="000000"/>
-          <w:sz w:val="20"/>
-          <w:szCs w:val="27"/>
-        </w:rPr>
-        <w:t xml:space="preserve"> and one of the most important process</w:t>
+        <w:t>Detecting emotions happens to be the very first step of the process and one of the most important process</w:t>
       </w:r>
       <w:r>
         <w:rPr>
@@ -1101,7 +1092,27 @@
           <w:sz w:val="20"/>
           <w:szCs w:val="27"/>
         </w:rPr>
-        <w:t>Figure 2: Plutchik Emotional Circumplex</w:t>
+        <w:t xml:space="preserve">Figure 2: </w:t>
+      </w:r>
+      <w:proofErr w:type="spellStart"/>
+      <w:r>
+        <w:rPr>
+          <w:rFonts w:ascii="Times New Roman" w:eastAsia="Times New Roman" w:hAnsi="Times New Roman" w:cs="Times New Roman"/>
+          <w:color w:val="000000"/>
+          <w:sz w:val="20"/>
+          <w:szCs w:val="27"/>
+        </w:rPr>
+        <w:t>Plutchik</w:t>
+      </w:r>
+      <w:proofErr w:type="spellEnd"/>
+      <w:r>
+        <w:rPr>
+          <w:rFonts w:ascii="Times New Roman" w:eastAsia="Times New Roman" w:hAnsi="Times New Roman" w:cs="Times New Roman"/>
+          <w:color w:val="000000"/>
+          <w:sz w:val="20"/>
+          <w:szCs w:val="27"/>
+        </w:rPr>
+        <w:t xml:space="preserve"> Emotional Circumplex</w:t>
       </w:r>
     </w:p>
     <w:p>
@@ -1841,6 +1852,16 @@
         </w:rPr>
         <w:t>(include an example or diagram)</w:t>
       </w:r>
+      <w:r>
+        <w:rPr>
+          <w:rFonts w:ascii="Times New Roman" w:hAnsi="Times New Roman" w:cs="Times New Roman"/>
+          <w:color w:val="FF0000"/>
+          <w:sz w:val="20"/>
+        </w:rPr>
+        <w:t xml:space="preserve"> – after finishing the code</w:t>
+      </w:r>
+      <w:bookmarkStart w:id="0" w:name="_GoBack"/>
+      <w:bookmarkEnd w:id="0"/>
     </w:p>
     <w:p>
       <w:pPr>
@@ -2003,25 +2024,7 @@
           <w:color w:val="000000" w:themeColor="text1"/>
           <w:sz w:val="24"/>
         </w:rPr>
-        <w:t>I</w:t>
-      </w:r>
-      <w:r>
-        <w:rPr>
-          <w:rFonts w:ascii="Times New Roman" w:hAnsi="Times New Roman" w:cs="Times New Roman"/>
-          <w:b/>
-          <w:color w:val="000000" w:themeColor="text1"/>
-          <w:sz w:val="24"/>
-        </w:rPr>
-        <w:t xml:space="preserve">V </w:t>
-      </w:r>
-      <w:r>
-        <w:rPr>
-          <w:rFonts w:ascii="Times New Roman" w:hAnsi="Times New Roman" w:cs="Times New Roman"/>
-          <w:b/>
-          <w:color w:val="000000" w:themeColor="text1"/>
-          <w:sz w:val="24"/>
-        </w:rPr>
-        <w:t>Results</w:t>
+        <w:t>IV Results</w:t>
       </w:r>
     </w:p>
     <w:p>
@@ -2124,8 +2127,6 @@
         </w:rPr>
         <w:t xml:space="preserve"> and how more analysis can be done on the </w:t>
       </w:r>
-      <w:bookmarkStart w:id="0" w:name="_GoBack"/>
-      <w:bookmarkEnd w:id="0"/>
       <w:r>
         <w:rPr>
           <w:rFonts w:ascii="Times New Roman" w:hAnsi="Times New Roman" w:cs="Times New Roman"/>
@@ -2228,6 +2229,7 @@
           <w:szCs w:val="20"/>
         </w:rPr>
       </w:pPr>
+      <w:proofErr w:type="spellStart"/>
       <w:r>
         <w:rPr>
           <w:rFonts w:ascii="Times New Roman" w:hAnsi="Times New Roman" w:cs="Times New Roman"/>
@@ -2236,7 +2238,18 @@
           <w:szCs w:val="20"/>
           <w:shd w:val="clear" w:color="auto" w:fill="FFFFFF"/>
         </w:rPr>
-        <w:t>Annabell Ho, Jeff Hancock, Adam S Miner, Psychological, Relational, and Emotional Effects of Self-Disclosure After Conversations With a Chatbot, </w:t>
+        <w:t>Annabell</w:t>
+      </w:r>
+      <w:proofErr w:type="spellEnd"/>
+      <w:r>
+        <w:rPr>
+          <w:rFonts w:ascii="Times New Roman" w:hAnsi="Times New Roman" w:cs="Times New Roman"/>
+          <w:color w:val="2A2A2A"/>
+          <w:sz w:val="18"/>
+          <w:szCs w:val="20"/>
+          <w:shd w:val="clear" w:color="auto" w:fill="FFFFFF"/>
+        </w:rPr>
+        <w:t xml:space="preserve"> Ho, Jeff Hancock, Adam S Miner, Psychological, Relational, and Emotional Effects of Self-Disclosure After Conversations With a Chatbot, </w:t>
       </w:r>
       <w:r>
         <w:rPr>
@@ -2294,7 +2307,55 @@
           <w:rFonts w:ascii="Times New Roman" w:hAnsi="Times New Roman" w:cs="Times New Roman"/>
           <w:sz w:val="18"/>
         </w:rPr>
-        <w:t xml:space="preserve">Bansal, G., Nushi, B., Kamar, E., Lasecki, W. S., Weld, D. S., &amp; Horvitz, E. (n.d.). Beyond Accuracy: The Role of Mental Models in Human-AI Team Performance. </w:t>
+        <w:t xml:space="preserve">Bansal, G., </w:t>
+      </w:r>
+      <w:proofErr w:type="spellStart"/>
+      <w:r>
+        <w:rPr>
+          <w:rFonts w:ascii="Times New Roman" w:hAnsi="Times New Roman" w:cs="Times New Roman"/>
+          <w:sz w:val="18"/>
+        </w:rPr>
+        <w:t>Nushi</w:t>
+      </w:r>
+      <w:proofErr w:type="spellEnd"/>
+      <w:r>
+        <w:rPr>
+          <w:rFonts w:ascii="Times New Roman" w:hAnsi="Times New Roman" w:cs="Times New Roman"/>
+          <w:sz w:val="18"/>
+        </w:rPr>
+        <w:t xml:space="preserve">, B., </w:t>
+      </w:r>
+      <w:proofErr w:type="spellStart"/>
+      <w:r>
+        <w:rPr>
+          <w:rFonts w:ascii="Times New Roman" w:hAnsi="Times New Roman" w:cs="Times New Roman"/>
+          <w:sz w:val="18"/>
+        </w:rPr>
+        <w:t>Kamar</w:t>
+      </w:r>
+      <w:proofErr w:type="spellEnd"/>
+      <w:r>
+        <w:rPr>
+          <w:rFonts w:ascii="Times New Roman" w:hAnsi="Times New Roman" w:cs="Times New Roman"/>
+          <w:sz w:val="18"/>
+        </w:rPr>
+        <w:t xml:space="preserve">, E., </w:t>
+      </w:r>
+      <w:proofErr w:type="spellStart"/>
+      <w:r>
+        <w:rPr>
+          <w:rFonts w:ascii="Times New Roman" w:hAnsi="Times New Roman" w:cs="Times New Roman"/>
+          <w:sz w:val="18"/>
+        </w:rPr>
+        <w:t>Lasecki</w:t>
+      </w:r>
+      <w:proofErr w:type="spellEnd"/>
+      <w:r>
+        <w:rPr>
+          <w:rFonts w:ascii="Times New Roman" w:hAnsi="Times New Roman" w:cs="Times New Roman"/>
+          <w:sz w:val="18"/>
+        </w:rPr>
+        <w:t xml:space="preserve">, W. S., Weld, D. S., &amp; Horvitz, E. (n.d.). Beyond Accuracy: The Role of Mental Models in Human-AI Team Performance. </w:t>
       </w:r>
     </w:p>
     <w:p>
@@ -2311,6 +2372,7 @@
           <w:szCs w:val="20"/>
         </w:rPr>
       </w:pPr>
+      <w:proofErr w:type="spellStart"/>
       <w:r>
         <w:rPr>
           <w:rFonts w:ascii="Times New Roman" w:eastAsia="Times New Roman" w:hAnsi="Times New Roman" w:cs="Times New Roman"/>
@@ -2318,7 +2380,117 @@
           <w:sz w:val="18"/>
           <w:szCs w:val="20"/>
         </w:rPr>
-        <w:t>Dongkeon Lee, Kyo-Joong Oh and Ho-Jin Choi, "The chatbot feels you - a counseling service using emotional response generation," 2017 IEEE International Conference on Big Data and Smart Computing (BigComp), Jeju, 2017, pp. 437-440, doi: 10.1109/BIGCOMP.2017.7881752.</w:t>
+        <w:t>Dongkeon</w:t>
+      </w:r>
+      <w:proofErr w:type="spellEnd"/>
+      <w:r>
+        <w:rPr>
+          <w:rFonts w:ascii="Times New Roman" w:eastAsia="Times New Roman" w:hAnsi="Times New Roman" w:cs="Times New Roman"/>
+          <w:color w:val="212529"/>
+          <w:sz w:val="18"/>
+          <w:szCs w:val="20"/>
+        </w:rPr>
+        <w:t xml:space="preserve"> Lee, </w:t>
+      </w:r>
+      <w:proofErr w:type="spellStart"/>
+      <w:r>
+        <w:rPr>
+          <w:rFonts w:ascii="Times New Roman" w:eastAsia="Times New Roman" w:hAnsi="Times New Roman" w:cs="Times New Roman"/>
+          <w:color w:val="212529"/>
+          <w:sz w:val="18"/>
+          <w:szCs w:val="20"/>
+        </w:rPr>
+        <w:t>Kyo-Joong</w:t>
+      </w:r>
+      <w:proofErr w:type="spellEnd"/>
+      <w:r>
+        <w:rPr>
+          <w:rFonts w:ascii="Times New Roman" w:eastAsia="Times New Roman" w:hAnsi="Times New Roman" w:cs="Times New Roman"/>
+          <w:color w:val="212529"/>
+          <w:sz w:val="18"/>
+          <w:szCs w:val="20"/>
+        </w:rPr>
+        <w:t xml:space="preserve"> Oh and Ho-</w:t>
+      </w:r>
+      <w:proofErr w:type="spellStart"/>
+      <w:r>
+        <w:rPr>
+          <w:rFonts w:ascii="Times New Roman" w:eastAsia="Times New Roman" w:hAnsi="Times New Roman" w:cs="Times New Roman"/>
+          <w:color w:val="212529"/>
+          <w:sz w:val="18"/>
+          <w:szCs w:val="20"/>
+        </w:rPr>
+        <w:t>Jin</w:t>
+      </w:r>
+      <w:proofErr w:type="spellEnd"/>
+      <w:r>
+        <w:rPr>
+          <w:rFonts w:ascii="Times New Roman" w:eastAsia="Times New Roman" w:hAnsi="Times New Roman" w:cs="Times New Roman"/>
+          <w:color w:val="212529"/>
+          <w:sz w:val="18"/>
+          <w:szCs w:val="20"/>
+        </w:rPr>
+        <w:t xml:space="preserve"> Choi, "The chatbot feels you - a counseling service using emotional response generation," 2017 IEEE International Conference on Big Data and Smart Computing (</w:t>
+      </w:r>
+      <w:proofErr w:type="spellStart"/>
+      <w:r>
+        <w:rPr>
+          <w:rFonts w:ascii="Times New Roman" w:eastAsia="Times New Roman" w:hAnsi="Times New Roman" w:cs="Times New Roman"/>
+          <w:color w:val="212529"/>
+          <w:sz w:val="18"/>
+          <w:szCs w:val="20"/>
+        </w:rPr>
+        <w:t>BigComp</w:t>
+      </w:r>
+      <w:proofErr w:type="spellEnd"/>
+      <w:r>
+        <w:rPr>
+          <w:rFonts w:ascii="Times New Roman" w:eastAsia="Times New Roman" w:hAnsi="Times New Roman" w:cs="Times New Roman"/>
+          <w:color w:val="212529"/>
+          <w:sz w:val="18"/>
+          <w:szCs w:val="20"/>
+        </w:rPr>
+        <w:t xml:space="preserve">), </w:t>
+      </w:r>
+      <w:proofErr w:type="spellStart"/>
+      <w:r>
+        <w:rPr>
+          <w:rFonts w:ascii="Times New Roman" w:eastAsia="Times New Roman" w:hAnsi="Times New Roman" w:cs="Times New Roman"/>
+          <w:color w:val="212529"/>
+          <w:sz w:val="18"/>
+          <w:szCs w:val="20"/>
+        </w:rPr>
+        <w:t>Jeju</w:t>
+      </w:r>
+      <w:proofErr w:type="spellEnd"/>
+      <w:r>
+        <w:rPr>
+          <w:rFonts w:ascii="Times New Roman" w:eastAsia="Times New Roman" w:hAnsi="Times New Roman" w:cs="Times New Roman"/>
+          <w:color w:val="212529"/>
+          <w:sz w:val="18"/>
+          <w:szCs w:val="20"/>
+        </w:rPr>
+        <w:t xml:space="preserve">, 2017, pp. 437-440, </w:t>
+      </w:r>
+      <w:proofErr w:type="spellStart"/>
+      <w:r>
+        <w:rPr>
+          <w:rFonts w:ascii="Times New Roman" w:eastAsia="Times New Roman" w:hAnsi="Times New Roman" w:cs="Times New Roman"/>
+          <w:color w:val="212529"/>
+          <w:sz w:val="18"/>
+          <w:szCs w:val="20"/>
+        </w:rPr>
+        <w:t>doi</w:t>
+      </w:r>
+      <w:proofErr w:type="spellEnd"/>
+      <w:r>
+        <w:rPr>
+          <w:rFonts w:ascii="Times New Roman" w:eastAsia="Times New Roman" w:hAnsi="Times New Roman" w:cs="Times New Roman"/>
+          <w:color w:val="212529"/>
+          <w:sz w:val="18"/>
+          <w:szCs w:val="20"/>
+        </w:rPr>
+        <w:t>: 10.1109/BIGCOMP.2017.7881752.</w:t>
       </w:r>
     </w:p>
     <w:p>
@@ -2335,6 +2507,7 @@
           <w:szCs w:val="20"/>
         </w:rPr>
       </w:pPr>
+      <w:proofErr w:type="spellStart"/>
       <w:r>
         <w:rPr>
           <w:rFonts w:ascii="Times New Roman" w:eastAsia="Times New Roman" w:hAnsi="Times New Roman" w:cs="Times New Roman"/>
@@ -2342,7 +2515,37 @@
           <w:sz w:val="18"/>
           <w:szCs w:val="20"/>
         </w:rPr>
-        <w:t>Endang Wahyu Pamungkas. (2019). Emotionally-Aware Chatbots: A Survey.</w:t>
+        <w:t>Endang</w:t>
+      </w:r>
+      <w:proofErr w:type="spellEnd"/>
+      <w:r>
+        <w:rPr>
+          <w:rFonts w:ascii="Times New Roman" w:eastAsia="Times New Roman" w:hAnsi="Times New Roman" w:cs="Times New Roman"/>
+          <w:color w:val="212529"/>
+          <w:sz w:val="18"/>
+          <w:szCs w:val="20"/>
+        </w:rPr>
+        <w:t xml:space="preserve"> Wahyu </w:t>
+      </w:r>
+      <w:proofErr w:type="spellStart"/>
+      <w:r>
+        <w:rPr>
+          <w:rFonts w:ascii="Times New Roman" w:eastAsia="Times New Roman" w:hAnsi="Times New Roman" w:cs="Times New Roman"/>
+          <w:color w:val="212529"/>
+          <w:sz w:val="18"/>
+          <w:szCs w:val="20"/>
+        </w:rPr>
+        <w:t>Pamungkas</w:t>
+      </w:r>
+      <w:proofErr w:type="spellEnd"/>
+      <w:r>
+        <w:rPr>
+          <w:rFonts w:ascii="Times New Roman" w:eastAsia="Times New Roman" w:hAnsi="Times New Roman" w:cs="Times New Roman"/>
+          <w:color w:val="212529"/>
+          <w:sz w:val="18"/>
+          <w:szCs w:val="20"/>
+        </w:rPr>
+        <w:t>. (2019). Emotionally-Aware Chatbots: A Survey.</w:t>
       </w:r>
       <w:r>
         <w:rPr>
@@ -2368,21 +2571,103 @@
           <w:szCs w:val="20"/>
         </w:rPr>
       </w:pPr>
-      <w:r>
-        <w:rPr>
-          <w:rFonts w:ascii="Times New Roman" w:hAnsi="Times New Roman" w:cs="Times New Roman"/>
-          <w:sz w:val="18"/>
-          <w:szCs w:val="20"/>
-        </w:rPr>
-        <w:t xml:space="preserve">Heleen Rutjes, Martijn C. Willemsen, and Wijnand A. IJsselsteijn. 2019. Considerations on Explainable AI and Users’ Mental Models. In Where is the Human? Bridging the Gap Between AI and HCI, </w:t>
-      </w:r>
-      <w:r>
-        <w:rPr>
-          <w:rFonts w:ascii="Times New Roman" w:hAnsi="Times New Roman" w:cs="Times New Roman"/>
-          <w:sz w:val="18"/>
-          <w:szCs w:val="20"/>
-        </w:rPr>
-        <w:t>Workshop at CHI’19, May 4–9, 2019, Glasgow, Scotland U</w:t>
+      <w:proofErr w:type="spellStart"/>
+      <w:r>
+        <w:rPr>
+          <w:rFonts w:ascii="Times New Roman" w:hAnsi="Times New Roman" w:cs="Times New Roman"/>
+          <w:sz w:val="18"/>
+          <w:szCs w:val="20"/>
+        </w:rPr>
+        <w:t>Heleen</w:t>
+      </w:r>
+      <w:proofErr w:type="spellEnd"/>
+      <w:r>
+        <w:rPr>
+          <w:rFonts w:ascii="Times New Roman" w:hAnsi="Times New Roman" w:cs="Times New Roman"/>
+          <w:sz w:val="18"/>
+          <w:szCs w:val="20"/>
+        </w:rPr>
+        <w:t xml:space="preserve"> </w:t>
+      </w:r>
+      <w:proofErr w:type="spellStart"/>
+      <w:r>
+        <w:rPr>
+          <w:rFonts w:ascii="Times New Roman" w:hAnsi="Times New Roman" w:cs="Times New Roman"/>
+          <w:sz w:val="18"/>
+          <w:szCs w:val="20"/>
+        </w:rPr>
+        <w:t>Rutjes</w:t>
+      </w:r>
+      <w:proofErr w:type="spellEnd"/>
+      <w:r>
+        <w:rPr>
+          <w:rFonts w:ascii="Times New Roman" w:hAnsi="Times New Roman" w:cs="Times New Roman"/>
+          <w:sz w:val="18"/>
+          <w:szCs w:val="20"/>
+        </w:rPr>
+        <w:t xml:space="preserve">, </w:t>
+      </w:r>
+      <w:proofErr w:type="spellStart"/>
+      <w:r>
+        <w:rPr>
+          <w:rFonts w:ascii="Times New Roman" w:hAnsi="Times New Roman" w:cs="Times New Roman"/>
+          <w:sz w:val="18"/>
+          <w:szCs w:val="20"/>
+        </w:rPr>
+        <w:t>Martijn</w:t>
+      </w:r>
+      <w:proofErr w:type="spellEnd"/>
+      <w:r>
+        <w:rPr>
+          <w:rFonts w:ascii="Times New Roman" w:hAnsi="Times New Roman" w:cs="Times New Roman"/>
+          <w:sz w:val="18"/>
+          <w:szCs w:val="20"/>
+        </w:rPr>
+        <w:t xml:space="preserve"> C. Willemsen, and </w:t>
+      </w:r>
+      <w:proofErr w:type="spellStart"/>
+      <w:r>
+        <w:rPr>
+          <w:rFonts w:ascii="Times New Roman" w:hAnsi="Times New Roman" w:cs="Times New Roman"/>
+          <w:sz w:val="18"/>
+          <w:szCs w:val="20"/>
+        </w:rPr>
+        <w:t>Wijnand</w:t>
+      </w:r>
+      <w:proofErr w:type="spellEnd"/>
+      <w:r>
+        <w:rPr>
+          <w:rFonts w:ascii="Times New Roman" w:hAnsi="Times New Roman" w:cs="Times New Roman"/>
+          <w:sz w:val="18"/>
+          <w:szCs w:val="20"/>
+        </w:rPr>
+        <w:t xml:space="preserve"> A. </w:t>
+      </w:r>
+      <w:proofErr w:type="spellStart"/>
+      <w:r>
+        <w:rPr>
+          <w:rFonts w:ascii="Times New Roman" w:hAnsi="Times New Roman" w:cs="Times New Roman"/>
+          <w:sz w:val="18"/>
+          <w:szCs w:val="20"/>
+        </w:rPr>
+        <w:t>IJsselsteijn</w:t>
+      </w:r>
+      <w:proofErr w:type="spellEnd"/>
+      <w:r>
+        <w:rPr>
+          <w:rFonts w:ascii="Times New Roman" w:hAnsi="Times New Roman" w:cs="Times New Roman"/>
+          <w:sz w:val="18"/>
+          <w:szCs w:val="20"/>
+        </w:rPr>
+        <w:t xml:space="preserve">. 2019. Considerations on Explainable AI and Users’ Mental Models. In Where is the </w:t>
+      </w:r>
+      <w:r>
+        <w:rPr>
+          <w:rFonts w:ascii="Times New Roman" w:hAnsi="Times New Roman" w:cs="Times New Roman"/>
+          <w:sz w:val="18"/>
+          <w:szCs w:val="20"/>
+        </w:rPr>
+        <w:t>Human? Bridging the Gap Between AI and HCI, Workshop at CHI’19, May 4–9, 2019, Glasgow, Scotland U</w:t>
       </w:r>
       <w:r>
         <w:rPr>
@@ -2491,7 +2776,27 @@
           <w:sz w:val="18"/>
           <w:szCs w:val="20"/>
         </w:rPr>
-        <w:t>K. Oh, D. Lee, B. Ko and H. Choi, "A Chatbot for Psychiatric Counseling in Mental Healthcare Service Based on Emotional Dialogue Analysis and Sentence Generation," 2017 18th IEEE International Conference on Mobile Data Management (MDM), Daejeon, 2017, pp. 371-375, doi: 10.1109/MDM.2017.64.</w:t>
+        <w:t xml:space="preserve">K. Oh, D. Lee, B. Ko and H. Choi, "A Chatbot for Psychiatric Counseling in Mental Healthcare Service Based on Emotional Dialogue Analysis and Sentence Generation," 2017 18th IEEE International Conference on Mobile Data Management (MDM), Daejeon, 2017, pp. 371-375, </w:t>
+      </w:r>
+      <w:proofErr w:type="spellStart"/>
+      <w:r>
+        <w:rPr>
+          <w:rFonts w:ascii="Times New Roman" w:eastAsia="Times New Roman" w:hAnsi="Times New Roman" w:cs="Times New Roman"/>
+          <w:color w:val="212529"/>
+          <w:sz w:val="18"/>
+          <w:szCs w:val="20"/>
+        </w:rPr>
+        <w:t>doi</w:t>
+      </w:r>
+      <w:proofErr w:type="spellEnd"/>
+      <w:r>
+        <w:rPr>
+          <w:rFonts w:ascii="Times New Roman" w:eastAsia="Times New Roman" w:hAnsi="Times New Roman" w:cs="Times New Roman"/>
+          <w:color w:val="212529"/>
+          <w:sz w:val="18"/>
+          <w:szCs w:val="20"/>
+        </w:rPr>
+        <w:t>: 10.1109/MDM.2017.64.</w:t>
       </w:r>
     </w:p>
     <w:p>
@@ -2515,7 +2820,47 @@
           <w:sz w:val="18"/>
           <w:szCs w:val="20"/>
         </w:rPr>
-        <w:t>R. E. Banchs, "On the construction of more human-like chatbots: Affect and emotion analysis of movie dialogue data," 2017 Asia-Pacific Signal and Information Processing Association Annual Summit and Conference (APSIPA ASC), Kuala Lumpur, 2017, pp. 1364-1367, doi: 10.1109/APSIPA.2017.8282245.</w:t>
+        <w:t xml:space="preserve">R. E. </w:t>
+      </w:r>
+      <w:proofErr w:type="spellStart"/>
+      <w:r>
+        <w:rPr>
+          <w:rFonts w:ascii="Times New Roman" w:eastAsia="Times New Roman" w:hAnsi="Times New Roman" w:cs="Times New Roman"/>
+          <w:color w:val="212529"/>
+          <w:sz w:val="18"/>
+          <w:szCs w:val="20"/>
+        </w:rPr>
+        <w:t>Banchs</w:t>
+      </w:r>
+      <w:proofErr w:type="spellEnd"/>
+      <w:r>
+        <w:rPr>
+          <w:rFonts w:ascii="Times New Roman" w:eastAsia="Times New Roman" w:hAnsi="Times New Roman" w:cs="Times New Roman"/>
+          <w:color w:val="212529"/>
+          <w:sz w:val="18"/>
+          <w:szCs w:val="20"/>
+        </w:rPr>
+        <w:t xml:space="preserve">, "On the construction of more human-like chatbots: Affect and emotion analysis of movie dialogue data," 2017 Asia-Pacific Signal and Information Processing Association Annual Summit and Conference (APSIPA ASC), Kuala Lumpur, 2017, pp. 1364-1367, </w:t>
+      </w:r>
+      <w:proofErr w:type="spellStart"/>
+      <w:r>
+        <w:rPr>
+          <w:rFonts w:ascii="Times New Roman" w:eastAsia="Times New Roman" w:hAnsi="Times New Roman" w:cs="Times New Roman"/>
+          <w:color w:val="212529"/>
+          <w:sz w:val="18"/>
+          <w:szCs w:val="20"/>
+        </w:rPr>
+        <w:t>doi</w:t>
+      </w:r>
+      <w:proofErr w:type="spellEnd"/>
+      <w:r>
+        <w:rPr>
+          <w:rFonts w:ascii="Times New Roman" w:eastAsia="Times New Roman" w:hAnsi="Times New Roman" w:cs="Times New Roman"/>
+          <w:color w:val="212529"/>
+          <w:sz w:val="18"/>
+          <w:szCs w:val="20"/>
+        </w:rPr>
+        <w:t>: 10.1109/APSIPA.2017.8282245.</w:t>
       </w:r>
     </w:p>
     <w:p>
@@ -2537,7 +2882,26 @@
           <w:sz w:val="18"/>
           <w:szCs w:val="20"/>
         </w:rPr>
-        <w:t>R. Plutchik, "Emotions and Life: Perspectives from Psychology," Biology, and Evolution, Washington, DC: American Psychological Association, 2002</w:t>
+        <w:lastRenderedPageBreak/>
+        <w:t xml:space="preserve">R. </w:t>
+      </w:r>
+      <w:proofErr w:type="spellStart"/>
+      <w:r>
+        <w:rPr>
+          <w:rFonts w:ascii="Times New Roman" w:hAnsi="Times New Roman" w:cs="Times New Roman"/>
+          <w:sz w:val="18"/>
+          <w:szCs w:val="20"/>
+        </w:rPr>
+        <w:t>Plutchik</w:t>
+      </w:r>
+      <w:proofErr w:type="spellEnd"/>
+      <w:r>
+        <w:rPr>
+          <w:rFonts w:ascii="Times New Roman" w:hAnsi="Times New Roman" w:cs="Times New Roman"/>
+          <w:sz w:val="18"/>
+          <w:szCs w:val="20"/>
+        </w:rPr>
+        <w:t>, "Emotions and Life: Perspectives from Psychology," Biology, and Evolution, Washington, DC: American Psychological Association, 2002</w:t>
       </w:r>
       <w:r>
         <w:rPr>
@@ -2568,8 +2932,15 @@
           <w:sz w:val="18"/>
           <w:szCs w:val="20"/>
         </w:rPr>
-        <w:lastRenderedPageBreak/>
-        <w:t>Srivastava, T. (2018). Replicating Human Memory Structures in Neural Networks to Create Precise NLU algorithms [Web log post]. Retrieved December 10, 2020, from https://www.analyticsvidhya.com/blog/2018/04/replicating-human-memory-structures-in-neural-networks-to-create-precise-nlu-algorithms/</w:t>
+        <w:t>Srivastava, T. (2018). Replicating Human Memory Structures in Neural Networks to Create Precise NLU algorithms [Web log post]. Retrieved December 10, 2020, from https://www.analyticsvidhya.com/blog/2018/04/repli</w:t>
+      </w:r>
+      <w:r>
+        <w:rPr>
+          <w:rFonts w:ascii="Times New Roman" w:hAnsi="Times New Roman" w:cs="Times New Roman"/>
+          <w:sz w:val="18"/>
+          <w:szCs w:val="20"/>
+        </w:rPr>
+        <w:t>cating-human-memory-structures-in-neural-networks-to-create-precise-nlu-algorithms/</w:t>
       </w:r>
     </w:p>
     <w:p>
@@ -2592,7 +2963,27 @@
           <w:sz w:val="18"/>
           <w:szCs w:val="20"/>
         </w:rPr>
-        <w:t>Winkler, Rainer &amp; Söllner, Matthias: Unleashing the Potential of Chatbots in Education: A State-Of-The-Art Analysis. 2018. - Academy of Management Annual Meeting (AOM). - Chicago, USA.</w:t>
+        <w:t xml:space="preserve">Winkler, Rainer &amp; </w:t>
+      </w:r>
+      <w:proofErr w:type="spellStart"/>
+      <w:r>
+        <w:rPr>
+          <w:rFonts w:ascii="Times New Roman" w:eastAsia="Times New Roman" w:hAnsi="Times New Roman" w:cs="Times New Roman"/>
+          <w:color w:val="000000"/>
+          <w:sz w:val="18"/>
+          <w:szCs w:val="20"/>
+        </w:rPr>
+        <w:t>Söllner</w:t>
+      </w:r>
+      <w:proofErr w:type="spellEnd"/>
+      <w:r>
+        <w:rPr>
+          <w:rFonts w:ascii="Times New Roman" w:eastAsia="Times New Roman" w:hAnsi="Times New Roman" w:cs="Times New Roman"/>
+          <w:color w:val="000000"/>
+          <w:sz w:val="18"/>
+          <w:szCs w:val="20"/>
+        </w:rPr>
+        <w:t>, Matthias: Unleashing the Potential of Chatbots in Education: A State-Of-The-Art Analysis. 2018. - Academy of Management Annual Meeting (AOM). - Chicago, USA.</w:t>
       </w:r>
     </w:p>
     <w:p>
@@ -2608,13 +2999,23 @@
           <w:szCs w:val="20"/>
         </w:rPr>
       </w:pPr>
-      <w:r>
-        <w:rPr>
-          <w:rFonts w:ascii="Times New Roman" w:hAnsi="Times New Roman" w:cs="Times New Roman"/>
-          <w:sz w:val="18"/>
-          <w:szCs w:val="20"/>
-        </w:rPr>
-        <w:t>Youngquist, L. M. (2020). Paralinguistic Emotional Analysis with Deep Learning (Master's thesis, Rose-Hulman Institute of Technology, 2020)</w:t>
+      <w:proofErr w:type="spellStart"/>
+      <w:r>
+        <w:rPr>
+          <w:rFonts w:ascii="Times New Roman" w:hAnsi="Times New Roman" w:cs="Times New Roman"/>
+          <w:sz w:val="18"/>
+          <w:szCs w:val="20"/>
+        </w:rPr>
+        <w:t>Youngquist</w:t>
+      </w:r>
+      <w:proofErr w:type="spellEnd"/>
+      <w:r>
+        <w:rPr>
+          <w:rFonts w:ascii="Times New Roman" w:hAnsi="Times New Roman" w:cs="Times New Roman"/>
+          <w:sz w:val="18"/>
+          <w:szCs w:val="20"/>
+        </w:rPr>
+        <w:t>, L. M. (2020). Paralinguistic Emotional Analysis with Deep Learning (Master's thesis, Rose-Hulman Institute of Technology, 2020)</w:t>
       </w:r>
     </w:p>
     <w:p>
@@ -4168,7 +4569,7 @@
 </file>
 
 <file path=customXml/itemProps1.xml><?xml version="1.0" encoding="utf-8"?>
-<ds:datastoreItem xmlns:ds="http://schemas.openxmlformats.org/officeDocument/2006/customXml" ds:itemID="{C610FF20-280D-4174-B454-85823482FE4D}">
+<ds:datastoreItem xmlns:ds="http://schemas.openxmlformats.org/officeDocument/2006/customXml" ds:itemID="{8DC516BD-48B5-4D0D-9171-5625FFDCE1E2}">
   <ds:schemaRefs>
     <ds:schemaRef ds:uri="http://schemas.openxmlformats.org/officeDocument/2006/bibliography"/>
   </ds:schemaRefs>

</xml_diff>

<commit_message>
basic UI done. Need to fix errors with the chatbot
</commit_message>
<xml_diff>
--- a/AnEmotionallyAwareDialogueSystemWithMemory.docx
+++ b/AnEmotionallyAwareDialogueSystemWithMemory.docx
@@ -791,15 +791,13 @@
       </w:pPr>
       <w:r>
         <w:rPr>
-          <w:rFonts w:ascii="Times New Roman" w:hAnsi="Times New Roman" w:cs="Times New Roman"/>
           <w:noProof/>
-          <w:sz w:val="20"/>
         </w:rPr>
         <w:drawing>
-          <wp:inline distT="0" distB="0" distL="0" distR="0" wp14:anchorId="306A8C5C" wp14:editId="2205C6E9">
-            <wp:extent cx="5775960" cy="3686494"/>
-            <wp:effectExtent l="0" t="0" r="0" b="9525"/>
-            <wp:docPr id="4" name="Picture 4"/>
+          <wp:inline distT="0" distB="0" distL="0" distR="0" wp14:anchorId="44CA5B6E" wp14:editId="634CEABD">
+            <wp:extent cx="5943600" cy="3975100"/>
+            <wp:effectExtent l="0" t="0" r="0" b="6350"/>
+            <wp:docPr id="2" name="Picture 2"/>
             <wp:cNvGraphicFramePr>
               <a:graphicFrameLocks xmlns:a="http://schemas.openxmlformats.org/drawingml/2006/main" noChangeAspect="1"/>
             </wp:cNvGraphicFramePr>
@@ -819,7 +817,7 @@
                   <pic:spPr>
                     <a:xfrm>
                       <a:off x="0" y="0"/>
-                      <a:ext cx="5783315" cy="3691188"/>
+                      <a:ext cx="5943600" cy="3975100"/>
                     </a:xfrm>
                     <a:prstGeom prst="rect">
                       <a:avLst/>
@@ -831,6 +829,8 @@
           </wp:inline>
         </w:drawing>
       </w:r>
+      <w:bookmarkStart w:id="0" w:name="_GoBack"/>
+      <w:bookmarkEnd w:id="0"/>
     </w:p>
     <w:p>
       <w:pPr>
@@ -970,7 +970,16 @@
           <w:sz w:val="20"/>
           <w:szCs w:val="27"/>
         </w:rPr>
-        <w:t xml:space="preserve"> It is not the core of this paper nevertheless, the architecture and system that goes behind detecting the emotions cannot be ignored. </w:t>
+        <w:t xml:space="preserve"> It is not the core of this paper nevertheless, </w:t>
+      </w:r>
+      <w:r>
+        <w:rPr>
+          <w:rFonts w:ascii="Times New Roman" w:eastAsia="Times New Roman" w:hAnsi="Times New Roman" w:cs="Times New Roman"/>
+          <w:color w:val="000000"/>
+          <w:sz w:val="20"/>
+          <w:szCs w:val="27"/>
+        </w:rPr>
+        <w:t xml:space="preserve">the architecture and system that goes behind detecting the emotions cannot be ignored. </w:t>
       </w:r>
       <w:r>
         <w:rPr>
@@ -1008,7 +1017,17 @@
           <w:sz w:val="20"/>
           <w:szCs w:val="27"/>
         </w:rPr>
-        <w:t>: ecstasy, admiration, terror, amazement, grief, loathing, rage, and vigilance as shown in figure 2</w:t>
+        <w:t xml:space="preserve">: ecstasy, admiration, terror, </w:t>
+      </w:r>
+      <w:r>
+        <w:rPr>
+          <w:rFonts w:ascii="Times New Roman" w:eastAsia="Times New Roman" w:hAnsi="Times New Roman" w:cs="Times New Roman"/>
+          <w:color w:val="000000"/>
+          <w:sz w:val="20"/>
+          <w:szCs w:val="27"/>
+        </w:rPr>
+        <w:lastRenderedPageBreak/>
+        <w:t>amazement, grief, loathing, rage, and vigilance as shown in figure 2</w:t>
       </w:r>
       <w:r>
         <w:rPr>
@@ -1036,7 +1055,6 @@
           <w:noProof/>
           <w:sz w:val="20"/>
         </w:rPr>
-        <w:lastRenderedPageBreak/>
         <w:drawing>
           <wp:inline distT="0" distB="0" distL="0" distR="0" wp14:anchorId="6ECC65E9" wp14:editId="4110EBF2">
             <wp:extent cx="2864680" cy="1783080"/>
@@ -1453,7 +1471,16 @@
           <w:sz w:val="20"/>
           <w:szCs w:val="27"/>
         </w:rPr>
-        <w:t xml:space="preserve"> numerical value with the first digit indicating the emotion and the remaining two indicating the intensity of the emotion.</w:t>
+        <w:t xml:space="preserve"> numerical value with the first digit indicating the </w:t>
+      </w:r>
+      <w:r>
+        <w:rPr>
+          <w:rFonts w:ascii="Times New Roman" w:eastAsia="Times New Roman" w:hAnsi="Times New Roman" w:cs="Times New Roman"/>
+          <w:color w:val="000000"/>
+          <w:sz w:val="20"/>
+          <w:szCs w:val="27"/>
+        </w:rPr>
+        <w:t>emotion and the remaining two indicating the intensity of the emotion.</w:t>
       </w:r>
     </w:p>
     <w:p>
@@ -1720,6 +1747,7 @@
           <w:rFonts w:ascii="Times New Roman" w:hAnsi="Times New Roman" w:cs="Times New Roman"/>
           <w:sz w:val="20"/>
         </w:rPr>
+        <w:lastRenderedPageBreak/>
         <w:t>The value associated with the keys is a linked list of instances.</w:t>
       </w:r>
       <w:r>
@@ -1755,15 +1783,7 @@
           <w:rFonts w:ascii="Times New Roman" w:hAnsi="Times New Roman" w:cs="Times New Roman"/>
           <w:sz w:val="20"/>
         </w:rPr>
-        <w:t xml:space="preserve">, changed </w:t>
-      </w:r>
-      <w:r>
-        <w:rPr>
-          <w:rFonts w:ascii="Times New Roman" w:hAnsi="Times New Roman" w:cs="Times New Roman"/>
-          <w:sz w:val="20"/>
-        </w:rPr>
-        <w:lastRenderedPageBreak/>
-        <w:t>emotion</w:t>
+        <w:t>, changed emotion</w:t>
       </w:r>
       <w:r>
         <w:rPr>
@@ -1860,22 +1880,27 @@
         </w:rPr>
         <w:t xml:space="preserve"> – after finishing the code</w:t>
       </w:r>
-      <w:bookmarkStart w:id="0" w:name="_GoBack"/>
-      <w:bookmarkEnd w:id="0"/>
-    </w:p>
-    <w:p>
-      <w:pPr>
-        <w:rPr>
-          <w:rFonts w:ascii="Times New Roman" w:hAnsi="Times New Roman" w:cs="Times New Roman"/>
-          <w:sz w:val="20"/>
-        </w:rPr>
-      </w:pPr>
-      <w:r>
-        <w:rPr>
-          <w:rFonts w:ascii="Times New Roman" w:hAnsi="Times New Roman" w:cs="Times New Roman"/>
-          <w:sz w:val="20"/>
-        </w:rPr>
-        <w:t>The mental model instances can be updated when an emotion change is seen or if a response becomes invalid. The mental model provides an overview of what to expect from the user’s emotional profile and helps in the response generation process by providing key pieces of information and associations. The mental model is a collection of all memories that seem important and may impact how the user responds. The simplest version only catches the immediate meaning and supports the response generation process. The mental model also behaves like a data source whose data is completely self-generated and sorted.</w:t>
+    </w:p>
+    <w:p>
+      <w:pPr>
+        <w:rPr>
+          <w:rFonts w:ascii="Times New Roman" w:hAnsi="Times New Roman" w:cs="Times New Roman"/>
+          <w:sz w:val="20"/>
+        </w:rPr>
+      </w:pPr>
+      <w:r>
+        <w:rPr>
+          <w:rFonts w:ascii="Times New Roman" w:hAnsi="Times New Roman" w:cs="Times New Roman"/>
+          <w:sz w:val="20"/>
+        </w:rPr>
+        <w:t xml:space="preserve">The mental model instances can be updated when an emotion change is seen or if a response becomes invalid. The mental model provides an overview of what to expect from the user’s emotional profile and helps in the response generation process by providing key pieces of information and associations. The mental model is a collection of all memories that seem important and may impact how the user responds. The simplest version only catches the immediate meaning </w:t>
+      </w:r>
+      <w:r>
+        <w:rPr>
+          <w:rFonts w:ascii="Times New Roman" w:hAnsi="Times New Roman" w:cs="Times New Roman"/>
+          <w:sz w:val="20"/>
+        </w:rPr>
+        <w:t>and supports the response generation process. The mental model also behaves like a data source whose data is completely self-generated and sorted.</w:t>
       </w:r>
     </w:p>
     <w:p>
@@ -2659,15 +2684,15 @@
           <w:sz w:val="18"/>
           <w:szCs w:val="20"/>
         </w:rPr>
-        <w:t xml:space="preserve">. 2019. Considerations on Explainable AI and Users’ Mental Models. In Where is the </w:t>
-      </w:r>
-      <w:r>
-        <w:rPr>
-          <w:rFonts w:ascii="Times New Roman" w:hAnsi="Times New Roman" w:cs="Times New Roman"/>
-          <w:sz w:val="18"/>
-          <w:szCs w:val="20"/>
-        </w:rPr>
-        <w:t>Human? Bridging the Gap Between AI and HCI, Workshop at CHI’19, May 4–9, 2019, Glasgow, Scotland U</w:t>
+        <w:t xml:space="preserve">. 2019. Considerations on Explainable </w:t>
+      </w:r>
+      <w:r>
+        <w:rPr>
+          <w:rFonts w:ascii="Times New Roman" w:hAnsi="Times New Roman" w:cs="Times New Roman"/>
+          <w:sz w:val="18"/>
+          <w:szCs w:val="20"/>
+        </w:rPr>
+        <w:t>AI and Users’ Mental Models. In Where is the Human? Bridging the Gap Between AI and HCI, Workshop at CHI’19, May 4–9, 2019, Glasgow, Scotland U</w:t>
       </w:r>
       <w:r>
         <w:rPr>
@@ -4569,7 +4594,7 @@
 </file>
 
 <file path=customXml/itemProps1.xml><?xml version="1.0" encoding="utf-8"?>
-<ds:datastoreItem xmlns:ds="http://schemas.openxmlformats.org/officeDocument/2006/customXml" ds:itemID="{8DC516BD-48B5-4D0D-9171-5625FFDCE1E2}">
+<ds:datastoreItem xmlns:ds="http://schemas.openxmlformats.org/officeDocument/2006/customXml" ds:itemID="{24DF7E00-CB5F-4809-97D5-40B1C75017A1}">
   <ds:schemaRefs>
     <ds:schemaRef ds:uri="http://schemas.openxmlformats.org/officeDocument/2006/bibliography"/>
   </ds:schemaRefs>

</xml_diff>

<commit_message>
more changes to Emotional model and has intensity now
</commit_message>
<xml_diff>
--- a/AnEmotionallyAwareDialogueSystemWithMemory.docx
+++ b/AnEmotionallyAwareDialogueSystemWithMemory.docx
@@ -1566,30 +1566,14 @@
           <w:rFonts w:ascii="Times New Roman" w:hAnsi="Times New Roman" w:cs="Times New Roman"/>
           <w:sz w:val="20"/>
         </w:rPr>
-        <w:t xml:space="preserve"> and records </w:t>
-      </w:r>
-      <w:bookmarkStart w:id="0" w:name="_GoBack"/>
-      <w:r>
-        <w:rPr>
-          <w:rFonts w:ascii="Times New Roman" w:hAnsi="Times New Roman" w:cs="Times New Roman"/>
-          <w:sz w:val="20"/>
-        </w:rPr>
-        <w:t>the amount of time a user stays in an emotion</w:t>
-      </w:r>
-      <w:r>
-        <w:rPr>
-          <w:rFonts w:ascii="Times New Roman" w:hAnsi="Times New Roman" w:cs="Times New Roman"/>
-          <w:sz w:val="20"/>
-        </w:rPr>
-        <w:t xml:space="preserve">. The </w:t>
-      </w:r>
-      <w:bookmarkEnd w:id="0"/>
-      <w:r>
-        <w:rPr>
-          <w:rFonts w:ascii="Times New Roman" w:hAnsi="Times New Roman" w:cs="Times New Roman"/>
-          <w:sz w:val="20"/>
-        </w:rPr>
-        <w:t>change in between emotions can be gradual and shift on the scale before changing emotions completely</w:t>
+        <w:t xml:space="preserve"> and records the amount of time a user stays in an emotion</w:t>
+      </w:r>
+      <w:r>
+        <w:rPr>
+          <w:rFonts w:ascii="Times New Roman" w:hAnsi="Times New Roman" w:cs="Times New Roman"/>
+          <w:sz w:val="20"/>
+        </w:rPr>
+        <w:t>. The change in between emotions can be gradual and shift on the scale before changing emotions completely</w:t>
       </w:r>
       <w:r>
         <w:rPr>
@@ -1888,47 +1872,79 @@
       <w:pPr>
         <w:rPr>
           <w:rFonts w:ascii="Times New Roman" w:hAnsi="Times New Roman" w:cs="Times New Roman"/>
+          <w:sz w:val="20"/>
+        </w:rPr>
+      </w:pPr>
+      <w:r>
+        <w:rPr>
+          <w:rFonts w:ascii="Times New Roman" w:hAnsi="Times New Roman" w:cs="Times New Roman"/>
           <w:color w:val="FF0000"/>
           <w:sz w:val="20"/>
         </w:rPr>
-      </w:pPr>
-      <w:r>
-        <w:rPr>
-          <w:rFonts w:ascii="Times New Roman" w:hAnsi="Times New Roman" w:cs="Times New Roman"/>
-          <w:color w:val="FF0000"/>
-          <w:sz w:val="20"/>
-        </w:rPr>
-        <w:t>(include an example or diagram)</w:t>
-      </w:r>
-      <w:r>
-        <w:rPr>
-          <w:rFonts w:ascii="Times New Roman" w:hAnsi="Times New Roman" w:cs="Times New Roman"/>
-          <w:color w:val="FF0000"/>
-          <w:sz w:val="20"/>
-        </w:rPr>
-        <w:t xml:space="preserve"> – after finishing the code</w:t>
-      </w:r>
-    </w:p>
-    <w:p>
-      <w:pPr>
-        <w:rPr>
-          <w:rFonts w:ascii="Times New Roman" w:hAnsi="Times New Roman" w:cs="Times New Roman"/>
-          <w:sz w:val="20"/>
-        </w:rPr>
-      </w:pPr>
-      <w:r>
-        <w:rPr>
-          <w:rFonts w:ascii="Times New Roman" w:hAnsi="Times New Roman" w:cs="Times New Roman"/>
-          <w:sz w:val="20"/>
-        </w:rPr>
-        <w:t xml:space="preserve">The mental model instances can be updated when an emotion change is seen or if a response becomes invalid. The mental model provides an overview of what to expect from the user’s emotional profile and helps in the response generation process by providing key pieces of information and associations. The mental model is a collection of all memories that seem </w:t>
-      </w:r>
-      <w:r>
-        <w:rPr>
-          <w:rFonts w:ascii="Times New Roman" w:hAnsi="Times New Roman" w:cs="Times New Roman"/>
-          <w:sz w:val="20"/>
-        </w:rPr>
-        <w:t>important and may impact how the user responds. The simplest version only catches the immediate meaning and supports the response generation process. The mental model also behaves like a data source whose data is completely self-generated and sorted.</w:t>
+        <w:drawing>
+          <wp:inline distT="0" distB="0" distL="0" distR="0" wp14:anchorId="6DFED2D3" wp14:editId="001AF311">
+            <wp:extent cx="2834640" cy="2435225"/>
+            <wp:effectExtent l="0" t="0" r="3810" b="3175"/>
+            <wp:docPr id="3" name="Picture 2">
+              <a:extLst xmlns:a="http://schemas.openxmlformats.org/drawingml/2006/main">
+                <a:ext uri="{FF2B5EF4-FFF2-40B4-BE49-F238E27FC236}">
+                  <a16:creationId xmlns:a16="http://schemas.microsoft.com/office/drawing/2014/main" id="{7B98CFA4-9695-401D-9F5B-B6662F73A760}"/>
+                </a:ext>
+              </a:extLst>
+            </wp:docPr>
+            <wp:cNvGraphicFramePr>
+              <a:graphicFrameLocks xmlns:a="http://schemas.openxmlformats.org/drawingml/2006/main" noChangeAspect="1"/>
+            </wp:cNvGraphicFramePr>
+            <a:graphic xmlns:a="http://schemas.openxmlformats.org/drawingml/2006/main">
+              <a:graphicData uri="http://schemas.openxmlformats.org/drawingml/2006/picture">
+                <pic:pic xmlns:pic="http://schemas.openxmlformats.org/drawingml/2006/picture">
+                  <pic:nvPicPr>
+                    <pic:cNvPr id="3" name="Picture 2">
+                      <a:extLst>
+                        <a:ext uri="{FF2B5EF4-FFF2-40B4-BE49-F238E27FC236}">
+                          <a16:creationId xmlns:a16="http://schemas.microsoft.com/office/drawing/2014/main" id="{7B98CFA4-9695-401D-9F5B-B6662F73A760}"/>
+                        </a:ext>
+                      </a:extLst>
+                    </pic:cNvPr>
+                    <pic:cNvPicPr>
+                      <a:picLocks noChangeAspect="1"/>
+                    </pic:cNvPicPr>
+                  </pic:nvPicPr>
+                  <pic:blipFill>
+                    <a:blip r:embed="rId11"/>
+                    <a:stretch>
+                      <a:fillRect/>
+                    </a:stretch>
+                  </pic:blipFill>
+                  <pic:spPr>
+                    <a:xfrm>
+                      <a:off x="0" y="0"/>
+                      <a:ext cx="2834640" cy="2435225"/>
+                    </a:xfrm>
+                    <a:prstGeom prst="rect">
+                      <a:avLst/>
+                    </a:prstGeom>
+                  </pic:spPr>
+                </pic:pic>
+              </a:graphicData>
+            </a:graphic>
+          </wp:inline>
+        </w:drawing>
+      </w:r>
+    </w:p>
+    <w:p>
+      <w:pPr>
+        <w:rPr>
+          <w:rFonts w:ascii="Times New Roman" w:hAnsi="Times New Roman" w:cs="Times New Roman"/>
+          <w:sz w:val="20"/>
+        </w:rPr>
+      </w:pPr>
+      <w:r>
+        <w:rPr>
+          <w:rFonts w:ascii="Times New Roman" w:hAnsi="Times New Roman" w:cs="Times New Roman"/>
+          <w:sz w:val="20"/>
+        </w:rPr>
+        <w:t>The mental model instances can be updated when an emotion change is seen or if a response becomes invalid. The mental model provides an overview of what to expect from the user’s emotional profile and helps in the response generation process by providing key pieces of information and associations. The mental model is a collection of all memories that seem important and may impact how the user responds. The simplest version only catches the immediate meaning and supports the response generation process. The mental model also behaves like a data source whose data is completely self-generated and sorted.</w:t>
       </w:r>
     </w:p>
     <w:p>
@@ -2326,7 +2342,7 @@
         </w:rPr>
         <w:t>, Volume 68, Issue 4, August 2018, Pages 712–733, </w:t>
       </w:r>
-      <w:hyperlink r:id="rId11" w:history="1">
+      <w:hyperlink r:id="rId12" w:history="1">
         <w:r>
           <w:rPr>
             <w:rStyle w:val="Hyperlink"/>
@@ -2483,7 +2499,16 @@
           <w:sz w:val="18"/>
           <w:szCs w:val="20"/>
         </w:rPr>
-        <w:t xml:space="preserve"> Choi, "The chatbot feels you - a counseling service using emotional response generation," 2017 IEEE International Conference on Big Data and Smart Computing (</w:t>
+        <w:t xml:space="preserve"> Choi, "The chatbot feels you - a counseling service using </w:t>
+      </w:r>
+      <w:r>
+        <w:rPr>
+          <w:rFonts w:ascii="Times New Roman" w:eastAsia="Times New Roman" w:hAnsi="Times New Roman" w:cs="Times New Roman"/>
+          <w:color w:val="212529"/>
+          <w:sz w:val="18"/>
+          <w:szCs w:val="20"/>
+        </w:rPr>
+        <w:t>emotional response generation," 2017 IEEE International Conference on Big Data and Smart Computing (</w:t>
       </w:r>
       <w:proofErr w:type="spellStart"/>
       <w:r>
@@ -2712,7 +2737,16 @@
           <w:sz w:val="18"/>
           <w:szCs w:val="20"/>
         </w:rPr>
-        <w:t>. 2019. Considerations on Explainable AI and Users’ Mental Models. In Where is the Human? Bridging the Gap Between AI and HCI, Workshop at CHI’19, May 4–9, 2019, Glasgow, Scotland U</w:t>
+        <w:t xml:space="preserve">. 2019. Considerations on Explainable AI and Users’ Mental Models. In Where is the Human? Bridging the Gap Between AI and HCI, </w:t>
+      </w:r>
+      <w:r>
+        <w:rPr>
+          <w:rFonts w:ascii="Times New Roman" w:hAnsi="Times New Roman" w:cs="Times New Roman"/>
+          <w:sz w:val="18"/>
+          <w:szCs w:val="20"/>
+        </w:rPr>
+        <w:lastRenderedPageBreak/>
+        <w:t>Workshop at CHI’19, May 4–9, 2019, Glasgow, Scotland U</w:t>
       </w:r>
       <w:r>
         <w:rPr>
@@ -2730,7 +2764,7 @@
         </w:rPr>
         <w:t xml:space="preserve">. ACM, New York, NY, USA, 5 pages. </w:t>
       </w:r>
-      <w:hyperlink r:id="rId12" w:history="1">
+      <w:hyperlink r:id="rId13" w:history="1">
         <w:r>
           <w:rPr>
             <w:rStyle w:val="Hyperlink"/>
@@ -2885,7 +2919,7 @@
           <w:sz w:val="18"/>
           <w:szCs w:val="20"/>
         </w:rPr>
-        <w:t xml:space="preserve">, "On the construction of more human-like chatbots: Affect and emotion analysis of movie dialogue data," 2017 Asia-Pacific Signal and </w:t>
+        <w:t xml:space="preserve">, "On the construction of more human-like chatbots: Affect and emotion analysis of movie dialogue data," 2017 Asia-Pacific Signal and Information Processing Association Annual Summit and Conference (APSIPA ASC), Kuala Lumpur, </w:t>
       </w:r>
       <w:r>
         <w:rPr>
@@ -2894,8 +2928,7 @@
           <w:sz w:val="18"/>
           <w:szCs w:val="20"/>
         </w:rPr>
-        <w:lastRenderedPageBreak/>
-        <w:t xml:space="preserve">Information Processing Association Annual Summit and Conference (APSIPA ASC), Kuala Lumpur, 2017, pp. 1364-1367, </w:t>
+        <w:t xml:space="preserve">2017, pp. 1364-1367, </w:t>
       </w:r>
       <w:proofErr w:type="spellStart"/>
       <w:r>
@@ -2986,15 +3019,7 @@
           <w:sz w:val="18"/>
           <w:szCs w:val="20"/>
         </w:rPr>
-        <w:t xml:space="preserve">Srivastava, T. (2018). Replicating Human Memory Structures in Neural Networks to Create Precise NLU algorithms [Web log post]. Retrieved December 10, 2020, from </w:t>
-      </w:r>
-      <w:r>
-        <w:rPr>
-          <w:rFonts w:ascii="Times New Roman" w:hAnsi="Times New Roman" w:cs="Times New Roman"/>
-          <w:sz w:val="18"/>
-          <w:szCs w:val="20"/>
-        </w:rPr>
-        <w:t>https://www.analyticsvidhya.com/blog/2018/04/replicating-human-memory-structures-in-neural-networks-to-create-precise-nlu-algorithms/</w:t>
+        <w:t>Srivastava, T. (2018). Replicating Human Memory Structures in Neural Networks to Create Precise NLU algorithms [Web log post]. Retrieved December 10, 2020, from https://www.analyticsvidhya.com/blog/2018/04/replicating-human-memory-structures-in-neural-networks-to-create-precise-nlu-algorithms/</w:t>
       </w:r>
     </w:p>
     <w:p>
@@ -3117,6 +3142,8 @@
           <w:rFonts w:ascii="Times New Roman" w:hAnsi="Times New Roman" w:cs="Times New Roman"/>
         </w:rPr>
       </w:pPr>
+      <w:bookmarkStart w:id="0" w:name="_GoBack"/>
+      <w:bookmarkEnd w:id="0"/>
     </w:p>
     <w:sectPr>
       <w:type w:val="continuous"/>
@@ -4005,7 +4032,6 @@
   <w:style w:type="character" w:default="1" w:styleId="DefaultParagraphFont">
     <w:name w:val="Default Paragraph Font"/>
     <w:uiPriority w:val="1"/>
-    <w:semiHidden/>
     <w:unhideWhenUsed/>
   </w:style>
   <w:style w:type="table" w:default="1" w:styleId="TableNormal">
@@ -4623,7 +4649,7 @@
 </file>
 
 <file path=customXml/itemProps1.xml><?xml version="1.0" encoding="utf-8"?>
-<ds:datastoreItem xmlns:ds="http://schemas.openxmlformats.org/officeDocument/2006/customXml" ds:itemID="{F6C096B5-7377-46AC-8EBD-1A35FEC8ED88}">
+<ds:datastoreItem xmlns:ds="http://schemas.openxmlformats.org/officeDocument/2006/customXml" ds:itemID="{E1A1F09D-F8DD-447D-9E8E-F2C8FC21C9C6}">
   <ds:schemaRefs>
     <ds:schemaRef ds:uri="http://schemas.openxmlformats.org/officeDocument/2006/bibliography"/>
   </ds:schemaRefs>

</xml_diff>

<commit_message>
updated speech recognition and most of the lost data
</commit_message>
<xml_diff>
--- a/AnEmotionallyAwareDialogueSystemWithMemory.docx
+++ b/AnEmotionallyAwareDialogueSystemWithMemory.docx
@@ -20,16 +20,7 @@
           <w:color w:val="000000" w:themeColor="text1"/>
           <w:sz w:val="40"/>
         </w:rPr>
-        <w:t>A</w:t>
-      </w:r>
-      <w:r>
-        <w:rPr>
-          <w:rFonts w:ascii="Times New Roman" w:hAnsi="Times New Roman" w:cs="Times New Roman"/>
-          <w:b/>
-          <w:color w:val="000000" w:themeColor="text1"/>
-          <w:sz w:val="40"/>
-        </w:rPr>
-        <w:t>n Emotionally Aware Dialogue system with Memory</w:t>
+        <w:t>An Emotionally Aware Dialogue system with Memory</w:t>
       </w:r>
     </w:p>
     <w:p>
@@ -193,105 +184,7 @@
           <w:rFonts w:ascii="Times New Roman" w:hAnsi="Times New Roman" w:cs="Times New Roman"/>
           <w:sz w:val="18"/>
         </w:rPr>
-        <w:t xml:space="preserve">There has been a lot of research involving human emotions and how to interpret them. </w:t>
-      </w:r>
-      <w:r>
-        <w:rPr>
-          <w:rFonts w:ascii="Times New Roman" w:hAnsi="Times New Roman" w:cs="Times New Roman"/>
-          <w:sz w:val="18"/>
-        </w:rPr>
-        <w:t xml:space="preserve">Most of this research </w:t>
-      </w:r>
-      <w:r>
-        <w:rPr>
-          <w:rFonts w:ascii="Times New Roman" w:hAnsi="Times New Roman" w:cs="Times New Roman"/>
-          <w:sz w:val="18"/>
-        </w:rPr>
-        <w:t>concentrates on</w:t>
-      </w:r>
-      <w:r>
-        <w:rPr>
-          <w:rFonts w:ascii="Times New Roman" w:hAnsi="Times New Roman" w:cs="Times New Roman"/>
-          <w:sz w:val="18"/>
-        </w:rPr>
-        <w:t xml:space="preserve"> the identification of the response and response generation for sessions. </w:t>
-      </w:r>
-      <w:r>
-        <w:rPr>
-          <w:rFonts w:ascii="Times New Roman" w:hAnsi="Times New Roman" w:cs="Times New Roman"/>
-          <w:sz w:val="18"/>
-        </w:rPr>
-        <w:t xml:space="preserve">In this paper, we propose a </w:t>
-      </w:r>
-      <w:r>
-        <w:rPr>
-          <w:rFonts w:ascii="Times New Roman" w:hAnsi="Times New Roman" w:cs="Times New Roman"/>
-          <w:sz w:val="18"/>
-        </w:rPr>
-        <w:t xml:space="preserve">unique </w:t>
-      </w:r>
-      <w:r>
-        <w:rPr>
-          <w:rFonts w:ascii="Times New Roman" w:hAnsi="Times New Roman" w:cs="Times New Roman"/>
-          <w:sz w:val="18"/>
-        </w:rPr>
-        <w:t xml:space="preserve">way to build a memory </w:t>
-      </w:r>
-      <w:r>
-        <w:rPr>
-          <w:rFonts w:ascii="Times New Roman" w:hAnsi="Times New Roman" w:cs="Times New Roman"/>
-          <w:sz w:val="18"/>
-        </w:rPr>
-        <w:t>along with the analyzing the user’s input to generate emotionally appropriate responses. Our model contains two important and distinct features</w:t>
-      </w:r>
-      <w:r>
-        <w:rPr>
-          <w:rFonts w:ascii="Times New Roman" w:hAnsi="Times New Roman" w:cs="Times New Roman"/>
-          <w:sz w:val="18"/>
-        </w:rPr>
-        <w:t>,</w:t>
-      </w:r>
-      <w:r>
-        <w:rPr>
-          <w:rFonts w:ascii="Times New Roman" w:hAnsi="Times New Roman" w:cs="Times New Roman"/>
-          <w:sz w:val="18"/>
-        </w:rPr>
-        <w:t xml:space="preserve"> which are generating a mental model</w:t>
-      </w:r>
-      <w:r>
-        <w:rPr>
-          <w:rFonts w:ascii="Times New Roman" w:hAnsi="Times New Roman" w:cs="Times New Roman"/>
-          <w:sz w:val="18"/>
-        </w:rPr>
-        <w:t>, which acts as memory for the system</w:t>
-      </w:r>
-      <w:r>
-        <w:rPr>
-          <w:rFonts w:ascii="Times New Roman" w:hAnsi="Times New Roman" w:cs="Times New Roman"/>
-          <w:sz w:val="18"/>
-        </w:rPr>
-        <w:t xml:space="preserve"> and analyzing the intensity of </w:t>
-      </w:r>
-      <w:r>
-        <w:rPr>
-          <w:rFonts w:ascii="Times New Roman" w:hAnsi="Times New Roman" w:cs="Times New Roman"/>
-          <w:sz w:val="18"/>
-        </w:rPr>
-        <w:t>the</w:t>
-      </w:r>
-      <w:r>
-        <w:rPr>
-          <w:rFonts w:ascii="Times New Roman" w:hAnsi="Times New Roman" w:cs="Times New Roman"/>
-          <w:sz w:val="18"/>
-        </w:rPr>
-        <w:t xml:space="preserve"> emotion. By remembering instances and intensities of an emotional event, out model tries to etch out an emotional profile of the user which is a key input in the response generation process. The contribution of this paper is system to better understand human emotions and provide human-like emotional assistance.</w:t>
-      </w:r>
-      <w:r>
-        <w:rPr>
-          <w:rFonts w:ascii="Times New Roman" w:hAnsi="Times New Roman" w:cs="Times New Roman"/>
-          <w:sz w:val="18"/>
-        </w:rPr>
-        <w:t xml:space="preserve"> (put a few data pieces here to finish the abstract)</w:t>
+        <w:t>There has been a lot of research involving human emotions and how to interpret them. Most of this research concentrates on the identification of the response and response generation for sessions. In this paper, we propose a unique way to build a memory along with the analyzing the user’s input to generate emotionally appropriate responses. Our model contains two important and distinct features, which are generating a mental model, which acts as memory for the system and analyzing the intensity of the emotion. By remembering instances and intensities of an emotional event, out model tries to etch out an emotional profile of the user which is a key input in the response generation process. The contribution of this paper is system to better understand human emotions and provide human-like emotional assistance. (put a few data pieces here to finish the abstract)</w:t>
       </w:r>
     </w:p>
     <w:p>
@@ -348,7 +241,7 @@
           <w:color w:val="000000"/>
           <w:sz w:val="20"/>
         </w:rPr>
-        <w:t>People are complicated beings and we feel a wide range of emotions. People constantly need to express themselves and, in this era, where technology is becoming part of the mundane it is important for conversational AI to understand and respond to human emotions. Understanding human emotions can lead to increased collaboration and efficiency in HCI but for purely conversational AI, this provides the user with an assistant or a friend if one needs.</w:t>
+        <w:t>People are complex beings and feel a wide range of emotions. We have a need to express ourselves and, in an era where technology is becoming part of the mundane, it is important for conversational AI to respond to human emotions. Responding to human emotions can lead to increased collaboration and efficiency in HCI but for purely conversational AI, this provides the user with an assistant or a friend if one needs.</w:t>
       </w:r>
     </w:p>
     <w:p>
@@ -366,15 +259,51 @@
           <w:color w:val="000000"/>
           <w:sz w:val="20"/>
         </w:rPr>
-        <w:t xml:space="preserve">Dialogue systems such as Siri and Alexa do not do well in responding to a user’s comments that carry deep emotions. For example, when told that “my dog has just died,” the Google assistant responds with “Top ways to dispose of a dead dog's body”. When told “I had a bad day,” Siri responds with “You can always talk to me.” However, when done so, Siri breaks the flow by saying “I’m sorry, I don’t know what that means, but I can search the web for you”. Clearly there is room for improvement. We are in the process of developing a system that captures and stores emotionally charged user comments and learns from them so as to react better in the future. We note that the degree of the emotional response entirely depends on the user. We acknowledge that while one user may be in tears over the passing of their dog, another user may </w:t>
-      </w:r>
-      <w:r>
-        <w:rPr>
-          <w:rFonts w:ascii="Times New Roman" w:eastAsia="Times New Roman" w:hAnsi="Times New Roman" w:cs="Times New Roman"/>
-          <w:color w:val="000000"/>
-          <w:sz w:val="20"/>
-        </w:rPr>
-        <w:t>have a much lesser emotional response or even one of a polar opposite. Our system is designed to build a model of a user and to appropriately respond to the given user’s likely emotional response.</w:t>
+        <w:t xml:space="preserve">Dialogue systems such as Siri and Alexa do not do well in responding to a user’s comments that carry (deep) emotions. For example, when told that “my dog has just died,” the Google assistant responds with “Top ways to dispose of a dead dog's body”. When told “I had a bad day,” Siri responds with “You can always talk to me.” However, when done so, Siri breaks the flow by saying “I’m sorry, I don’t know what that means, but I can search the web for you”. Clearly there is room for improvement. We are in the process of developing a system that captures and stores emotionally charged user comments and learns from them </w:t>
+      </w:r>
+      <w:proofErr w:type="gramStart"/>
+      <w:r>
+        <w:rPr>
+          <w:rFonts w:ascii="Times New Roman" w:eastAsia="Times New Roman" w:hAnsi="Times New Roman" w:cs="Times New Roman"/>
+          <w:color w:val="000000"/>
+          <w:sz w:val="20"/>
+        </w:rPr>
+        <w:t>so as to</w:t>
+      </w:r>
+      <w:proofErr w:type="gramEnd"/>
+      <w:r>
+        <w:rPr>
+          <w:rFonts w:ascii="Times New Roman" w:eastAsia="Times New Roman" w:hAnsi="Times New Roman" w:cs="Times New Roman"/>
+          <w:color w:val="000000"/>
+          <w:sz w:val="20"/>
+        </w:rPr>
+        <w:t xml:space="preserve"> react appropriately in subsequent dialogs. We note that the degree of the emotional response entirely depends on the user. We acknowledge that while one user may be in tears over the passing of their </w:t>
+      </w:r>
+      <w:r>
+        <w:rPr>
+          <w:rFonts w:ascii="Times New Roman" w:eastAsia="Times New Roman" w:hAnsi="Times New Roman" w:cs="Times New Roman"/>
+          <w:color w:val="000000"/>
+          <w:sz w:val="20"/>
+        </w:rPr>
+        <w:t xml:space="preserve">dog, another user may have a much lesser emotional response or even one of </w:t>
+      </w:r>
+      <w:proofErr w:type="gramStart"/>
+      <w:r>
+        <w:rPr>
+          <w:rFonts w:ascii="Times New Roman" w:eastAsia="Times New Roman" w:hAnsi="Times New Roman" w:cs="Times New Roman"/>
+          <w:color w:val="000000"/>
+          <w:sz w:val="20"/>
+        </w:rPr>
+        <w:t>a polar opposite</w:t>
+      </w:r>
+      <w:proofErr w:type="gramEnd"/>
+      <w:r>
+        <w:rPr>
+          <w:rFonts w:ascii="Times New Roman" w:eastAsia="Times New Roman" w:hAnsi="Times New Roman" w:cs="Times New Roman"/>
+          <w:color w:val="000000"/>
+          <w:sz w:val="20"/>
+        </w:rPr>
+        <w:t>. Our system is designed to build a model of a user and to appropriately respond to a given user’s likely emotional response.</w:t>
       </w:r>
     </w:p>
     <w:p>
@@ -394,17 +323,165 @@
           <w:color w:val="000000" w:themeColor="text1"/>
           <w:sz w:val="24"/>
         </w:rPr>
-        <w:t>II</w:t>
-      </w:r>
-      <w:r>
+        <w:t>II  Background</w:t>
+      </w:r>
+    </w:p>
+    <w:p>
+      <w:pPr>
+        <w:pStyle w:val="NormalWeb"/>
+        <w:spacing w:before="240" w:beforeAutospacing="0" w:after="240" w:afterAutospacing="0"/>
+        <w:rPr>
+          <w:color w:val="000000" w:themeColor="text1"/>
+          <w:sz w:val="20"/>
+        </w:rPr>
+      </w:pPr>
+      <w:r>
+        <w:rPr>
+          <w:color w:val="000000" w:themeColor="text1"/>
+          <w:sz w:val="20"/>
+        </w:rPr>
+        <w:t xml:space="preserve">Classifying emotions started with </w:t>
+      </w:r>
+      <w:r>
+        <w:rPr>
+          <w:color w:val="000000" w:themeColor="text1"/>
+          <w:sz w:val="20"/>
+        </w:rPr>
+        <w:t>people</w:t>
+      </w:r>
+      <w:r>
+        <w:rPr>
+          <w:color w:val="000000" w:themeColor="text1"/>
+          <w:sz w:val="20"/>
+        </w:rPr>
+        <w:t xml:space="preserve"> trying to understand emotions and then building several frameworks to try an</w:t>
+      </w:r>
+      <w:r>
+        <w:rPr>
+          <w:color w:val="000000" w:themeColor="text1"/>
+          <w:sz w:val="20"/>
+        </w:rPr>
+        <w:t>d model their responses to emotional events</w:t>
+      </w:r>
+      <w:r>
+        <w:rPr>
+          <w:color w:val="000000" w:themeColor="text1"/>
+          <w:sz w:val="20"/>
+        </w:rPr>
+        <w:t>.</w:t>
+      </w:r>
+      <w:r>
+        <w:rPr>
+          <w:color w:val="000000" w:themeColor="text1"/>
+          <w:sz w:val="20"/>
+        </w:rPr>
+        <w:t xml:space="preserve"> The goal of this thesis is to accomplish a level 4 emotional awareness according to the Levels of Emotional Awareness Scale (LEAS) which is comprehending  blends of emotions.</w:t>
+      </w:r>
+      <w:r>
+        <w:rPr>
+          <w:color w:val="000000" w:themeColor="text1"/>
+          <w:sz w:val="20"/>
+        </w:rPr>
+        <w:t xml:space="preserve"> Though our paper focuses on generating a mental model of the user and identifying the intensity of an emotion, emotional analysis is the first and basic step. </w:t>
+      </w:r>
+    </w:p>
+    <w:p>
+      <w:pPr>
+        <w:pStyle w:val="NormalWeb"/>
+        <w:spacing w:before="240" w:beforeAutospacing="0" w:after="240" w:afterAutospacing="0"/>
+        <w:rPr>
+          <w:color w:val="000000" w:themeColor="text1"/>
+          <w:sz w:val="20"/>
+        </w:rPr>
+      </w:pPr>
+      <w:r>
+        <w:rPr>
+          <w:color w:val="000000" w:themeColor="text1"/>
+          <w:sz w:val="20"/>
+        </w:rPr>
+        <w:t xml:space="preserve">A prominent field in which high emotional skills are required is psychiatric counselling. There has been some work in this area, with respect to creating chat bots that can behave as counselors. One such framework proposed in [7] uses a multi-modal approach consisting of several neural networks to identify emotions based on counselling sessions. </w:t>
+      </w:r>
+      <w:bookmarkStart w:id="0" w:name="_Hlk64985897"/>
+      <w:r>
+        <w:rPr>
+          <w:color w:val="000000" w:themeColor="text1"/>
+          <w:sz w:val="20"/>
+        </w:rPr>
+        <w:t>This system generates responses based on high-level Natural language understanding using keywords and context. In parallel, other work used social media to derive emotions from text and generate responses [3]. These responses were not specifically for healthcare but to personalize a user’s experience with the bot. A four layered Neural network was used to extract information and generate responses.</w:t>
+      </w:r>
+      <w:bookmarkEnd w:id="0"/>
+    </w:p>
+    <w:p>
+      <w:pPr>
+        <w:pStyle w:val="NormalWeb"/>
+        <w:spacing w:before="240" w:beforeAutospacing="0" w:after="240" w:afterAutospacing="0"/>
+        <w:rPr>
+          <w:color w:val="000000" w:themeColor="text1"/>
+          <w:sz w:val="20"/>
+        </w:rPr>
+      </w:pPr>
+      <w:bookmarkStart w:id="1" w:name="_Hlk64985953"/>
+      <w:r>
+        <w:rPr>
+          <w:color w:val="000000" w:themeColor="text1"/>
+          <w:sz w:val="20"/>
+        </w:rPr>
+        <w:t>While all this work is based purely on textual analysis, another big component in understanding emotions is the recognition of para-lingual components of speech. We plan to use prior work that implements a two-branch neural network structure to analyze text along with para-lingual components to detect emotions [12]. The proposed model builds onto to it by enabling the system to associate an intensity to the identified emotion.</w:t>
+      </w:r>
+    </w:p>
+    <w:p>
+      <w:pPr>
+        <w:pStyle w:val="NormalWeb"/>
+        <w:spacing w:before="240" w:beforeAutospacing="0" w:after="240" w:afterAutospacing="0"/>
+        <w:rPr>
+          <w:color w:val="000000" w:themeColor="text1"/>
+          <w:sz w:val="20"/>
+        </w:rPr>
+      </w:pPr>
+      <w:r>
+        <w:rPr>
+          <w:color w:val="000000" w:themeColor="text1"/>
+          <w:sz w:val="20"/>
+        </w:rPr>
+        <w:lastRenderedPageBreak/>
+        <w:t xml:space="preserve">The Mental </w:t>
+      </w:r>
+      <w:r>
+        <w:rPr>
+          <w:color w:val="000000" w:themeColor="text1"/>
+          <w:sz w:val="20"/>
+        </w:rPr>
+        <w:t xml:space="preserve">model </w:t>
+      </w:r>
+    </w:p>
+    <w:p>
+      <w:pPr>
+        <w:pStyle w:val="NormalWeb"/>
+        <w:spacing w:before="240" w:beforeAutospacing="0" w:after="240" w:afterAutospacing="0"/>
+        <w:rPr>
+          <w:color w:val="FF0000"/>
+          <w:sz w:val="20"/>
+        </w:rPr>
+      </w:pPr>
+      <w:r>
+        <w:rPr>
+          <w:color w:val="FF0000"/>
+          <w:sz w:val="20"/>
+        </w:rPr>
+        <w:t>(Mental Model introduction and more work done before)</w:t>
+      </w:r>
+      <w:bookmarkEnd w:id="1"/>
+    </w:p>
+    <w:p>
+      <w:pPr>
+        <w:pStyle w:val="Heading1"/>
         <w:rPr>
           <w:rFonts w:ascii="Times New Roman" w:hAnsi="Times New Roman" w:cs="Times New Roman"/>
           <w:b/>
           <w:color w:val="000000" w:themeColor="text1"/>
           <w:sz w:val="24"/>
         </w:rPr>
-        <w:t xml:space="preserve"> </w:t>
-      </w:r>
+      </w:pPr>
       <w:r>
         <w:rPr>
           <w:rFonts w:ascii="Times New Roman" w:hAnsi="Times New Roman" w:cs="Times New Roman"/>
@@ -412,235 +489,55 @@
           <w:color w:val="000000" w:themeColor="text1"/>
           <w:sz w:val="24"/>
         </w:rPr>
+        <w:t xml:space="preserve">III  Architecture </w:t>
+      </w:r>
+    </w:p>
+    <w:p>
+      <w:pPr>
+        <w:spacing w:before="100" w:beforeAutospacing="1" w:after="100" w:afterAutospacing="1" w:line="240" w:lineRule="auto"/>
+        <w:rPr>
+          <w:rFonts w:ascii="Times New Roman" w:eastAsia="Times New Roman" w:hAnsi="Times New Roman" w:cs="Times New Roman"/>
+          <w:color w:val="000000"/>
+          <w:sz w:val="20"/>
+          <w:szCs w:val="27"/>
+        </w:rPr>
+      </w:pPr>
+      <w:bookmarkStart w:id="2" w:name="_Hlk64986016"/>
+      <w:r>
+        <w:rPr>
+          <w:rFonts w:ascii="Times New Roman" w:eastAsia="Times New Roman" w:hAnsi="Times New Roman" w:cs="Times New Roman"/>
+          <w:color w:val="000000"/>
+          <w:sz w:val="20"/>
+          <w:szCs w:val="27"/>
+        </w:rPr>
+        <w:t>The basic flow of the system is as represented in Figure 1. The user sends a response, which is received by the system as audio which is then converted to text. The Emotion Recognition model processes the audio and text to identify an emotion along with an intensity rating associated with the identified emotion. The Emotion Recognition model processes and classifies the input along five indicators: Intention, emotion, context, intensity and keywords. The Intention is the direct unedited sentence the system receives from the user. The Emotion is the detected emotion from the sentence and the tone of the user. The context is a high-level summary of the emotion and keywords, which is used to check if intentions or instances repeat. The Intensity gives the system an idea of how the user feels emotionally or how the user is impacted by the situation. The keywords are indicating words from the intention that are used to build the mental model.</w:t>
+      </w:r>
+      <w:r>
+        <w:rPr>
+          <w:rFonts w:ascii="Times New Roman" w:eastAsia="Times New Roman" w:hAnsi="Times New Roman" w:cs="Times New Roman"/>
+          <w:color w:val="00B050"/>
+          <w:sz w:val="20"/>
+          <w:szCs w:val="27"/>
+        </w:rPr>
         <w:t xml:space="preserve"> </w:t>
       </w:r>
       <w:r>
         <w:rPr>
-          <w:rFonts w:ascii="Times New Roman" w:hAnsi="Times New Roman" w:cs="Times New Roman"/>
-          <w:b/>
-          <w:color w:val="000000" w:themeColor="text1"/>
-          <w:sz w:val="24"/>
-        </w:rPr>
-        <w:t>Background</w:t>
-      </w:r>
-    </w:p>
-    <w:p>
-      <w:pPr>
-        <w:pStyle w:val="NormalWeb"/>
-        <w:spacing w:before="240" w:beforeAutospacing="0" w:after="240" w:afterAutospacing="0"/>
-        <w:rPr>
-          <w:color w:val="000000" w:themeColor="text1"/>
-          <w:sz w:val="20"/>
-        </w:rPr>
-      </w:pPr>
-      <w:r>
-        <w:rPr>
-          <w:color w:val="000000" w:themeColor="text1"/>
-          <w:sz w:val="20"/>
-        </w:rPr>
-        <w:t xml:space="preserve">Emotional recognition has been an ongoing area of research and has made significance progress from when it started. Classifying emotions started with humans trying to understand emotions and then building several frameworks to try and accomplish what human level of emotional understanding. Though our paper focuses more on generating a mental model of the user and identifying the intensity of an emotion, emotional analysis is the first and basic step. </w:t>
-      </w:r>
-    </w:p>
-    <w:p>
-      <w:pPr>
-        <w:pStyle w:val="NormalWeb"/>
-        <w:spacing w:before="240" w:beforeAutospacing="0" w:after="240" w:afterAutospacing="0"/>
-        <w:rPr>
-          <w:color w:val="000000" w:themeColor="text1"/>
-          <w:sz w:val="20"/>
-        </w:rPr>
-      </w:pPr>
-      <w:r>
-        <w:rPr>
-          <w:color w:val="000000" w:themeColor="text1"/>
-          <w:sz w:val="20"/>
-        </w:rPr>
-        <w:t>A prominent field where high emotional skills are required is psychiatric counselling and there have been work done with respect to creating chatbots that can behave as counselors. One such framework proposed in 2017 [</w:t>
-      </w:r>
-      <w:r>
-        <w:rPr>
-          <w:color w:val="000000" w:themeColor="text1"/>
-          <w:sz w:val="20"/>
-        </w:rPr>
-        <w:t>7</w:t>
-      </w:r>
-      <w:r>
-        <w:rPr>
-          <w:color w:val="000000" w:themeColor="text1"/>
-          <w:sz w:val="20"/>
-        </w:rPr>
-        <w:t>] uses a multi-modal approach that comprises of neural nets to identify emotions based on counselling sessions, and then it generated responses based on high-level Natural language understanding using keywords and context.</w:t>
-      </w:r>
-      <w:r>
-        <w:rPr>
-          <w:color w:val="000000" w:themeColor="text1"/>
-          <w:sz w:val="20"/>
-        </w:rPr>
-        <w:t xml:space="preserve"> Parallelly, another research used social media to derive emotions from text and generate responses [</w:t>
-      </w:r>
-      <w:r>
-        <w:rPr>
-          <w:color w:val="000000" w:themeColor="text1"/>
-          <w:sz w:val="20"/>
-        </w:rPr>
-        <w:t>3</w:t>
-      </w:r>
-      <w:r>
-        <w:rPr>
-          <w:color w:val="000000" w:themeColor="text1"/>
-          <w:sz w:val="20"/>
-        </w:rPr>
-        <w:t>]. These responses were not specifically for healthcare but to personalize a user’s experience with the bot. A four layered Neural network was used to extract information and generate responses.</w:t>
-      </w:r>
-    </w:p>
-    <w:p>
-      <w:pPr>
-        <w:pStyle w:val="NormalWeb"/>
-        <w:spacing w:before="240" w:beforeAutospacing="0" w:after="240" w:afterAutospacing="0"/>
-        <w:rPr>
-          <w:color w:val="000000" w:themeColor="text1"/>
-          <w:sz w:val="20"/>
-        </w:rPr>
-      </w:pPr>
-      <w:r>
-        <w:rPr>
-          <w:color w:val="000000" w:themeColor="text1"/>
-          <w:sz w:val="20"/>
-        </w:rPr>
-        <w:t>While all this work is based purely on textual analysis, another big step in understanding emotions is basing recognition on the para-lingual components of speech. Work done in this specific field also continually improves and the current model intends to use a prior work that implements a two-branch neural network structure to analyze text along with para-lingual components to detect emotions [</w:t>
-      </w:r>
-      <w:r>
-        <w:rPr>
-          <w:color w:val="000000" w:themeColor="text1"/>
-          <w:sz w:val="20"/>
-        </w:rPr>
-        <w:t>12</w:t>
-      </w:r>
-      <w:r>
-        <w:rPr>
-          <w:color w:val="000000" w:themeColor="text1"/>
-          <w:sz w:val="20"/>
-        </w:rPr>
-        <w:t>]. The proposed model builds onto to it by enabling the system to associate an intensity to the identified emotion</w:t>
-      </w:r>
-      <w:r>
-        <w:rPr>
-          <w:color w:val="000000" w:themeColor="text1"/>
-          <w:sz w:val="20"/>
-        </w:rPr>
-        <w:t>.</w:t>
-      </w:r>
-    </w:p>
-    <w:p>
-      <w:pPr>
-        <w:pStyle w:val="NormalWeb"/>
-        <w:spacing w:before="240" w:beforeAutospacing="0" w:after="240" w:afterAutospacing="0"/>
-        <w:rPr>
-          <w:color w:val="000000" w:themeColor="text1"/>
-          <w:sz w:val="20"/>
-        </w:rPr>
-      </w:pPr>
-    </w:p>
-    <w:p>
-      <w:pPr>
-        <w:pStyle w:val="NormalWeb"/>
-        <w:spacing w:before="240" w:beforeAutospacing="0" w:after="240" w:afterAutospacing="0"/>
-        <w:rPr>
-          <w:color w:val="FF0000"/>
-          <w:sz w:val="20"/>
-        </w:rPr>
-      </w:pPr>
-      <w:r>
-        <w:rPr>
-          <w:color w:val="FF0000"/>
-          <w:sz w:val="20"/>
-        </w:rPr>
-        <w:lastRenderedPageBreak/>
-        <w:t>(</w:t>
-      </w:r>
-      <w:r>
-        <w:rPr>
-          <w:color w:val="FF0000"/>
-          <w:sz w:val="20"/>
-        </w:rPr>
-        <w:t>Mental Model introduction and</w:t>
-      </w:r>
-      <w:r>
-        <w:rPr>
-          <w:color w:val="FF0000"/>
-          <w:sz w:val="20"/>
-        </w:rPr>
-        <w:t xml:space="preserve"> more</w:t>
-      </w:r>
-      <w:r>
-        <w:rPr>
-          <w:color w:val="FF0000"/>
-          <w:sz w:val="20"/>
-        </w:rPr>
-        <w:t xml:space="preserve"> work done before</w:t>
-      </w:r>
-      <w:r>
-        <w:rPr>
-          <w:color w:val="FF0000"/>
-          <w:sz w:val="20"/>
-        </w:rPr>
-        <w:t>)</w:t>
-      </w:r>
-    </w:p>
-    <w:p>
-      <w:pPr>
-        <w:pStyle w:val="Heading1"/>
-        <w:rPr>
-          <w:rFonts w:ascii="Times New Roman" w:hAnsi="Times New Roman" w:cs="Times New Roman"/>
-          <w:b/>
-          <w:color w:val="000000" w:themeColor="text1"/>
-          <w:sz w:val="24"/>
-        </w:rPr>
-      </w:pPr>
-      <w:r>
-        <w:rPr>
-          <w:rFonts w:ascii="Times New Roman" w:hAnsi="Times New Roman" w:cs="Times New Roman"/>
-          <w:b/>
-          <w:color w:val="000000" w:themeColor="text1"/>
-          <w:sz w:val="24"/>
-        </w:rPr>
-        <w:t>II</w:t>
-      </w:r>
-      <w:r>
-        <w:rPr>
-          <w:rFonts w:ascii="Times New Roman" w:hAnsi="Times New Roman" w:cs="Times New Roman"/>
-          <w:b/>
-          <w:color w:val="000000" w:themeColor="text1"/>
-          <w:sz w:val="24"/>
-        </w:rPr>
-        <w:t>I</w:t>
-      </w:r>
-      <w:r>
-        <w:rPr>
-          <w:rFonts w:ascii="Times New Roman" w:hAnsi="Times New Roman" w:cs="Times New Roman"/>
-          <w:b/>
-          <w:color w:val="000000" w:themeColor="text1"/>
-          <w:sz w:val="24"/>
-        </w:rPr>
-        <w:t xml:space="preserve"> </w:t>
-      </w:r>
-      <w:r>
-        <w:rPr>
-          <w:rFonts w:ascii="Times New Roman" w:hAnsi="Times New Roman" w:cs="Times New Roman"/>
-          <w:b/>
-          <w:color w:val="000000" w:themeColor="text1"/>
-          <w:sz w:val="24"/>
-        </w:rPr>
-        <w:t xml:space="preserve"> </w:t>
-      </w:r>
-      <w:r>
-        <w:rPr>
-          <w:rFonts w:ascii="Times New Roman" w:hAnsi="Times New Roman" w:cs="Times New Roman"/>
-          <w:b/>
-          <w:color w:val="000000" w:themeColor="text1"/>
-          <w:sz w:val="24"/>
-        </w:rPr>
-        <w:t xml:space="preserve">Architecture </w:t>
+          <w:rFonts w:ascii="Times New Roman" w:eastAsia="Times New Roman" w:hAnsi="Times New Roman" w:cs="Times New Roman"/>
+          <w:color w:val="000000"/>
+          <w:sz w:val="20"/>
+          <w:szCs w:val="27"/>
+        </w:rPr>
+        <w:t xml:space="preserve">The intention and context are directly fed into the mental model. The keywords and the context are used to check for references, previous instances and update the </w:t>
+      </w:r>
+      <w:r>
+        <w:rPr>
+          <w:rFonts w:ascii="Times New Roman" w:eastAsia="Times New Roman" w:hAnsi="Times New Roman" w:cs="Times New Roman"/>
+          <w:color w:val="000000"/>
+          <w:sz w:val="20"/>
+          <w:szCs w:val="27"/>
+        </w:rPr>
+        <w:t>mental model. The emotion goes through an emotion change detector before going into the mental model to extract additional information. The mental model also uses personal information to build on itself. Personal information is used to provide background information on an instance. Personal Information includes name, birthday, family members and other important people or details.</w:t>
       </w:r>
     </w:p>
     <w:p>
@@ -660,52 +557,27 @@
           <w:sz w:val="20"/>
           <w:szCs w:val="27"/>
         </w:rPr>
-        <w:t>The basic flow of the system is as represented by figure 1. The user sends a respons</w:t>
-      </w:r>
-      <w:r>
-        <w:rPr>
-          <w:rFonts w:ascii="Times New Roman" w:eastAsia="Times New Roman" w:hAnsi="Times New Roman" w:cs="Times New Roman"/>
-          <w:color w:val="000000"/>
-          <w:sz w:val="20"/>
-          <w:szCs w:val="27"/>
-        </w:rPr>
-        <w:t xml:space="preserve">e, </w:t>
-      </w:r>
-      <w:r>
-        <w:rPr>
-          <w:rFonts w:ascii="Times New Roman" w:eastAsia="Times New Roman" w:hAnsi="Times New Roman" w:cs="Times New Roman"/>
-          <w:color w:val="000000"/>
-          <w:sz w:val="20"/>
-          <w:szCs w:val="27"/>
-        </w:rPr>
-        <w:t>which is received by the system as text and audio both. The input goes through an Emotion Recognition model that uses audio and textual cues to identify an emotion along with an intensity rating associated with the identified emotion. The input is broken down into 5 parts: Intention, emotion, context, intensity and keywords</w:t>
-      </w:r>
-      <w:r>
-        <w:rPr>
-          <w:rFonts w:ascii="Times New Roman" w:eastAsia="Times New Roman" w:hAnsi="Times New Roman" w:cs="Times New Roman"/>
-          <w:color w:val="000000"/>
-          <w:sz w:val="20"/>
-          <w:szCs w:val="27"/>
-        </w:rPr>
-        <w:t xml:space="preserve">. </w:t>
-      </w:r>
-      <w:r>
-        <w:rPr>
-          <w:rFonts w:ascii="Times New Roman" w:eastAsia="Times New Roman" w:hAnsi="Times New Roman" w:cs="Times New Roman"/>
-          <w:color w:val="000000"/>
-          <w:sz w:val="20"/>
-          <w:szCs w:val="27"/>
-        </w:rPr>
-        <w:t xml:space="preserve">The intention, context, keywords and the intensity are directly fed into the mental model to check for references, previous instances and update the mental </w:t>
-      </w:r>
-      <w:r>
-        <w:rPr>
-          <w:rFonts w:ascii="Times New Roman" w:eastAsia="Times New Roman" w:hAnsi="Times New Roman" w:cs="Times New Roman"/>
-          <w:color w:val="000000"/>
-          <w:sz w:val="20"/>
-          <w:szCs w:val="27"/>
-        </w:rPr>
-        <w:t xml:space="preserve">model. The emotion goes through an emotion change detector before going into the mental model to extract additional information. The mental model also uses personal information to build on itself. </w:t>
+        <w:t xml:space="preserve">The last two steps are Response Generation and Response Personalization. Response Generation uses the mental model, personal information and keywords to generate a response. The generated response is </w:t>
+      </w:r>
+      <w:proofErr w:type="gramStart"/>
+      <w:r>
+        <w:rPr>
+          <w:rFonts w:ascii="Times New Roman" w:eastAsia="Times New Roman" w:hAnsi="Times New Roman" w:cs="Times New Roman"/>
+          <w:color w:val="000000"/>
+          <w:sz w:val="20"/>
+          <w:szCs w:val="27"/>
+        </w:rPr>
+        <w:t>similar to</w:t>
+      </w:r>
+      <w:proofErr w:type="gramEnd"/>
+      <w:r>
+        <w:rPr>
+          <w:rFonts w:ascii="Times New Roman" w:eastAsia="Times New Roman" w:hAnsi="Times New Roman" w:cs="Times New Roman"/>
+          <w:color w:val="000000"/>
+          <w:sz w:val="20"/>
+          <w:szCs w:val="27"/>
+        </w:rPr>
+        <w:t xml:space="preserve"> a generic templated response. The final step consists of personalizing the response using the intention of the conversation and the keywords directly into the response before sending it back to the user.</w:t>
       </w:r>
     </w:p>
     <w:p>
@@ -725,28 +597,10 @@
           <w:sz w:val="20"/>
           <w:szCs w:val="27"/>
         </w:rPr>
-        <w:t>The last two steps are Response Generation and Response Personalization. Response Generation uses the mental model</w:t>
-      </w:r>
-      <w:r>
-        <w:rPr>
-          <w:rFonts w:ascii="Times New Roman" w:eastAsia="Times New Roman" w:hAnsi="Times New Roman" w:cs="Times New Roman"/>
-          <w:color w:val="000000"/>
-          <w:sz w:val="20"/>
-          <w:szCs w:val="27"/>
-        </w:rPr>
-        <w:t>, personal information and keywords to generate a response. The generated response is similar to a generic templated response. The final step would be personalizing the response using the intention of the conversation and the keywords directly into the response before sending it back to the user.</w:t>
-      </w:r>
-    </w:p>
-    <w:p>
-      <w:pPr>
-        <w:spacing w:before="240" w:after="240"/>
-        <w:rPr>
-          <w:rFonts w:ascii="Times New Roman" w:hAnsi="Times New Roman" w:cs="Times New Roman"/>
-          <w:color w:val="000000" w:themeColor="text1"/>
-          <w:sz w:val="20"/>
-        </w:rPr>
-      </w:pPr>
-    </w:p>
+        <w:t>If we take an example sentence “My dog died today” the extracted keywords are would be ‘My’, ‘dog’ and ‘died’. The Mental model would go through and check if a similar keyword exists after which a similar context is searched for. If found the Mental model knows how to respond to the user if not a new instance is made. The information such as the instance and the connected instances gets fed into response generation to create an appropriate response.</w:t>
+      </w:r>
+    </w:p>
+    <w:bookmarkEnd w:id="2"/>
     <w:p>
       <w:pPr>
         <w:rPr>
@@ -791,13 +645,16 @@
       </w:pPr>
       <w:r>
         <w:rPr>
+          <w:rFonts w:ascii="Times New Roman" w:hAnsi="Times New Roman" w:cs="Times New Roman"/>
           <w:noProof/>
+          <w:sz w:val="20"/>
+          <w:lang w:eastAsia="en-US"/>
         </w:rPr>
         <w:drawing>
-          <wp:inline distT="0" distB="0" distL="0" distR="0" wp14:anchorId="44CA5B6E" wp14:editId="634CEABD">
-            <wp:extent cx="5943600" cy="3975100"/>
-            <wp:effectExtent l="0" t="0" r="0" b="6350"/>
-            <wp:docPr id="2" name="Picture 2"/>
+          <wp:inline distT="0" distB="0" distL="0" distR="0" wp14:anchorId="2B756149" wp14:editId="5121F2FA">
+            <wp:extent cx="5264727" cy="3360201"/>
+            <wp:effectExtent l="0" t="0" r="0" b="0"/>
+            <wp:docPr id="4" name="Picture 4"/>
             <wp:cNvGraphicFramePr>
               <a:graphicFrameLocks xmlns:a="http://schemas.openxmlformats.org/drawingml/2006/main" noChangeAspect="1"/>
             </wp:cNvGraphicFramePr>
@@ -817,7 +674,7 @@
                   <pic:spPr>
                     <a:xfrm>
                       <a:off x="0" y="0"/>
-                      <a:ext cx="5943600" cy="3975100"/>
+                      <a:ext cx="5292945" cy="3378211"/>
                     </a:xfrm>
                     <a:prstGeom prst="rect">
                       <a:avLst/>
@@ -864,7 +721,7 @@
           <w:sz w:val="20"/>
           <w:szCs w:val="26"/>
         </w:rPr>
-        <w:t xml:space="preserve">Proposed System Architecture and flow of system. </w:t>
+        <w:t xml:space="preserve">Proposed system architecture and flow of information. </w:t>
       </w:r>
     </w:p>
     <w:p>
@@ -912,16 +769,7 @@
           <w:color w:val="000000" w:themeColor="text1"/>
           <w:sz w:val="22"/>
         </w:rPr>
-        <w:t>Emotion</w:t>
-      </w:r>
-      <w:r>
-        <w:rPr>
-          <w:rFonts w:ascii="Times New Roman" w:hAnsi="Times New Roman" w:cs="Times New Roman"/>
-          <w:b/>
-          <w:color w:val="000000" w:themeColor="text1"/>
-          <w:sz w:val="22"/>
-        </w:rPr>
-        <w:t xml:space="preserve"> Detection</w:t>
+        <w:t>Emotion Detection</w:t>
       </w:r>
     </w:p>
     <w:p>
@@ -941,43 +789,7 @@
           <w:sz w:val="20"/>
           <w:szCs w:val="27"/>
         </w:rPr>
-        <w:t>Detecting emotions happens to be the very first step of the process and one of the most important process</w:t>
-      </w:r>
-      <w:r>
-        <w:rPr>
-          <w:rFonts w:ascii="Times New Roman" w:eastAsia="Times New Roman" w:hAnsi="Times New Roman" w:cs="Times New Roman"/>
-          <w:color w:val="000000"/>
-          <w:sz w:val="20"/>
-          <w:szCs w:val="27"/>
-        </w:rPr>
-        <w:t>es of the system</w:t>
-      </w:r>
-      <w:r>
-        <w:rPr>
-          <w:rFonts w:ascii="Times New Roman" w:eastAsia="Times New Roman" w:hAnsi="Times New Roman" w:cs="Times New Roman"/>
-          <w:color w:val="000000"/>
-          <w:sz w:val="20"/>
-          <w:szCs w:val="27"/>
-        </w:rPr>
-        <w:t>.</w:t>
-      </w:r>
-      <w:r>
-        <w:rPr>
-          <w:rFonts w:ascii="Times New Roman" w:eastAsia="Times New Roman" w:hAnsi="Times New Roman" w:cs="Times New Roman"/>
-          <w:color w:val="000000"/>
-          <w:sz w:val="20"/>
-          <w:szCs w:val="27"/>
-        </w:rPr>
-        <w:t xml:space="preserve"> It is not the core of this paper nevertheless, </w:t>
-      </w:r>
-      <w:r>
-        <w:rPr>
-          <w:rFonts w:ascii="Times New Roman" w:eastAsia="Times New Roman" w:hAnsi="Times New Roman" w:cs="Times New Roman"/>
-          <w:color w:val="000000"/>
-          <w:sz w:val="20"/>
-          <w:szCs w:val="27"/>
-        </w:rPr>
-        <w:t xml:space="preserve">the architecture and system that goes behind detecting the emotions cannot be ignored. </w:t>
+        <w:t>Detecting emotions is a key aspect of our system. According to Plutchik</w:t>
       </w:r>
       <w:r>
         <w:rPr>
@@ -988,6 +800,87 @@
         </w:rPr>
         <w:t xml:space="preserve"> </w:t>
       </w:r>
+      <w:r>
+        <w:rPr>
+          <w:rFonts w:ascii="Times New Roman" w:eastAsia="Times New Roman" w:hAnsi="Times New Roman" w:cs="Times New Roman"/>
+          <w:color w:val="000000"/>
+          <w:sz w:val="20"/>
+          <w:szCs w:val="27"/>
+        </w:rPr>
+        <w:t xml:space="preserve">[9], </w:t>
+      </w:r>
+      <w:r>
+        <w:rPr>
+          <w:rFonts w:ascii="Times New Roman" w:eastAsia="Times New Roman" w:hAnsi="Times New Roman" w:cs="Times New Roman"/>
+          <w:color w:val="000000"/>
+          <w:sz w:val="20"/>
+          <w:szCs w:val="27"/>
+        </w:rPr>
+        <w:t>people</w:t>
+      </w:r>
+      <w:r>
+        <w:rPr>
+          <w:rFonts w:ascii="Times New Roman" w:eastAsia="Times New Roman" w:hAnsi="Times New Roman" w:cs="Times New Roman"/>
+          <w:color w:val="000000"/>
+          <w:sz w:val="20"/>
+          <w:szCs w:val="27"/>
+        </w:rPr>
+        <w:t xml:space="preserve"> feel a </w:t>
+      </w:r>
+      <w:r>
+        <w:rPr>
+          <w:rFonts w:ascii="Times New Roman" w:eastAsia="Times New Roman" w:hAnsi="Times New Roman" w:cs="Times New Roman"/>
+          <w:color w:val="000000"/>
+          <w:sz w:val="20"/>
+          <w:szCs w:val="27"/>
+        </w:rPr>
+        <w:t>wide</w:t>
+      </w:r>
+      <w:r>
+        <w:rPr>
+          <w:rFonts w:ascii="Times New Roman" w:eastAsia="Times New Roman" w:hAnsi="Times New Roman" w:cs="Times New Roman"/>
+          <w:color w:val="000000"/>
+          <w:sz w:val="20"/>
+          <w:szCs w:val="27"/>
+        </w:rPr>
+        <w:t xml:space="preserve"> spectrum of emotions. The</w:t>
+      </w:r>
+      <w:r>
+        <w:rPr>
+          <w:rFonts w:ascii="Times New Roman" w:eastAsia="Times New Roman" w:hAnsi="Times New Roman" w:cs="Times New Roman"/>
+          <w:color w:val="000000"/>
+          <w:sz w:val="20"/>
+          <w:szCs w:val="27"/>
+        </w:rPr>
+        <w:t xml:space="preserve"> emotions</w:t>
+      </w:r>
+      <w:r>
+        <w:rPr>
+          <w:rFonts w:ascii="Times New Roman" w:eastAsia="Times New Roman" w:hAnsi="Times New Roman" w:cs="Times New Roman"/>
+          <w:color w:val="000000"/>
+          <w:sz w:val="20"/>
+          <w:szCs w:val="27"/>
+        </w:rPr>
+        <w:t xml:space="preserve"> can be</w:t>
+      </w:r>
+      <w:r>
+        <w:rPr>
+          <w:rFonts w:ascii="Times New Roman" w:eastAsia="Times New Roman" w:hAnsi="Times New Roman" w:cs="Times New Roman"/>
+          <w:color w:val="000000"/>
+          <w:sz w:val="20"/>
+          <w:szCs w:val="27"/>
+        </w:rPr>
+        <w:t xml:space="preserve"> broadly</w:t>
+      </w:r>
+      <w:r>
+        <w:rPr>
+          <w:rFonts w:ascii="Times New Roman" w:eastAsia="Times New Roman" w:hAnsi="Times New Roman" w:cs="Times New Roman"/>
+          <w:color w:val="000000"/>
+          <w:sz w:val="20"/>
+          <w:szCs w:val="27"/>
+        </w:rPr>
+        <w:t xml:space="preserve"> classified into 8 emotions: ecstasy, admiration, terror, amazement, grief, loathing, rage, and vigilance as shown in Figure 2.</w:t>
+      </w:r>
     </w:p>
     <w:p>
       <w:pPr>
@@ -1001,62 +894,15 @@
       </w:pPr>
       <w:r>
         <w:rPr>
-          <w:rFonts w:ascii="Times New Roman" w:eastAsia="Times New Roman" w:hAnsi="Times New Roman" w:cs="Times New Roman"/>
-          <w:color w:val="000000"/>
-          <w:sz w:val="20"/>
-          <w:szCs w:val="27"/>
-        </w:rPr>
-        <w:t>According to prior research [9] humans feel a spectrum of emotions, but these emotions can be broadly classified into 8 emotions</w:t>
-      </w:r>
-      <w:r>
-        <w:rPr>
-          <w:rFonts w:ascii="Times New Roman" w:eastAsia="Times New Roman" w:hAnsi="Times New Roman" w:cs="Times New Roman"/>
-          <w:color w:val="000000"/>
-          <w:sz w:val="20"/>
-          <w:szCs w:val="27"/>
-        </w:rPr>
-        <w:t xml:space="preserve">: ecstasy, admiration, terror, </w:t>
-      </w:r>
-      <w:r>
-        <w:rPr>
-          <w:rFonts w:ascii="Times New Roman" w:eastAsia="Times New Roman" w:hAnsi="Times New Roman" w:cs="Times New Roman"/>
-          <w:color w:val="000000"/>
-          <w:sz w:val="20"/>
-          <w:szCs w:val="27"/>
-        </w:rPr>
-        <w:lastRenderedPageBreak/>
-        <w:t>amazement, grief, loathing, rage, and vigilance as shown in figure 2</w:t>
-      </w:r>
-      <w:r>
-        <w:rPr>
-          <w:rFonts w:ascii="Times New Roman" w:eastAsia="Times New Roman" w:hAnsi="Times New Roman" w:cs="Times New Roman"/>
-          <w:color w:val="000000"/>
-          <w:sz w:val="20"/>
-          <w:szCs w:val="27"/>
-        </w:rPr>
-        <w:t xml:space="preserve">. </w:t>
-      </w:r>
-    </w:p>
-    <w:p>
-      <w:pPr>
-        <w:spacing w:after="100" w:afterAutospacing="1" w:line="240" w:lineRule="auto"/>
-        <w:rPr>
-          <w:rFonts w:ascii="Times New Roman" w:eastAsia="Times New Roman" w:hAnsi="Times New Roman" w:cs="Times New Roman"/>
-          <w:color w:val="000000"/>
-          <w:sz w:val="20"/>
-          <w:szCs w:val="27"/>
-        </w:rPr>
-      </w:pPr>
-      <w:r>
-        <w:rPr>
           <w:rFonts w:ascii="Times New Roman" w:hAnsi="Times New Roman" w:cs="Times New Roman"/>
           <w:noProof/>
           <w:sz w:val="20"/>
+          <w:lang w:eastAsia="en-US"/>
         </w:rPr>
         <w:drawing>
-          <wp:inline distT="0" distB="0" distL="0" distR="0" wp14:anchorId="6ECC65E9" wp14:editId="239F5DAC">
-            <wp:extent cx="2774576" cy="2700472"/>
-            <wp:effectExtent l="0" t="0" r="6985" b="5080"/>
+          <wp:inline distT="0" distB="0" distL="0" distR="0" wp14:anchorId="1E734946" wp14:editId="47CEBDD9">
+            <wp:extent cx="2867891" cy="2796004"/>
+            <wp:effectExtent l="0" t="0" r="8890" b="4445"/>
             <wp:docPr id="1" name="Picture 1"/>
             <wp:cNvGraphicFramePr>
               <a:graphicFrameLocks xmlns:a="http://schemas.openxmlformats.org/drawingml/2006/main" noChangeAspect="1"/>
@@ -1070,13 +916,13 @@
                   </pic:nvPicPr>
                   <pic:blipFill rotWithShape="1">
                     <a:blip r:embed="rId10"/>
-                    <a:srcRect l="-1" t="-1" r="36295" b="384"/>
+                    <a:srcRect r="36156"/>
                     <a:stretch/>
                   </pic:blipFill>
                   <pic:spPr bwMode="auto">
                     <a:xfrm>
                       <a:off x="0" y="0"/>
-                      <a:ext cx="2826458" cy="2750968"/>
+                      <a:ext cx="2903875" cy="2831086"/>
                     </a:xfrm>
                     <a:prstGeom prst="rect">
                       <a:avLst/>
@@ -1099,7 +945,228 @@
     </w:p>
     <w:p>
       <w:pPr>
+        <w:spacing w:after="40" w:line="240" w:lineRule="auto"/>
+        <w:jc w:val="center"/>
+        <w:rPr>
+          <w:rFonts w:ascii="Times New Roman" w:eastAsia="Times New Roman" w:hAnsi="Times New Roman" w:cs="Times New Roman"/>
+          <w:color w:val="000000"/>
+          <w:sz w:val="20"/>
+          <w:szCs w:val="27"/>
+        </w:rPr>
+      </w:pPr>
+      <w:r>
+        <w:rPr>
+          <w:rFonts w:ascii="Times New Roman" w:eastAsia="Times New Roman" w:hAnsi="Times New Roman" w:cs="Times New Roman"/>
+          <w:color w:val="000000"/>
+          <w:sz w:val="20"/>
+          <w:szCs w:val="27"/>
+        </w:rPr>
+        <w:t>Figure 2: Plutchik Emotional Circumplex</w:t>
+      </w:r>
+    </w:p>
+    <w:p>
+      <w:pPr>
+        <w:rPr>
+          <w:rFonts w:ascii="Times New Roman" w:hAnsi="Times New Roman" w:cs="Times New Roman"/>
+          <w:sz w:val="16"/>
+          <w:szCs w:val="20"/>
+        </w:rPr>
+      </w:pPr>
+      <w:r>
+        <w:rPr>
+          <w:rFonts w:ascii="Times New Roman" w:hAnsi="Times New Roman" w:cs="Times New Roman"/>
+          <w:sz w:val="16"/>
+          <w:szCs w:val="20"/>
+        </w:rPr>
+        <w:t>Adapted from R. Plutchik, "Emotions and Life: Perspectives from Psychology," Biology, and Evolution, Washington, DC: American Psychological Association, 2002</w:t>
+      </w:r>
+      <w:r>
+        <w:rPr>
+          <w:rFonts w:ascii="Times New Roman" w:eastAsia="Times New Roman" w:hAnsi="Times New Roman" w:cs="Times New Roman"/>
+          <w:color w:val="000000"/>
+          <w:sz w:val="16"/>
+          <w:szCs w:val="20"/>
+        </w:rPr>
+        <w:t xml:space="preserve">  </w:t>
+      </w:r>
+    </w:p>
+    <w:p>
+      <w:pPr>
         <w:spacing w:after="100" w:afterAutospacing="1" w:line="240" w:lineRule="auto"/>
+        <w:rPr>
+          <w:rFonts w:ascii="Times New Roman" w:eastAsia="Times New Roman" w:hAnsi="Times New Roman" w:cs="Times New Roman"/>
+          <w:color w:val="000000"/>
+          <w:sz w:val="20"/>
+          <w:szCs w:val="27"/>
+        </w:rPr>
+      </w:pPr>
+      <w:r>
+        <w:rPr>
+          <w:rFonts w:ascii="Times New Roman" w:eastAsia="Times New Roman" w:hAnsi="Times New Roman" w:cs="Times New Roman"/>
+          <w:color w:val="000000"/>
+          <w:sz w:val="20"/>
+          <w:szCs w:val="27"/>
+        </w:rPr>
+        <w:t>We</w:t>
+      </w:r>
+      <w:r>
+        <w:rPr>
+          <w:rFonts w:ascii="Times New Roman" w:eastAsia="Times New Roman" w:hAnsi="Times New Roman" w:cs="Times New Roman"/>
+          <w:color w:val="000000"/>
+          <w:sz w:val="20"/>
+          <w:szCs w:val="27"/>
+        </w:rPr>
+        <w:t xml:space="preserve"> propose to use</w:t>
+      </w:r>
+      <w:r>
+        <w:rPr>
+          <w:rFonts w:ascii="Times New Roman" w:eastAsia="Times New Roman" w:hAnsi="Times New Roman" w:cs="Times New Roman"/>
+          <w:color w:val="000000"/>
+          <w:sz w:val="20"/>
+          <w:szCs w:val="27"/>
+        </w:rPr>
+        <w:t xml:space="preserve"> a combination of text analysis and voice frequency to detect one of the eight emotions as well as the intensity of that emotion. Each color in the picture represents a different emotion and the lighter the color gets lesser the intensity gets. In our system, when the detected emotion is grief, the system would rate the intensity of the grief on a scale from 0-10. 0 represents not at all feeling grief or neutral, 5 represents the emotion of sadness and 10, represents being despondent or grieving. </w:t>
+      </w:r>
+    </w:p>
+    <w:p>
+      <w:pPr>
+        <w:spacing w:after="100" w:afterAutospacing="1" w:line="240" w:lineRule="auto"/>
+        <w:rPr>
+          <w:rFonts w:ascii="Times New Roman" w:eastAsia="Times New Roman" w:hAnsi="Times New Roman" w:cs="Times New Roman"/>
+          <w:color w:val="FF0000"/>
+          <w:sz w:val="20"/>
+          <w:szCs w:val="27"/>
+        </w:rPr>
+      </w:pPr>
+      <w:r>
+        <w:rPr>
+          <w:rFonts w:ascii="Times New Roman" w:eastAsia="Times New Roman" w:hAnsi="Times New Roman" w:cs="Times New Roman"/>
+          <w:color w:val="FF0000"/>
+          <w:sz w:val="20"/>
+          <w:szCs w:val="27"/>
+        </w:rPr>
+        <w:t>(</w:t>
+      </w:r>
+      <w:r>
+        <w:rPr>
+          <w:rFonts w:ascii="Times New Roman" w:eastAsia="Times New Roman" w:hAnsi="Times New Roman" w:cs="Times New Roman"/>
+          <w:color w:val="FF0000"/>
+          <w:sz w:val="20"/>
+          <w:szCs w:val="27"/>
+        </w:rPr>
+        <w:t>Maybe image of CNN model</w:t>
+      </w:r>
+      <w:r>
+        <w:rPr>
+          <w:rFonts w:ascii="Times New Roman" w:eastAsia="Times New Roman" w:hAnsi="Times New Roman" w:cs="Times New Roman"/>
+          <w:color w:val="FF0000"/>
+          <w:sz w:val="20"/>
+          <w:szCs w:val="27"/>
+        </w:rPr>
+        <w:t>)</w:t>
+      </w:r>
+    </w:p>
+    <w:p>
+      <w:pPr>
+        <w:spacing w:before="100" w:beforeAutospacing="1" w:after="100" w:afterAutospacing="1" w:line="240" w:lineRule="auto"/>
+        <w:rPr>
+          <w:rFonts w:ascii="Times New Roman" w:eastAsia="Times New Roman" w:hAnsi="Times New Roman" w:cs="Times New Roman"/>
+          <w:color w:val="000000"/>
+          <w:sz w:val="20"/>
+          <w:szCs w:val="27"/>
+        </w:rPr>
+      </w:pPr>
+      <w:r>
+        <w:rPr>
+          <w:rFonts w:ascii="Times New Roman" w:eastAsia="Times New Roman" w:hAnsi="Times New Roman" w:cs="Times New Roman"/>
+          <w:color w:val="000000"/>
+          <w:sz w:val="20"/>
+          <w:szCs w:val="27"/>
+        </w:rPr>
+        <w:t xml:space="preserve">The emotion recognition model in its current form uses a convolutional neural network and trains on a data set of 1500 audio file inputs from 24 different actors capturing 8 emotions. We included short recording of 12 male and female actors to ensure a balance in the frequency and emotions detected. The model was able </w:t>
+      </w:r>
+      <w:r>
+        <w:rPr>
+          <w:rFonts w:ascii="Times New Roman" w:eastAsia="Times New Roman" w:hAnsi="Times New Roman" w:cs="Times New Roman"/>
+          <w:color w:val="000000"/>
+          <w:sz w:val="20"/>
+          <w:szCs w:val="27"/>
+        </w:rPr>
+        <w:t xml:space="preserve">to achieve an accuracy of ~70% but the focus of the model is not the emotion recognition. </w:t>
+      </w:r>
+    </w:p>
+    <w:p>
+      <w:pPr>
+        <w:spacing w:before="100" w:beforeAutospacing="1" w:after="100" w:afterAutospacing="1" w:line="240" w:lineRule="auto"/>
+        <w:rPr>
+          <w:rFonts w:ascii="Times New Roman" w:eastAsia="Times New Roman" w:hAnsi="Times New Roman" w:cs="Times New Roman"/>
+          <w:color w:val="000000"/>
+          <w:sz w:val="20"/>
+          <w:szCs w:val="27"/>
+        </w:rPr>
+      </w:pPr>
+      <w:r>
+        <w:rPr>
+          <w:rFonts w:ascii="Times New Roman" w:eastAsia="Times New Roman" w:hAnsi="Times New Roman" w:cs="Times New Roman"/>
+          <w:noProof/>
+          <w:color w:val="000000"/>
+          <w:sz w:val="20"/>
+          <w:szCs w:val="27"/>
+        </w:rPr>
+        <w:drawing>
+          <wp:inline distT="0" distB="0" distL="0" distR="0" wp14:anchorId="3790C9F2" wp14:editId="37D33E3C">
+            <wp:extent cx="2834640" cy="1940560"/>
+            <wp:effectExtent l="0" t="0" r="3810" b="2540"/>
+            <wp:docPr id="5" name="Picture 4">
+              <a:extLst xmlns:a="http://schemas.openxmlformats.org/drawingml/2006/main">
+                <a:ext uri="{FF2B5EF4-FFF2-40B4-BE49-F238E27FC236}">
+                  <a16:creationId xmlns:a16="http://schemas.microsoft.com/office/drawing/2014/main" id="{54C1106B-6D66-402E-90A0-AB451AA13C99}"/>
+                </a:ext>
+              </a:extLst>
+            </wp:docPr>
+            <wp:cNvGraphicFramePr>
+              <a:graphicFrameLocks xmlns:a="http://schemas.openxmlformats.org/drawingml/2006/main" noChangeAspect="1"/>
+            </wp:cNvGraphicFramePr>
+            <a:graphic xmlns:a="http://schemas.openxmlformats.org/drawingml/2006/main">
+              <a:graphicData uri="http://schemas.openxmlformats.org/drawingml/2006/picture">
+                <pic:pic xmlns:pic="http://schemas.openxmlformats.org/drawingml/2006/picture">
+                  <pic:nvPicPr>
+                    <pic:cNvPr id="5" name="Picture 4">
+                      <a:extLst>
+                        <a:ext uri="{FF2B5EF4-FFF2-40B4-BE49-F238E27FC236}">
+                          <a16:creationId xmlns:a16="http://schemas.microsoft.com/office/drawing/2014/main" id="{54C1106B-6D66-402E-90A0-AB451AA13C99}"/>
+                        </a:ext>
+                      </a:extLst>
+                    </pic:cNvPr>
+                    <pic:cNvPicPr>
+                      <a:picLocks noChangeAspect="1"/>
+                    </pic:cNvPicPr>
+                  </pic:nvPicPr>
+                  <pic:blipFill>
+                    <a:blip r:embed="rId11"/>
+                    <a:stretch>
+                      <a:fillRect/>
+                    </a:stretch>
+                  </pic:blipFill>
+                  <pic:spPr>
+                    <a:xfrm>
+                      <a:off x="0" y="0"/>
+                      <a:ext cx="2834640" cy="1940560"/>
+                    </a:xfrm>
+                    <a:prstGeom prst="rect">
+                      <a:avLst/>
+                    </a:prstGeom>
+                  </pic:spPr>
+                </pic:pic>
+              </a:graphicData>
+            </a:graphic>
+          </wp:inline>
+        </w:drawing>
+      </w:r>
+    </w:p>
+    <w:p>
+      <w:pPr>
+        <w:spacing w:before="100" w:beforeAutospacing="1" w:after="100" w:afterAutospacing="1" w:line="240" w:lineRule="auto"/>
         <w:jc w:val="center"/>
         <w:rPr>
           <w:rFonts w:ascii="Times New Roman" w:eastAsia="Times New Roman" w:hAnsi="Times New Roman" w:cs="Times New Roman"/>
@@ -1115,218 +1182,7 @@
           <w:sz w:val="20"/>
           <w:szCs w:val="27"/>
         </w:rPr>
-        <w:t xml:space="preserve">Figure 2: </w:t>
-      </w:r>
-      <w:proofErr w:type="spellStart"/>
-      <w:r>
-        <w:rPr>
-          <w:rFonts w:ascii="Times New Roman" w:eastAsia="Times New Roman" w:hAnsi="Times New Roman" w:cs="Times New Roman"/>
-          <w:color w:val="000000"/>
-          <w:sz w:val="20"/>
-          <w:szCs w:val="27"/>
-        </w:rPr>
-        <w:t>Plutchik</w:t>
-      </w:r>
-      <w:proofErr w:type="spellEnd"/>
-      <w:r>
-        <w:rPr>
-          <w:rFonts w:ascii="Times New Roman" w:eastAsia="Times New Roman" w:hAnsi="Times New Roman" w:cs="Times New Roman"/>
-          <w:color w:val="000000"/>
-          <w:sz w:val="20"/>
-          <w:szCs w:val="27"/>
-        </w:rPr>
-        <w:t xml:space="preserve"> Emotional Circumplex</w:t>
-      </w:r>
-    </w:p>
-    <w:p>
-      <w:pPr>
-        <w:spacing w:after="100" w:afterAutospacing="1" w:line="240" w:lineRule="auto"/>
-        <w:rPr>
-          <w:rFonts w:ascii="Times New Roman" w:eastAsia="Times New Roman" w:hAnsi="Times New Roman" w:cs="Times New Roman"/>
-          <w:color w:val="000000"/>
-          <w:sz w:val="20"/>
-          <w:szCs w:val="27"/>
-        </w:rPr>
-      </w:pPr>
-      <w:r>
-        <w:rPr>
-          <w:rFonts w:ascii="Times New Roman" w:eastAsia="Times New Roman" w:hAnsi="Times New Roman" w:cs="Times New Roman"/>
-          <w:color w:val="000000"/>
-          <w:sz w:val="20"/>
-          <w:szCs w:val="27"/>
-        </w:rPr>
-        <w:t xml:space="preserve">A combination of text analysis and voice frequency is what we propose to use to detect </w:t>
-      </w:r>
-      <w:r>
-        <w:rPr>
-          <w:rFonts w:ascii="Times New Roman" w:eastAsia="Times New Roman" w:hAnsi="Times New Roman" w:cs="Times New Roman"/>
-          <w:color w:val="000000"/>
-          <w:sz w:val="20"/>
-          <w:szCs w:val="27"/>
-        </w:rPr>
-        <w:t>one of the 8</w:t>
-      </w:r>
-      <w:r>
-        <w:rPr>
-          <w:rFonts w:ascii="Times New Roman" w:eastAsia="Times New Roman" w:hAnsi="Times New Roman" w:cs="Times New Roman"/>
-          <w:color w:val="000000"/>
-          <w:sz w:val="20"/>
-          <w:szCs w:val="27"/>
-        </w:rPr>
-        <w:t xml:space="preserve"> emotion</w:t>
-      </w:r>
-      <w:r>
-        <w:rPr>
-          <w:rFonts w:ascii="Times New Roman" w:eastAsia="Times New Roman" w:hAnsi="Times New Roman" w:cs="Times New Roman"/>
-          <w:color w:val="000000"/>
-          <w:sz w:val="20"/>
-          <w:szCs w:val="27"/>
-        </w:rPr>
-        <w:t>s</w:t>
-      </w:r>
-      <w:r>
-        <w:rPr>
-          <w:rFonts w:ascii="Times New Roman" w:eastAsia="Times New Roman" w:hAnsi="Times New Roman" w:cs="Times New Roman"/>
-          <w:color w:val="000000"/>
-          <w:sz w:val="20"/>
-          <w:szCs w:val="27"/>
-        </w:rPr>
-        <w:t xml:space="preserve"> and the intensity of an emotion. </w:t>
-      </w:r>
-      <w:r>
-        <w:rPr>
-          <w:rFonts w:ascii="Times New Roman" w:eastAsia="Times New Roman" w:hAnsi="Times New Roman" w:cs="Times New Roman"/>
-          <w:color w:val="000000"/>
-          <w:sz w:val="20"/>
-          <w:szCs w:val="27"/>
-        </w:rPr>
-        <w:t xml:space="preserve">The Intensity of an emotion spans through the scale of the single detected emotion. </w:t>
-      </w:r>
-      <w:r>
-        <w:rPr>
-          <w:rFonts w:ascii="Times New Roman" w:eastAsia="Times New Roman" w:hAnsi="Times New Roman" w:cs="Times New Roman"/>
-          <w:color w:val="000000"/>
-          <w:sz w:val="20"/>
-          <w:szCs w:val="27"/>
-        </w:rPr>
-        <w:t xml:space="preserve">In this paper if the detected emotion is </w:t>
-      </w:r>
-      <w:r>
-        <w:rPr>
-          <w:rFonts w:ascii="Times New Roman" w:eastAsia="Times New Roman" w:hAnsi="Times New Roman" w:cs="Times New Roman"/>
-          <w:color w:val="000000"/>
-          <w:sz w:val="20"/>
-          <w:szCs w:val="27"/>
-        </w:rPr>
-        <w:t>grief,</w:t>
-      </w:r>
-      <w:r>
-        <w:rPr>
-          <w:rFonts w:ascii="Times New Roman" w:eastAsia="Times New Roman" w:hAnsi="Times New Roman" w:cs="Times New Roman"/>
-          <w:color w:val="000000"/>
-          <w:sz w:val="20"/>
-          <w:szCs w:val="27"/>
-        </w:rPr>
-        <w:t xml:space="preserve"> the system would rate the intensity </w:t>
-      </w:r>
-      <w:r>
-        <w:rPr>
-          <w:rFonts w:ascii="Times New Roman" w:eastAsia="Times New Roman" w:hAnsi="Times New Roman" w:cs="Times New Roman"/>
-          <w:color w:val="000000"/>
-          <w:sz w:val="20"/>
-          <w:szCs w:val="27"/>
-        </w:rPr>
-        <w:t>of the grief</w:t>
-      </w:r>
-      <w:r>
-        <w:rPr>
-          <w:rFonts w:ascii="Times New Roman" w:eastAsia="Times New Roman" w:hAnsi="Times New Roman" w:cs="Times New Roman"/>
-          <w:color w:val="000000"/>
-          <w:sz w:val="20"/>
-          <w:szCs w:val="27"/>
-        </w:rPr>
-        <w:t xml:space="preserve"> on a scale from 0-10, 0 being </w:t>
-      </w:r>
-      <w:r>
-        <w:rPr>
-          <w:rFonts w:ascii="Times New Roman" w:eastAsia="Times New Roman" w:hAnsi="Times New Roman" w:cs="Times New Roman"/>
-          <w:color w:val="000000"/>
-          <w:sz w:val="20"/>
-          <w:szCs w:val="27"/>
-        </w:rPr>
-        <w:t>not at all feeling grief</w:t>
-      </w:r>
-      <w:r>
-        <w:rPr>
-          <w:rFonts w:ascii="Times New Roman" w:eastAsia="Times New Roman" w:hAnsi="Times New Roman" w:cs="Times New Roman"/>
-          <w:color w:val="000000"/>
-          <w:sz w:val="20"/>
-          <w:szCs w:val="27"/>
-        </w:rPr>
-        <w:t xml:space="preserve"> or neutral </w:t>
-      </w:r>
-      <w:r>
-        <w:rPr>
-          <w:rFonts w:ascii="Times New Roman" w:eastAsia="Times New Roman" w:hAnsi="Times New Roman" w:cs="Times New Roman"/>
-          <w:color w:val="000000"/>
-          <w:sz w:val="20"/>
-          <w:szCs w:val="27"/>
-        </w:rPr>
-        <w:t>to</w:t>
-      </w:r>
-      <w:r>
-        <w:rPr>
-          <w:rFonts w:ascii="Times New Roman" w:eastAsia="Times New Roman" w:hAnsi="Times New Roman" w:cs="Times New Roman"/>
-          <w:color w:val="000000"/>
-          <w:sz w:val="20"/>
-          <w:szCs w:val="27"/>
-        </w:rPr>
-        <w:t xml:space="preserve"> 10 being despondent</w:t>
-      </w:r>
-      <w:r>
-        <w:rPr>
-          <w:rFonts w:ascii="Times New Roman" w:eastAsia="Times New Roman" w:hAnsi="Times New Roman" w:cs="Times New Roman"/>
-          <w:color w:val="000000"/>
-          <w:sz w:val="20"/>
-          <w:szCs w:val="27"/>
-        </w:rPr>
-        <w:t xml:space="preserve"> or grieving</w:t>
-      </w:r>
-      <w:r>
-        <w:rPr>
-          <w:rFonts w:ascii="Times New Roman" w:eastAsia="Times New Roman" w:hAnsi="Times New Roman" w:cs="Times New Roman"/>
-          <w:color w:val="000000"/>
-          <w:sz w:val="20"/>
-          <w:szCs w:val="27"/>
-        </w:rPr>
-        <w:t xml:space="preserve"> with </w:t>
-      </w:r>
-      <w:r>
-        <w:rPr>
-          <w:rFonts w:ascii="Times New Roman" w:eastAsia="Times New Roman" w:hAnsi="Times New Roman" w:cs="Times New Roman"/>
-          <w:color w:val="000000"/>
-          <w:sz w:val="20"/>
-          <w:szCs w:val="27"/>
-        </w:rPr>
-        <w:t>5</w:t>
-      </w:r>
-      <w:r>
-        <w:rPr>
-          <w:rFonts w:ascii="Times New Roman" w:eastAsia="Times New Roman" w:hAnsi="Times New Roman" w:cs="Times New Roman"/>
-          <w:color w:val="000000"/>
-          <w:sz w:val="20"/>
-          <w:szCs w:val="27"/>
-        </w:rPr>
-        <w:t xml:space="preserve"> leaving the emotion of sadness</w:t>
-      </w:r>
-      <w:r>
-        <w:rPr>
-          <w:rFonts w:ascii="Times New Roman" w:eastAsia="Times New Roman" w:hAnsi="Times New Roman" w:cs="Times New Roman"/>
-          <w:color w:val="000000"/>
-          <w:sz w:val="20"/>
-          <w:szCs w:val="27"/>
-        </w:rPr>
-        <w:t>.</w:t>
+        <w:t>Figure 3: Results from emotion detection CNN</w:t>
       </w:r>
     </w:p>
     <w:p>
@@ -1346,34 +1202,36 @@
           <w:sz w:val="20"/>
           <w:szCs w:val="27"/>
         </w:rPr>
-        <w:t>The system architecture for the detection network is based on prior research ‘Paralinguistic Emotional Analysis with Deep Learning’ which uses a two-branch structure detecting emotions from text and voice separately.</w:t>
-      </w:r>
-      <w:r>
-        <w:rPr>
-          <w:rFonts w:ascii="Times New Roman" w:eastAsia="Times New Roman" w:hAnsi="Times New Roman" w:cs="Times New Roman"/>
-          <w:color w:val="000000"/>
-          <w:sz w:val="20"/>
-          <w:szCs w:val="27"/>
-        </w:rPr>
-        <w:t xml:space="preserve"> The used architecture was initially built to identify an emotion but by tweaking the system to use the frequency and other voice cues we </w:t>
-      </w:r>
-      <w:r>
-        <w:rPr>
-          <w:rFonts w:ascii="Times New Roman" w:eastAsia="Times New Roman" w:hAnsi="Times New Roman" w:cs="Times New Roman"/>
-          <w:color w:val="000000"/>
-          <w:sz w:val="20"/>
-          <w:szCs w:val="27"/>
-        </w:rPr>
-        <w:t>can</w:t>
-      </w:r>
-      <w:r>
-        <w:rPr>
-          <w:rFonts w:ascii="Times New Roman" w:eastAsia="Times New Roman" w:hAnsi="Times New Roman" w:cs="Times New Roman"/>
-          <w:color w:val="000000"/>
-          <w:sz w:val="20"/>
-          <w:szCs w:val="27"/>
-        </w:rPr>
-        <w:t xml:space="preserve"> generate an intensity rating of the emotion based purely on audio. Once a rating is associated based on audio, any strong words detected that helped in deciding the emotion are used to finalize the intensity rating.</w:t>
+        <w:t xml:space="preserve">Intensity analyzation is also done in the emotion detection stage and due to the limitation of not having appropriately labeled data we decided to approach it using a popular unsupervised learning algorithm that is the k-means clustering algorithm. Initially when the intensity model </w:t>
+      </w:r>
+      <w:r>
+        <w:rPr>
+          <w:rFonts w:ascii="Times New Roman" w:eastAsia="Times New Roman" w:hAnsi="Times New Roman" w:cs="Times New Roman"/>
+          <w:color w:val="000000"/>
+          <w:sz w:val="20"/>
+          <w:szCs w:val="27"/>
+        </w:rPr>
+        <w:t xml:space="preserve">was trained using unfiltered data and the mean and median of each data record as the features, I ended up with 10 clusters, as shown in figure 4, that didn’t have a clear break down. Another issue the model encounters is that the data needs to be separated into different emotions before </w:t>
+      </w:r>
+      <w:proofErr w:type="gramStart"/>
+      <w:r>
+        <w:rPr>
+          <w:rFonts w:ascii="Times New Roman" w:eastAsia="Times New Roman" w:hAnsi="Times New Roman" w:cs="Times New Roman"/>
+          <w:color w:val="000000"/>
+          <w:sz w:val="20"/>
+          <w:szCs w:val="27"/>
+        </w:rPr>
+        <w:t>in order to</w:t>
+      </w:r>
+      <w:proofErr w:type="gramEnd"/>
+      <w:r>
+        <w:rPr>
+          <w:rFonts w:ascii="Times New Roman" w:eastAsia="Times New Roman" w:hAnsi="Times New Roman" w:cs="Times New Roman"/>
+          <w:color w:val="000000"/>
+          <w:sz w:val="20"/>
+          <w:szCs w:val="27"/>
+        </w:rPr>
+        <w:t xml:space="preserve"> ensure the intensity ratings match the emotion i.e. a lower frequency or pitch would mean higher intensity for the emotion sadness where as it would mean a lower intensity for the emotion happiness.</w:t>
       </w:r>
     </w:p>
     <w:p>
@@ -1389,103 +1247,90 @@
       <w:r>
         <w:rPr>
           <w:rFonts w:ascii="Times New Roman" w:eastAsia="Times New Roman" w:hAnsi="Times New Roman" w:cs="Times New Roman"/>
-          <w:color w:val="000000"/>
-          <w:sz w:val="20"/>
-          <w:szCs w:val="27"/>
-        </w:rPr>
-        <w:t xml:space="preserve">A list of emotions is defined with a number associated to each emotion. Every detected dialogue or instance is associated with a number that indicates what emotion it belongs to. Converting the emotions into integers makes it easier to compare emotions and understand the change in the emotions. The emotions and intensity rating would help navigate through the spectrum and understand the emotion felt by the user. As we </w:t>
-      </w:r>
-      <w:r>
-        <w:rPr>
-          <w:rFonts w:ascii="Times New Roman" w:eastAsia="Times New Roman" w:hAnsi="Times New Roman" w:cs="Times New Roman"/>
-          <w:color w:val="000000"/>
-          <w:sz w:val="20"/>
-          <w:szCs w:val="27"/>
-        </w:rPr>
-        <w:t xml:space="preserve">mentioned before, </w:t>
-      </w:r>
-      <w:r>
-        <w:rPr>
-          <w:rFonts w:ascii="Times New Roman" w:eastAsia="Times New Roman" w:hAnsi="Times New Roman" w:cs="Times New Roman"/>
-          <w:color w:val="000000"/>
-          <w:sz w:val="20"/>
-          <w:szCs w:val="27"/>
-        </w:rPr>
-        <w:t>the</w:t>
-      </w:r>
-      <w:r>
-        <w:rPr>
-          <w:rFonts w:ascii="Times New Roman" w:eastAsia="Times New Roman" w:hAnsi="Times New Roman" w:cs="Times New Roman"/>
-          <w:color w:val="000000"/>
-          <w:sz w:val="20"/>
-          <w:szCs w:val="27"/>
-        </w:rPr>
-        <w:t xml:space="preserve"> paper focuses on only one emotion so the range we cover would be 10 out of the 8</w:t>
-      </w:r>
-      <w:r>
-        <w:rPr>
-          <w:rFonts w:ascii="Times New Roman" w:eastAsia="Times New Roman" w:hAnsi="Times New Roman" w:cs="Times New Roman"/>
-          <w:color w:val="000000"/>
-          <w:sz w:val="20"/>
-          <w:szCs w:val="27"/>
-        </w:rPr>
-        <w:t>1</w:t>
-      </w:r>
-      <w:r>
-        <w:rPr>
-          <w:rFonts w:ascii="Times New Roman" w:eastAsia="Times New Roman" w:hAnsi="Times New Roman" w:cs="Times New Roman"/>
-          <w:color w:val="000000"/>
-          <w:sz w:val="20"/>
-          <w:szCs w:val="27"/>
-        </w:rPr>
-        <w:t xml:space="preserve"> possible detectable emoti</w:t>
-      </w:r>
-      <w:r>
-        <w:rPr>
-          <w:rFonts w:ascii="Times New Roman" w:eastAsia="Times New Roman" w:hAnsi="Times New Roman" w:cs="Times New Roman"/>
-          <w:color w:val="000000"/>
-          <w:sz w:val="20"/>
-          <w:szCs w:val="27"/>
-        </w:rPr>
-        <w:t xml:space="preserve">onal states. </w:t>
+          <w:noProof/>
+          <w:color w:val="000000"/>
+          <w:sz w:val="20"/>
+          <w:szCs w:val="27"/>
+        </w:rPr>
+        <w:drawing>
+          <wp:inline distT="0" distB="0" distL="0" distR="0" wp14:anchorId="52CD1F62" wp14:editId="4AB42C86">
+            <wp:extent cx="2834640" cy="1853565"/>
+            <wp:effectExtent l="0" t="0" r="3810" b="0"/>
+            <wp:docPr id="6" name="Picture 3">
+              <a:extLst xmlns:a="http://schemas.openxmlformats.org/drawingml/2006/main">
+                <a:ext uri="{FF2B5EF4-FFF2-40B4-BE49-F238E27FC236}">
+                  <a16:creationId xmlns:a16="http://schemas.microsoft.com/office/drawing/2014/main" id="{2046D0D8-E340-4A13-9607-9A0274D82C14}"/>
+                </a:ext>
+              </a:extLst>
+            </wp:docPr>
+            <wp:cNvGraphicFramePr>
+              <a:graphicFrameLocks xmlns:a="http://schemas.openxmlformats.org/drawingml/2006/main" noChangeAspect="1"/>
+            </wp:cNvGraphicFramePr>
+            <a:graphic xmlns:a="http://schemas.openxmlformats.org/drawingml/2006/main">
+              <a:graphicData uri="http://schemas.openxmlformats.org/drawingml/2006/picture">
+                <pic:pic xmlns:pic="http://schemas.openxmlformats.org/drawingml/2006/picture">
+                  <pic:nvPicPr>
+                    <pic:cNvPr id="4" name="Picture 3">
+                      <a:extLst>
+                        <a:ext uri="{FF2B5EF4-FFF2-40B4-BE49-F238E27FC236}">
+                          <a16:creationId xmlns:a16="http://schemas.microsoft.com/office/drawing/2014/main" id="{2046D0D8-E340-4A13-9607-9A0274D82C14}"/>
+                        </a:ext>
+                      </a:extLst>
+                    </pic:cNvPr>
+                    <pic:cNvPicPr>
+                      <a:picLocks noChangeAspect="1"/>
+                    </pic:cNvPicPr>
+                  </pic:nvPicPr>
+                  <pic:blipFill>
+                    <a:blip r:embed="rId12"/>
+                    <a:stretch>
+                      <a:fillRect/>
+                    </a:stretch>
+                  </pic:blipFill>
+                  <pic:spPr>
+                    <a:xfrm>
+                      <a:off x="0" y="0"/>
+                      <a:ext cx="2834640" cy="1853565"/>
+                    </a:xfrm>
+                    <a:prstGeom prst="rect">
+                      <a:avLst/>
+                    </a:prstGeom>
+                  </pic:spPr>
+                </pic:pic>
+              </a:graphicData>
+            </a:graphic>
+          </wp:inline>
+        </w:drawing>
       </w:r>
     </w:p>
     <w:p>
       <w:pPr>
         <w:spacing w:before="100" w:beforeAutospacing="1" w:after="100" w:afterAutospacing="1" w:line="240" w:lineRule="auto"/>
-        <w:rPr>
-          <w:rFonts w:ascii="Times New Roman" w:eastAsia="Times New Roman" w:hAnsi="Times New Roman" w:cs="Times New Roman"/>
-          <w:color w:val="000000"/>
-          <w:sz w:val="20"/>
-          <w:szCs w:val="27"/>
-        </w:rPr>
-      </w:pPr>
-      <w:r>
-        <w:rPr>
-          <w:rFonts w:ascii="Times New Roman" w:eastAsia="Times New Roman" w:hAnsi="Times New Roman" w:cs="Times New Roman"/>
-          <w:color w:val="000000"/>
-          <w:sz w:val="20"/>
-          <w:szCs w:val="27"/>
-        </w:rPr>
-        <w:t xml:space="preserve">The emotional state can be represented as a </w:t>
-      </w:r>
-      <w:r>
-        <w:rPr>
-          <w:rFonts w:ascii="Times New Roman" w:eastAsia="Times New Roman" w:hAnsi="Times New Roman" w:cs="Times New Roman"/>
-          <w:color w:val="000000"/>
-          <w:sz w:val="20"/>
-          <w:szCs w:val="27"/>
-        </w:rPr>
-        <w:t>three-digit</w:t>
-      </w:r>
-      <w:r>
-        <w:rPr>
-          <w:rFonts w:ascii="Times New Roman" w:eastAsia="Times New Roman" w:hAnsi="Times New Roman" w:cs="Times New Roman"/>
-          <w:color w:val="000000"/>
-          <w:sz w:val="20"/>
-          <w:szCs w:val="27"/>
-        </w:rPr>
-        <w:t xml:space="preserve"> numerical value with the first digit indicating the emotion and the remaining two indicating the intensity of the emotion.</w:t>
+        <w:jc w:val="center"/>
+        <w:rPr>
+          <w:rFonts w:ascii="Times New Roman" w:eastAsia="Times New Roman" w:hAnsi="Times New Roman" w:cs="Times New Roman"/>
+          <w:color w:val="000000"/>
+          <w:sz w:val="20"/>
+          <w:szCs w:val="27"/>
+        </w:rPr>
+      </w:pPr>
+      <w:r>
+        <w:rPr>
+          <w:rFonts w:ascii="Times New Roman" w:eastAsia="Times New Roman" w:hAnsi="Times New Roman" w:cs="Times New Roman"/>
+          <w:color w:val="000000"/>
+          <w:sz w:val="20"/>
+          <w:szCs w:val="27"/>
+        </w:rPr>
+        <w:t xml:space="preserve">Figure 4: Initial K-Mean </w:t>
+      </w:r>
+      <w:r>
+        <w:rPr>
+          <w:rFonts w:ascii="Times New Roman" w:eastAsia="Times New Roman" w:hAnsi="Times New Roman" w:cs="Times New Roman"/>
+          <w:color w:val="000000"/>
+          <w:sz w:val="20"/>
+          <w:szCs w:val="27"/>
+        </w:rPr>
+        <w:t>Clustering</w:t>
       </w:r>
     </w:p>
     <w:p>
@@ -1493,11 +1338,51 @@
         <w:spacing w:before="100" w:beforeAutospacing="1" w:after="100" w:afterAutospacing="1" w:line="240" w:lineRule="auto"/>
         <w:rPr>
           <w:rFonts w:ascii="Times New Roman" w:eastAsia="Times New Roman" w:hAnsi="Times New Roman" w:cs="Times New Roman"/>
+          <w:color w:val="000000"/>
+          <w:sz w:val="20"/>
+          <w:szCs w:val="27"/>
+        </w:rPr>
+      </w:pPr>
+      <w:r>
+        <w:rPr>
+          <w:rFonts w:ascii="Times New Roman" w:eastAsia="Times New Roman" w:hAnsi="Times New Roman" w:cs="Times New Roman"/>
+          <w:color w:val="000000"/>
+          <w:sz w:val="20"/>
+          <w:szCs w:val="27"/>
+        </w:rPr>
+        <w:t xml:space="preserve">The data was then cleaned using the labels i.e. data records labelled sadness were separated out just to train </w:t>
+      </w:r>
+      <w:r>
+        <w:rPr>
+          <w:rFonts w:ascii="Times New Roman" w:eastAsia="Times New Roman" w:hAnsi="Times New Roman" w:cs="Times New Roman"/>
+          <w:color w:val="000000"/>
+          <w:sz w:val="20"/>
+          <w:szCs w:val="27"/>
+        </w:rPr>
+        <w:lastRenderedPageBreak/>
+        <w:t>the intensity model, which considerably reduces the size of the dataset to about 180 data records. This doesn’t guarantee precise results and the model is more likely to suffer from the curse of dimensionality.</w:t>
+      </w:r>
+    </w:p>
+    <w:p>
+      <w:pPr>
+        <w:spacing w:before="100" w:beforeAutospacing="1" w:after="100" w:afterAutospacing="1" w:line="240" w:lineRule="auto"/>
+        <w:rPr>
+          <w:rFonts w:ascii="Times New Roman" w:eastAsia="Times New Roman" w:hAnsi="Times New Roman" w:cs="Times New Roman"/>
+          <w:color w:val="000000"/>
+          <w:sz w:val="20"/>
+          <w:szCs w:val="27"/>
+        </w:rPr>
+      </w:pPr>
+      <w:r>
+        <w:rPr>
+          <w:rFonts w:ascii="Times New Roman" w:eastAsia="Times New Roman" w:hAnsi="Times New Roman" w:cs="Times New Roman"/>
           <w:color w:val="FF0000"/>
           <w:sz w:val="20"/>
           <w:szCs w:val="27"/>
         </w:rPr>
-      </w:pPr>
+        <w:t xml:space="preserve">(need to put in </w:t>
+      </w:r>
+      <w:proofErr w:type="gramStart"/>
       <w:r>
         <w:rPr>
           <w:rFonts w:ascii="Times New Roman" w:eastAsia="Times New Roman" w:hAnsi="Times New Roman" w:cs="Times New Roman"/>
@@ -1505,8 +1390,9 @@
           <w:sz w:val="20"/>
           <w:szCs w:val="27"/>
         </w:rPr>
-        <w:t>(</w:t>
-      </w:r>
+        <w:t>final results</w:t>
+      </w:r>
+      <w:proofErr w:type="gramEnd"/>
       <w:r>
         <w:rPr>
           <w:rFonts w:ascii="Times New Roman" w:eastAsia="Times New Roman" w:hAnsi="Times New Roman" w:cs="Times New Roman"/>
@@ -1514,16 +1400,898 @@
           <w:sz w:val="20"/>
           <w:szCs w:val="27"/>
         </w:rPr>
-        <w:t>expand on how the system works more after implementing Oscar’s work</w:t>
-      </w:r>
-      <w:r>
-        <w:rPr>
-          <w:rFonts w:ascii="Times New Roman" w:eastAsia="Times New Roman" w:hAnsi="Times New Roman" w:cs="Times New Roman"/>
-          <w:color w:val="FF0000"/>
-          <w:sz w:val="20"/>
-          <w:szCs w:val="27"/>
-        </w:rPr>
-        <w:t>)</w:t>
+        <w:t xml:space="preserve"> after finding out what features get better values)</w:t>
+      </w:r>
+    </w:p>
+    <w:p>
+      <w:pPr>
+        <w:spacing w:before="100" w:beforeAutospacing="1" w:after="100" w:afterAutospacing="1" w:line="240" w:lineRule="auto"/>
+        <w:rPr>
+          <w:rFonts w:ascii="Times New Roman" w:eastAsia="Times New Roman" w:hAnsi="Times New Roman" w:cs="Times New Roman"/>
+          <w:color w:val="000000"/>
+          <w:sz w:val="20"/>
+          <w:szCs w:val="27"/>
+        </w:rPr>
+      </w:pPr>
+      <w:r>
+        <w:rPr>
+          <w:rFonts w:ascii="Times New Roman" w:eastAsia="Times New Roman" w:hAnsi="Times New Roman" w:cs="Times New Roman"/>
+          <w:color w:val="000000"/>
+          <w:sz w:val="20"/>
+          <w:szCs w:val="27"/>
+        </w:rPr>
+        <w:t>A list of emotions is defined with a number associated to each emotion</w:t>
+      </w:r>
+      <w:r>
+        <w:rPr>
+          <w:rFonts w:ascii="Times New Roman" w:eastAsia="Times New Roman" w:hAnsi="Times New Roman" w:cs="Times New Roman"/>
+          <w:color w:val="000000"/>
+          <w:sz w:val="20"/>
+          <w:szCs w:val="27"/>
+        </w:rPr>
+        <w:t xml:space="preserve"> in a</w:t>
+      </w:r>
+      <w:r>
+        <w:rPr>
+          <w:rFonts w:ascii="Times New Roman" w:eastAsia="Times New Roman" w:hAnsi="Times New Roman" w:cs="Times New Roman"/>
+          <w:color w:val="000000"/>
+          <w:sz w:val="20"/>
+          <w:szCs w:val="27"/>
+        </w:rPr>
+        <w:t xml:space="preserve"> hashed format</w:t>
+      </w:r>
+      <w:r>
+        <w:rPr>
+          <w:rFonts w:ascii="Times New Roman" w:eastAsia="Times New Roman" w:hAnsi="Times New Roman" w:cs="Times New Roman"/>
+          <w:color w:val="000000"/>
+          <w:sz w:val="20"/>
+          <w:szCs w:val="27"/>
+        </w:rPr>
+        <w:t>. Every detected dialogue or instance is associated with a number that indicates what emotion it belongs to</w:t>
+      </w:r>
+      <w:r>
+        <w:rPr>
+          <w:rFonts w:ascii="Times New Roman" w:eastAsia="Times New Roman" w:hAnsi="Times New Roman" w:cs="Times New Roman"/>
+          <w:color w:val="000000"/>
+          <w:sz w:val="20"/>
+          <w:szCs w:val="27"/>
+        </w:rPr>
+        <w:t xml:space="preserve"> followed by a 2-digit intensity rating. The combination of the three digits gives the emotional state of the person. Since there are 10 possible intensities, 8 emotions and one neutral stage the emotional states add up to a total of 81 states. This thesis only explores 10 of the possible 81 states. The emotions and intensity rating help navigate the spectrum and to more accurately classify the emotion felt by the user. </w:t>
+      </w:r>
+      <w:r>
+        <w:rPr>
+          <w:rFonts w:ascii="Times New Roman" w:eastAsia="Times New Roman" w:hAnsi="Times New Roman" w:cs="Times New Roman"/>
+          <w:color w:val="000000"/>
+          <w:sz w:val="20"/>
+          <w:szCs w:val="27"/>
+        </w:rPr>
+        <w:t>Comparing integers instead of strings is easier when looking for emotional state changes. We can also order the emotions in a way to make sure we know that for lower values we know higher intensities are bad but for higher values higher intensities are preferred.</w:t>
+      </w:r>
+      <w:r>
+        <w:rPr>
+          <w:rFonts w:ascii="Times New Roman" w:eastAsia="Times New Roman" w:hAnsi="Times New Roman" w:cs="Times New Roman"/>
+          <w:color w:val="000000"/>
+          <w:sz w:val="20"/>
+          <w:szCs w:val="27"/>
+        </w:rPr>
+        <w:t xml:space="preserve"> Table 1 shows the mapping along with what intensity values would be preferable for a detected emotion. </w:t>
+      </w:r>
+    </w:p>
+    <w:tbl>
+      <w:tblPr>
+        <w:tblStyle w:val="TableGrid"/>
+        <w:tblW w:w="0" w:type="auto"/>
+        <w:tblLook w:val="04A0" w:firstRow="1" w:lastRow="0" w:firstColumn="1" w:lastColumn="0" w:noHBand="0" w:noVBand="1"/>
+      </w:tblPr>
+      <w:tblGrid>
+        <w:gridCol w:w="1484"/>
+        <w:gridCol w:w="1485"/>
+        <w:gridCol w:w="1485"/>
+      </w:tblGrid>
+      <w:tr>
+        <w:tc>
+          <w:tcPr>
+            <w:tcW w:w="1484" w:type="dxa"/>
+          </w:tcPr>
+          <w:p>
+            <w:pPr>
+              <w:spacing w:before="100" w:beforeAutospacing="1" w:after="100" w:afterAutospacing="1"/>
+              <w:jc w:val="center"/>
+              <w:rPr>
+                <w:rFonts w:ascii="Times New Roman" w:eastAsia="Times New Roman" w:hAnsi="Times New Roman" w:cs="Times New Roman"/>
+                <w:b/>
+                <w:color w:val="000000"/>
+                <w:sz w:val="20"/>
+                <w:szCs w:val="27"/>
+              </w:rPr>
+            </w:pPr>
+            <w:r>
+              <w:rPr>
+                <w:rFonts w:ascii="Times New Roman" w:eastAsia="Times New Roman" w:hAnsi="Times New Roman" w:cs="Times New Roman"/>
+                <w:b/>
+                <w:color w:val="000000"/>
+                <w:sz w:val="20"/>
+                <w:szCs w:val="27"/>
+              </w:rPr>
+              <w:t>Emotion Tag</w:t>
+            </w:r>
+          </w:p>
+        </w:tc>
+        <w:tc>
+          <w:tcPr>
+            <w:tcW w:w="1485" w:type="dxa"/>
+          </w:tcPr>
+          <w:p>
+            <w:pPr>
+              <w:spacing w:before="100" w:beforeAutospacing="1" w:after="100" w:afterAutospacing="1"/>
+              <w:jc w:val="center"/>
+              <w:rPr>
+                <w:rFonts w:ascii="Times New Roman" w:eastAsia="Times New Roman" w:hAnsi="Times New Roman" w:cs="Times New Roman"/>
+                <w:b/>
+                <w:color w:val="000000"/>
+                <w:sz w:val="20"/>
+                <w:szCs w:val="27"/>
+              </w:rPr>
+            </w:pPr>
+            <w:r>
+              <w:rPr>
+                <w:rFonts w:ascii="Times New Roman" w:eastAsia="Times New Roman" w:hAnsi="Times New Roman" w:cs="Times New Roman"/>
+                <w:b/>
+                <w:color w:val="000000"/>
+                <w:sz w:val="20"/>
+                <w:szCs w:val="27"/>
+              </w:rPr>
+              <w:t>Emotion</w:t>
+            </w:r>
+          </w:p>
+        </w:tc>
+        <w:tc>
+          <w:tcPr>
+            <w:tcW w:w="1485" w:type="dxa"/>
+          </w:tcPr>
+          <w:p>
+            <w:pPr>
+              <w:spacing w:before="100" w:beforeAutospacing="1" w:after="100" w:afterAutospacing="1"/>
+              <w:jc w:val="center"/>
+              <w:rPr>
+                <w:rFonts w:ascii="Times New Roman" w:eastAsia="Times New Roman" w:hAnsi="Times New Roman" w:cs="Times New Roman"/>
+                <w:b/>
+                <w:color w:val="000000"/>
+                <w:sz w:val="20"/>
+                <w:szCs w:val="27"/>
+              </w:rPr>
+            </w:pPr>
+            <w:r>
+              <w:rPr>
+                <w:rFonts w:ascii="Times New Roman" w:eastAsia="Times New Roman" w:hAnsi="Times New Roman" w:cs="Times New Roman"/>
+                <w:b/>
+                <w:color w:val="000000"/>
+                <w:sz w:val="20"/>
+                <w:szCs w:val="27"/>
+              </w:rPr>
+              <w:t>Better i</w:t>
+            </w:r>
+            <w:r>
+              <w:rPr>
+                <w:rFonts w:ascii="Times New Roman" w:eastAsia="Times New Roman" w:hAnsi="Times New Roman" w:cs="Times New Roman"/>
+                <w:b/>
+                <w:color w:val="000000"/>
+                <w:sz w:val="20"/>
+                <w:szCs w:val="27"/>
+              </w:rPr>
+              <w:t xml:space="preserve">ntensity </w:t>
+            </w:r>
+            <w:r>
+              <w:rPr>
+                <w:rFonts w:ascii="Times New Roman" w:eastAsia="Times New Roman" w:hAnsi="Times New Roman" w:cs="Times New Roman"/>
+                <w:b/>
+                <w:color w:val="000000"/>
+                <w:sz w:val="20"/>
+                <w:szCs w:val="27"/>
+              </w:rPr>
+              <w:t>value</w:t>
+            </w:r>
+          </w:p>
+        </w:tc>
+      </w:tr>
+      <w:tr>
+        <w:tc>
+          <w:tcPr>
+            <w:tcW w:w="1484" w:type="dxa"/>
+          </w:tcPr>
+          <w:p>
+            <w:pPr>
+              <w:spacing w:before="100" w:beforeAutospacing="1" w:after="100" w:afterAutospacing="1"/>
+              <w:jc w:val="center"/>
+              <w:rPr>
+                <w:rFonts w:ascii="Times New Roman" w:eastAsia="Times New Roman" w:hAnsi="Times New Roman" w:cs="Times New Roman"/>
+                <w:color w:val="000000"/>
+                <w:sz w:val="20"/>
+                <w:szCs w:val="27"/>
+              </w:rPr>
+            </w:pPr>
+            <w:r>
+              <w:rPr>
+                <w:rFonts w:ascii="Times New Roman" w:eastAsia="Times New Roman" w:hAnsi="Times New Roman" w:cs="Times New Roman"/>
+                <w:color w:val="000000"/>
+                <w:sz w:val="20"/>
+                <w:szCs w:val="27"/>
+              </w:rPr>
+              <w:t>1</w:t>
+            </w:r>
+          </w:p>
+        </w:tc>
+        <w:tc>
+          <w:tcPr>
+            <w:tcW w:w="1485" w:type="dxa"/>
+          </w:tcPr>
+          <w:p>
+            <w:pPr>
+              <w:spacing w:before="100" w:beforeAutospacing="1" w:after="100" w:afterAutospacing="1"/>
+              <w:jc w:val="center"/>
+              <w:rPr>
+                <w:rFonts w:ascii="Times New Roman" w:eastAsia="Times New Roman" w:hAnsi="Times New Roman" w:cs="Times New Roman"/>
+                <w:color w:val="000000"/>
+                <w:sz w:val="20"/>
+                <w:szCs w:val="27"/>
+              </w:rPr>
+            </w:pPr>
+            <w:r>
+              <w:rPr>
+                <w:rFonts w:ascii="Times New Roman" w:eastAsia="Times New Roman" w:hAnsi="Times New Roman" w:cs="Times New Roman"/>
+                <w:color w:val="000000"/>
+                <w:sz w:val="20"/>
+                <w:szCs w:val="27"/>
+              </w:rPr>
+              <w:t>Greif</w:t>
+            </w:r>
+          </w:p>
+        </w:tc>
+        <w:tc>
+          <w:tcPr>
+            <w:tcW w:w="1485" w:type="dxa"/>
+          </w:tcPr>
+          <w:p>
+            <w:pPr>
+              <w:spacing w:before="100" w:beforeAutospacing="1" w:after="100" w:afterAutospacing="1"/>
+              <w:jc w:val="center"/>
+              <w:rPr>
+                <w:rFonts w:ascii="Times New Roman" w:eastAsia="Times New Roman" w:hAnsi="Times New Roman" w:cs="Times New Roman"/>
+                <w:color w:val="000000"/>
+                <w:sz w:val="20"/>
+                <w:szCs w:val="27"/>
+              </w:rPr>
+            </w:pPr>
+            <w:r>
+              <w:rPr>
+                <w:rFonts w:ascii="Times New Roman" w:eastAsia="Times New Roman" w:hAnsi="Times New Roman" w:cs="Times New Roman"/>
+                <w:color w:val="000000"/>
+                <w:sz w:val="20"/>
+                <w:szCs w:val="27"/>
+              </w:rPr>
+              <w:t>Lower</w:t>
+            </w:r>
+          </w:p>
+        </w:tc>
+      </w:tr>
+      <w:tr>
+        <w:tc>
+          <w:tcPr>
+            <w:tcW w:w="1484" w:type="dxa"/>
+          </w:tcPr>
+          <w:p>
+            <w:pPr>
+              <w:spacing w:before="100" w:beforeAutospacing="1" w:after="100" w:afterAutospacing="1"/>
+              <w:jc w:val="center"/>
+              <w:rPr>
+                <w:rFonts w:ascii="Times New Roman" w:eastAsia="Times New Roman" w:hAnsi="Times New Roman" w:cs="Times New Roman"/>
+                <w:color w:val="000000"/>
+                <w:sz w:val="20"/>
+                <w:szCs w:val="27"/>
+              </w:rPr>
+            </w:pPr>
+            <w:r>
+              <w:rPr>
+                <w:rFonts w:ascii="Times New Roman" w:eastAsia="Times New Roman" w:hAnsi="Times New Roman" w:cs="Times New Roman"/>
+                <w:color w:val="000000"/>
+                <w:sz w:val="20"/>
+                <w:szCs w:val="27"/>
+              </w:rPr>
+              <w:t>2</w:t>
+            </w:r>
+          </w:p>
+        </w:tc>
+        <w:tc>
+          <w:tcPr>
+            <w:tcW w:w="1485" w:type="dxa"/>
+          </w:tcPr>
+          <w:p>
+            <w:pPr>
+              <w:spacing w:before="100" w:beforeAutospacing="1" w:after="100" w:afterAutospacing="1"/>
+              <w:jc w:val="center"/>
+              <w:rPr>
+                <w:rFonts w:ascii="Times New Roman" w:eastAsia="Times New Roman" w:hAnsi="Times New Roman" w:cs="Times New Roman"/>
+                <w:color w:val="000000"/>
+                <w:sz w:val="20"/>
+                <w:szCs w:val="27"/>
+              </w:rPr>
+            </w:pPr>
+            <w:r>
+              <w:rPr>
+                <w:rFonts w:ascii="Times New Roman" w:eastAsia="Times New Roman" w:hAnsi="Times New Roman" w:cs="Times New Roman"/>
+                <w:color w:val="000000"/>
+                <w:sz w:val="20"/>
+                <w:szCs w:val="27"/>
+              </w:rPr>
+              <w:t>Loathing</w:t>
+            </w:r>
+          </w:p>
+        </w:tc>
+        <w:tc>
+          <w:tcPr>
+            <w:tcW w:w="1485" w:type="dxa"/>
+          </w:tcPr>
+          <w:p>
+            <w:pPr>
+              <w:spacing w:before="100" w:beforeAutospacing="1" w:after="100" w:afterAutospacing="1"/>
+              <w:jc w:val="center"/>
+              <w:rPr>
+                <w:rFonts w:ascii="Times New Roman" w:eastAsia="Times New Roman" w:hAnsi="Times New Roman" w:cs="Times New Roman"/>
+                <w:color w:val="000000"/>
+                <w:sz w:val="20"/>
+                <w:szCs w:val="27"/>
+              </w:rPr>
+            </w:pPr>
+            <w:r>
+              <w:rPr>
+                <w:rFonts w:ascii="Times New Roman" w:eastAsia="Times New Roman" w:hAnsi="Times New Roman" w:cs="Times New Roman"/>
+                <w:color w:val="000000"/>
+                <w:sz w:val="20"/>
+                <w:szCs w:val="27"/>
+              </w:rPr>
+              <w:t>Lower</w:t>
+            </w:r>
+          </w:p>
+        </w:tc>
+      </w:tr>
+      <w:tr>
+        <w:tc>
+          <w:tcPr>
+            <w:tcW w:w="1484" w:type="dxa"/>
+          </w:tcPr>
+          <w:p>
+            <w:pPr>
+              <w:spacing w:before="100" w:beforeAutospacing="1" w:after="100" w:afterAutospacing="1"/>
+              <w:jc w:val="center"/>
+              <w:rPr>
+                <w:rFonts w:ascii="Times New Roman" w:eastAsia="Times New Roman" w:hAnsi="Times New Roman" w:cs="Times New Roman"/>
+                <w:color w:val="000000"/>
+                <w:sz w:val="20"/>
+                <w:szCs w:val="27"/>
+              </w:rPr>
+            </w:pPr>
+            <w:r>
+              <w:rPr>
+                <w:rFonts w:ascii="Times New Roman" w:eastAsia="Times New Roman" w:hAnsi="Times New Roman" w:cs="Times New Roman"/>
+                <w:color w:val="000000"/>
+                <w:sz w:val="20"/>
+                <w:szCs w:val="27"/>
+              </w:rPr>
+              <w:t>3</w:t>
+            </w:r>
+          </w:p>
+        </w:tc>
+        <w:tc>
+          <w:tcPr>
+            <w:tcW w:w="1485" w:type="dxa"/>
+          </w:tcPr>
+          <w:p>
+            <w:pPr>
+              <w:spacing w:before="100" w:beforeAutospacing="1" w:after="100" w:afterAutospacing="1"/>
+              <w:jc w:val="center"/>
+              <w:rPr>
+                <w:rFonts w:ascii="Times New Roman" w:eastAsia="Times New Roman" w:hAnsi="Times New Roman" w:cs="Times New Roman"/>
+                <w:color w:val="000000"/>
+                <w:sz w:val="20"/>
+                <w:szCs w:val="27"/>
+              </w:rPr>
+            </w:pPr>
+            <w:r>
+              <w:rPr>
+                <w:rFonts w:ascii="Times New Roman" w:eastAsia="Times New Roman" w:hAnsi="Times New Roman" w:cs="Times New Roman"/>
+                <w:color w:val="000000"/>
+                <w:sz w:val="20"/>
+                <w:szCs w:val="27"/>
+              </w:rPr>
+              <w:t>Rage</w:t>
+            </w:r>
+          </w:p>
+        </w:tc>
+        <w:tc>
+          <w:tcPr>
+            <w:tcW w:w="1485" w:type="dxa"/>
+          </w:tcPr>
+          <w:p>
+            <w:pPr>
+              <w:spacing w:before="100" w:beforeAutospacing="1" w:after="100" w:afterAutospacing="1"/>
+              <w:jc w:val="center"/>
+              <w:rPr>
+                <w:rFonts w:ascii="Times New Roman" w:eastAsia="Times New Roman" w:hAnsi="Times New Roman" w:cs="Times New Roman"/>
+                <w:color w:val="000000"/>
+                <w:sz w:val="20"/>
+                <w:szCs w:val="27"/>
+              </w:rPr>
+            </w:pPr>
+            <w:r>
+              <w:rPr>
+                <w:rFonts w:ascii="Times New Roman" w:eastAsia="Times New Roman" w:hAnsi="Times New Roman" w:cs="Times New Roman"/>
+                <w:color w:val="000000"/>
+                <w:sz w:val="20"/>
+                <w:szCs w:val="27"/>
+              </w:rPr>
+              <w:t>Lower</w:t>
+            </w:r>
+          </w:p>
+        </w:tc>
+      </w:tr>
+      <w:tr>
+        <w:tc>
+          <w:tcPr>
+            <w:tcW w:w="1484" w:type="dxa"/>
+          </w:tcPr>
+          <w:p>
+            <w:pPr>
+              <w:spacing w:before="100" w:beforeAutospacing="1" w:after="100" w:afterAutospacing="1"/>
+              <w:jc w:val="center"/>
+              <w:rPr>
+                <w:rFonts w:ascii="Times New Roman" w:eastAsia="Times New Roman" w:hAnsi="Times New Roman" w:cs="Times New Roman"/>
+                <w:color w:val="000000"/>
+                <w:sz w:val="20"/>
+                <w:szCs w:val="27"/>
+              </w:rPr>
+            </w:pPr>
+            <w:r>
+              <w:rPr>
+                <w:rFonts w:ascii="Times New Roman" w:eastAsia="Times New Roman" w:hAnsi="Times New Roman" w:cs="Times New Roman"/>
+                <w:color w:val="000000"/>
+                <w:sz w:val="20"/>
+                <w:szCs w:val="27"/>
+              </w:rPr>
+              <w:t>4</w:t>
+            </w:r>
+          </w:p>
+        </w:tc>
+        <w:tc>
+          <w:tcPr>
+            <w:tcW w:w="1485" w:type="dxa"/>
+          </w:tcPr>
+          <w:p>
+            <w:pPr>
+              <w:spacing w:before="100" w:beforeAutospacing="1" w:after="100" w:afterAutospacing="1"/>
+              <w:jc w:val="center"/>
+              <w:rPr>
+                <w:rFonts w:ascii="Times New Roman" w:eastAsia="Times New Roman" w:hAnsi="Times New Roman" w:cs="Times New Roman"/>
+                <w:color w:val="000000"/>
+                <w:sz w:val="20"/>
+                <w:szCs w:val="27"/>
+              </w:rPr>
+            </w:pPr>
+            <w:r>
+              <w:rPr>
+                <w:rFonts w:ascii="Times New Roman" w:eastAsia="Times New Roman" w:hAnsi="Times New Roman" w:cs="Times New Roman"/>
+                <w:color w:val="000000"/>
+                <w:sz w:val="20"/>
+                <w:szCs w:val="27"/>
+              </w:rPr>
+              <w:t>Terror</w:t>
+            </w:r>
+          </w:p>
+        </w:tc>
+        <w:tc>
+          <w:tcPr>
+            <w:tcW w:w="1485" w:type="dxa"/>
+          </w:tcPr>
+          <w:p>
+            <w:pPr>
+              <w:spacing w:before="100" w:beforeAutospacing="1" w:after="100" w:afterAutospacing="1"/>
+              <w:jc w:val="center"/>
+              <w:rPr>
+                <w:rFonts w:ascii="Times New Roman" w:eastAsia="Times New Roman" w:hAnsi="Times New Roman" w:cs="Times New Roman"/>
+                <w:color w:val="000000"/>
+                <w:sz w:val="20"/>
+                <w:szCs w:val="27"/>
+              </w:rPr>
+            </w:pPr>
+            <w:r>
+              <w:rPr>
+                <w:rFonts w:ascii="Times New Roman" w:eastAsia="Times New Roman" w:hAnsi="Times New Roman" w:cs="Times New Roman"/>
+                <w:color w:val="000000"/>
+                <w:sz w:val="20"/>
+                <w:szCs w:val="27"/>
+              </w:rPr>
+              <w:t>Lower</w:t>
+            </w:r>
+          </w:p>
+        </w:tc>
+      </w:tr>
+      <w:tr>
+        <w:tc>
+          <w:tcPr>
+            <w:tcW w:w="1484" w:type="dxa"/>
+          </w:tcPr>
+          <w:p>
+            <w:pPr>
+              <w:spacing w:before="100" w:beforeAutospacing="1" w:after="100" w:afterAutospacing="1"/>
+              <w:jc w:val="center"/>
+              <w:rPr>
+                <w:rFonts w:ascii="Times New Roman" w:eastAsia="Times New Roman" w:hAnsi="Times New Roman" w:cs="Times New Roman"/>
+                <w:color w:val="000000"/>
+                <w:sz w:val="20"/>
+                <w:szCs w:val="27"/>
+              </w:rPr>
+            </w:pPr>
+            <w:r>
+              <w:rPr>
+                <w:rFonts w:ascii="Times New Roman" w:eastAsia="Times New Roman" w:hAnsi="Times New Roman" w:cs="Times New Roman"/>
+                <w:color w:val="000000"/>
+                <w:sz w:val="20"/>
+                <w:szCs w:val="27"/>
+              </w:rPr>
+              <w:t>5</w:t>
+            </w:r>
+          </w:p>
+        </w:tc>
+        <w:tc>
+          <w:tcPr>
+            <w:tcW w:w="1485" w:type="dxa"/>
+          </w:tcPr>
+          <w:p>
+            <w:pPr>
+              <w:spacing w:before="100" w:beforeAutospacing="1" w:after="100" w:afterAutospacing="1"/>
+              <w:jc w:val="center"/>
+              <w:rPr>
+                <w:rFonts w:ascii="Times New Roman" w:eastAsia="Times New Roman" w:hAnsi="Times New Roman" w:cs="Times New Roman"/>
+                <w:color w:val="000000"/>
+                <w:sz w:val="20"/>
+                <w:szCs w:val="27"/>
+              </w:rPr>
+            </w:pPr>
+            <w:r>
+              <w:rPr>
+                <w:rFonts w:ascii="Times New Roman" w:eastAsia="Times New Roman" w:hAnsi="Times New Roman" w:cs="Times New Roman"/>
+                <w:color w:val="000000"/>
+                <w:sz w:val="20"/>
+                <w:szCs w:val="27"/>
+              </w:rPr>
+              <w:t>Vigilance</w:t>
+            </w:r>
+          </w:p>
+        </w:tc>
+        <w:tc>
+          <w:tcPr>
+            <w:tcW w:w="1485" w:type="dxa"/>
+          </w:tcPr>
+          <w:p>
+            <w:pPr>
+              <w:spacing w:before="100" w:beforeAutospacing="1" w:after="100" w:afterAutospacing="1"/>
+              <w:jc w:val="center"/>
+              <w:rPr>
+                <w:rFonts w:ascii="Times New Roman" w:eastAsia="Times New Roman" w:hAnsi="Times New Roman" w:cs="Times New Roman"/>
+                <w:color w:val="000000"/>
+                <w:sz w:val="20"/>
+                <w:szCs w:val="27"/>
+              </w:rPr>
+            </w:pPr>
+            <w:r>
+              <w:rPr>
+                <w:rFonts w:ascii="Times New Roman" w:eastAsia="Times New Roman" w:hAnsi="Times New Roman" w:cs="Times New Roman"/>
+                <w:color w:val="000000"/>
+                <w:sz w:val="20"/>
+                <w:szCs w:val="27"/>
+              </w:rPr>
+              <w:t>Higher</w:t>
+            </w:r>
+          </w:p>
+        </w:tc>
+      </w:tr>
+      <w:tr>
+        <w:tc>
+          <w:tcPr>
+            <w:tcW w:w="1484" w:type="dxa"/>
+          </w:tcPr>
+          <w:p>
+            <w:pPr>
+              <w:spacing w:before="100" w:beforeAutospacing="1" w:after="100" w:afterAutospacing="1"/>
+              <w:jc w:val="center"/>
+              <w:rPr>
+                <w:rFonts w:ascii="Times New Roman" w:eastAsia="Times New Roman" w:hAnsi="Times New Roman" w:cs="Times New Roman"/>
+                <w:color w:val="000000"/>
+                <w:sz w:val="20"/>
+                <w:szCs w:val="27"/>
+              </w:rPr>
+            </w:pPr>
+            <w:r>
+              <w:rPr>
+                <w:rFonts w:ascii="Times New Roman" w:eastAsia="Times New Roman" w:hAnsi="Times New Roman" w:cs="Times New Roman"/>
+                <w:color w:val="000000"/>
+                <w:sz w:val="20"/>
+                <w:szCs w:val="27"/>
+              </w:rPr>
+              <w:t>6</w:t>
+            </w:r>
+          </w:p>
+        </w:tc>
+        <w:tc>
+          <w:tcPr>
+            <w:tcW w:w="1485" w:type="dxa"/>
+          </w:tcPr>
+          <w:p>
+            <w:pPr>
+              <w:spacing w:before="100" w:beforeAutospacing="1" w:after="100" w:afterAutospacing="1"/>
+              <w:jc w:val="center"/>
+              <w:rPr>
+                <w:rFonts w:ascii="Times New Roman" w:eastAsia="Times New Roman" w:hAnsi="Times New Roman" w:cs="Times New Roman"/>
+                <w:color w:val="000000"/>
+                <w:sz w:val="20"/>
+                <w:szCs w:val="27"/>
+              </w:rPr>
+            </w:pPr>
+            <w:r>
+              <w:rPr>
+                <w:rFonts w:ascii="Times New Roman" w:eastAsia="Times New Roman" w:hAnsi="Times New Roman" w:cs="Times New Roman"/>
+                <w:color w:val="000000"/>
+                <w:sz w:val="20"/>
+                <w:szCs w:val="27"/>
+              </w:rPr>
+              <w:t>Admiration</w:t>
+            </w:r>
+          </w:p>
+        </w:tc>
+        <w:tc>
+          <w:tcPr>
+            <w:tcW w:w="1485" w:type="dxa"/>
+          </w:tcPr>
+          <w:p>
+            <w:pPr>
+              <w:spacing w:before="100" w:beforeAutospacing="1" w:after="100" w:afterAutospacing="1"/>
+              <w:jc w:val="center"/>
+              <w:rPr>
+                <w:rFonts w:ascii="Times New Roman" w:eastAsia="Times New Roman" w:hAnsi="Times New Roman" w:cs="Times New Roman"/>
+                <w:color w:val="000000"/>
+                <w:sz w:val="20"/>
+                <w:szCs w:val="27"/>
+              </w:rPr>
+            </w:pPr>
+            <w:r>
+              <w:rPr>
+                <w:rFonts w:ascii="Times New Roman" w:eastAsia="Times New Roman" w:hAnsi="Times New Roman" w:cs="Times New Roman"/>
+                <w:color w:val="000000"/>
+                <w:sz w:val="20"/>
+                <w:szCs w:val="27"/>
+              </w:rPr>
+              <w:t>Higher</w:t>
+            </w:r>
+          </w:p>
+        </w:tc>
+      </w:tr>
+      <w:tr>
+        <w:tc>
+          <w:tcPr>
+            <w:tcW w:w="1484" w:type="dxa"/>
+          </w:tcPr>
+          <w:p>
+            <w:pPr>
+              <w:spacing w:before="100" w:beforeAutospacing="1" w:after="100" w:afterAutospacing="1"/>
+              <w:jc w:val="center"/>
+              <w:rPr>
+                <w:rFonts w:ascii="Times New Roman" w:eastAsia="Times New Roman" w:hAnsi="Times New Roman" w:cs="Times New Roman"/>
+                <w:color w:val="000000"/>
+                <w:sz w:val="20"/>
+                <w:szCs w:val="27"/>
+              </w:rPr>
+            </w:pPr>
+            <w:r>
+              <w:rPr>
+                <w:rFonts w:ascii="Times New Roman" w:eastAsia="Times New Roman" w:hAnsi="Times New Roman" w:cs="Times New Roman"/>
+                <w:color w:val="000000"/>
+                <w:sz w:val="20"/>
+                <w:szCs w:val="27"/>
+              </w:rPr>
+              <w:t>7</w:t>
+            </w:r>
+          </w:p>
+        </w:tc>
+        <w:tc>
+          <w:tcPr>
+            <w:tcW w:w="1485" w:type="dxa"/>
+          </w:tcPr>
+          <w:p>
+            <w:pPr>
+              <w:spacing w:before="100" w:beforeAutospacing="1" w:after="100" w:afterAutospacing="1"/>
+              <w:jc w:val="center"/>
+              <w:rPr>
+                <w:rFonts w:ascii="Times New Roman" w:eastAsia="Times New Roman" w:hAnsi="Times New Roman" w:cs="Times New Roman"/>
+                <w:color w:val="000000"/>
+                <w:sz w:val="20"/>
+                <w:szCs w:val="27"/>
+              </w:rPr>
+            </w:pPr>
+            <w:r>
+              <w:rPr>
+                <w:rFonts w:ascii="Times New Roman" w:eastAsia="Times New Roman" w:hAnsi="Times New Roman" w:cs="Times New Roman"/>
+                <w:color w:val="000000"/>
+                <w:sz w:val="20"/>
+                <w:szCs w:val="27"/>
+              </w:rPr>
+              <w:t>Amazement</w:t>
+            </w:r>
+          </w:p>
+        </w:tc>
+        <w:tc>
+          <w:tcPr>
+            <w:tcW w:w="1485" w:type="dxa"/>
+          </w:tcPr>
+          <w:p>
+            <w:pPr>
+              <w:spacing w:before="100" w:beforeAutospacing="1" w:after="100" w:afterAutospacing="1"/>
+              <w:jc w:val="center"/>
+              <w:rPr>
+                <w:rFonts w:ascii="Times New Roman" w:eastAsia="Times New Roman" w:hAnsi="Times New Roman" w:cs="Times New Roman"/>
+                <w:color w:val="000000"/>
+                <w:sz w:val="20"/>
+                <w:szCs w:val="27"/>
+              </w:rPr>
+            </w:pPr>
+            <w:r>
+              <w:rPr>
+                <w:rFonts w:ascii="Times New Roman" w:eastAsia="Times New Roman" w:hAnsi="Times New Roman" w:cs="Times New Roman"/>
+                <w:color w:val="000000"/>
+                <w:sz w:val="20"/>
+                <w:szCs w:val="27"/>
+              </w:rPr>
+              <w:t>Higher</w:t>
+            </w:r>
+          </w:p>
+        </w:tc>
+      </w:tr>
+      <w:tr>
+        <w:tc>
+          <w:tcPr>
+            <w:tcW w:w="1484" w:type="dxa"/>
+          </w:tcPr>
+          <w:p>
+            <w:pPr>
+              <w:spacing w:before="100" w:beforeAutospacing="1" w:after="100" w:afterAutospacing="1"/>
+              <w:jc w:val="center"/>
+              <w:rPr>
+                <w:rFonts w:ascii="Times New Roman" w:eastAsia="Times New Roman" w:hAnsi="Times New Roman" w:cs="Times New Roman"/>
+                <w:color w:val="000000"/>
+                <w:sz w:val="20"/>
+                <w:szCs w:val="27"/>
+              </w:rPr>
+            </w:pPr>
+            <w:r>
+              <w:rPr>
+                <w:rFonts w:ascii="Times New Roman" w:eastAsia="Times New Roman" w:hAnsi="Times New Roman" w:cs="Times New Roman"/>
+                <w:color w:val="000000"/>
+                <w:sz w:val="20"/>
+                <w:szCs w:val="27"/>
+              </w:rPr>
+              <w:t>8</w:t>
+            </w:r>
+          </w:p>
+        </w:tc>
+        <w:tc>
+          <w:tcPr>
+            <w:tcW w:w="1485" w:type="dxa"/>
+          </w:tcPr>
+          <w:p>
+            <w:pPr>
+              <w:spacing w:before="100" w:beforeAutospacing="1" w:after="100" w:afterAutospacing="1"/>
+              <w:jc w:val="center"/>
+              <w:rPr>
+                <w:rFonts w:ascii="Times New Roman" w:eastAsia="Times New Roman" w:hAnsi="Times New Roman" w:cs="Times New Roman"/>
+                <w:color w:val="000000"/>
+                <w:sz w:val="20"/>
+                <w:szCs w:val="27"/>
+              </w:rPr>
+            </w:pPr>
+            <w:r>
+              <w:rPr>
+                <w:rFonts w:ascii="Times New Roman" w:eastAsia="Times New Roman" w:hAnsi="Times New Roman" w:cs="Times New Roman"/>
+                <w:color w:val="000000"/>
+                <w:sz w:val="20"/>
+                <w:szCs w:val="27"/>
+              </w:rPr>
+              <w:t>Ecstasy</w:t>
+            </w:r>
+          </w:p>
+        </w:tc>
+        <w:tc>
+          <w:tcPr>
+            <w:tcW w:w="1485" w:type="dxa"/>
+          </w:tcPr>
+          <w:p>
+            <w:pPr>
+              <w:spacing w:before="100" w:beforeAutospacing="1" w:after="100" w:afterAutospacing="1"/>
+              <w:jc w:val="center"/>
+              <w:rPr>
+                <w:rFonts w:ascii="Times New Roman" w:eastAsia="Times New Roman" w:hAnsi="Times New Roman" w:cs="Times New Roman"/>
+                <w:color w:val="000000"/>
+                <w:sz w:val="20"/>
+                <w:szCs w:val="27"/>
+              </w:rPr>
+            </w:pPr>
+            <w:r>
+              <w:rPr>
+                <w:rFonts w:ascii="Times New Roman" w:eastAsia="Times New Roman" w:hAnsi="Times New Roman" w:cs="Times New Roman"/>
+                <w:color w:val="000000"/>
+                <w:sz w:val="20"/>
+                <w:szCs w:val="27"/>
+              </w:rPr>
+              <w:t>Higher</w:t>
+            </w:r>
+          </w:p>
+        </w:tc>
+      </w:tr>
+    </w:tbl>
+    <w:p>
+      <w:pPr>
+        <w:spacing w:before="100" w:beforeAutospacing="1" w:after="100" w:afterAutospacing="1" w:line="240" w:lineRule="auto"/>
+        <w:jc w:val="center"/>
+        <w:rPr>
+          <w:rFonts w:ascii="Times New Roman" w:eastAsia="Times New Roman" w:hAnsi="Times New Roman" w:cs="Times New Roman"/>
+          <w:color w:val="000000"/>
+          <w:sz w:val="20"/>
+          <w:szCs w:val="27"/>
+        </w:rPr>
+      </w:pPr>
+      <w:r>
+        <w:rPr>
+          <w:rFonts w:ascii="Times New Roman" w:eastAsia="Times New Roman" w:hAnsi="Times New Roman" w:cs="Times New Roman"/>
+          <w:color w:val="000000"/>
+          <w:sz w:val="20"/>
+          <w:szCs w:val="27"/>
+        </w:rPr>
+        <w:t>Table 1: Proposed Emotion Mapping</w:t>
+      </w:r>
+    </w:p>
+    <w:p>
+      <w:pPr>
+        <w:spacing w:before="100" w:beforeAutospacing="1" w:after="100" w:afterAutospacing="1" w:line="240" w:lineRule="auto"/>
+        <w:rPr>
+          <w:rFonts w:ascii="Times New Roman" w:eastAsia="Times New Roman" w:hAnsi="Times New Roman" w:cs="Times New Roman"/>
+          <w:color w:val="000000"/>
+          <w:sz w:val="20"/>
+          <w:szCs w:val="27"/>
+        </w:rPr>
+      </w:pPr>
+      <w:r>
+        <w:rPr>
+          <w:rFonts w:ascii="Times New Roman" w:eastAsia="Times New Roman" w:hAnsi="Times New Roman" w:cs="Times New Roman"/>
+          <w:color w:val="000000"/>
+          <w:sz w:val="20"/>
+          <w:szCs w:val="27"/>
+        </w:rPr>
+        <w:t xml:space="preserve">Using the stored emotional intensities, the model can calculate the average intensity of each emotion and model the </w:t>
+      </w:r>
+      <w:r>
+        <w:rPr>
+          <w:rFonts w:ascii="Times New Roman" w:eastAsia="Times New Roman" w:hAnsi="Times New Roman" w:cs="Times New Roman"/>
+          <w:color w:val="000000"/>
+          <w:sz w:val="20"/>
+          <w:szCs w:val="27"/>
+        </w:rPr>
+        <w:t>user’s</w:t>
+      </w:r>
+      <w:r>
+        <w:rPr>
+          <w:rFonts w:ascii="Times New Roman" w:eastAsia="Times New Roman" w:hAnsi="Times New Roman" w:cs="Times New Roman"/>
+          <w:color w:val="000000"/>
+          <w:sz w:val="20"/>
+          <w:szCs w:val="27"/>
+        </w:rPr>
+        <w:t xml:space="preserve"> usual mental stage. This work can be done and stored in the mental model which will be expanded on in further sections.</w:t>
       </w:r>
     </w:p>
     <w:p>
@@ -1559,92 +2327,66 @@
           <w:rFonts w:ascii="Times New Roman" w:hAnsi="Times New Roman" w:cs="Times New Roman"/>
           <w:sz w:val="20"/>
         </w:rPr>
-        <w:t>The Emotional change detection is an additional step to help the system how the user’s emotions change with respect to events and how long an emotion persists. This step detects a change in the emotion</w:t>
-      </w:r>
-      <w:r>
-        <w:rPr>
-          <w:rFonts w:ascii="Times New Roman" w:hAnsi="Times New Roman" w:cs="Times New Roman"/>
-          <w:sz w:val="20"/>
-        </w:rPr>
-        <w:t xml:space="preserve"> and records the amount of time a user stays in an emotion</w:t>
-      </w:r>
-      <w:r>
-        <w:rPr>
-          <w:rFonts w:ascii="Times New Roman" w:hAnsi="Times New Roman" w:cs="Times New Roman"/>
-          <w:sz w:val="20"/>
-        </w:rPr>
-        <w:t>. The change in between emotions can be gradual and shift on the scale before changing emotions completely</w:t>
-      </w:r>
-      <w:r>
-        <w:rPr>
-          <w:rFonts w:ascii="Times New Roman" w:hAnsi="Times New Roman" w:cs="Times New Roman"/>
-          <w:sz w:val="20"/>
-        </w:rPr>
-        <w:t xml:space="preserve"> or can be sudden depending on the person</w:t>
-      </w:r>
-      <w:r>
-        <w:rPr>
-          <w:rFonts w:ascii="Times New Roman" w:hAnsi="Times New Roman" w:cs="Times New Roman"/>
-          <w:sz w:val="20"/>
-        </w:rPr>
-        <w:t>.</w:t>
-      </w:r>
-      <w:r>
-        <w:rPr>
-          <w:rFonts w:ascii="Times New Roman" w:hAnsi="Times New Roman" w:cs="Times New Roman"/>
-          <w:sz w:val="20"/>
-        </w:rPr>
-        <w:t xml:space="preserve"> It is important to remember that the emotional change detection only detects a change in the emotion and not the emotional state i.e. a difference between emotional state 110 and 108 would not be detected, but 110 and 208 would be detected as the emotion completely changes.</w:t>
-      </w:r>
-    </w:p>
-    <w:p>
-      <w:pPr>
-        <w:rPr>
-          <w:rFonts w:ascii="Times New Roman" w:hAnsi="Times New Roman" w:cs="Times New Roman"/>
-          <w:sz w:val="20"/>
-        </w:rPr>
-      </w:pPr>
-      <w:r>
-        <w:rPr>
-          <w:rFonts w:ascii="Times New Roman" w:hAnsi="Times New Roman" w:cs="Times New Roman"/>
-          <w:sz w:val="20"/>
-        </w:rPr>
-        <w:t>T</w:t>
-      </w:r>
-      <w:r>
-        <w:rPr>
-          <w:rFonts w:ascii="Times New Roman" w:hAnsi="Times New Roman" w:cs="Times New Roman"/>
-          <w:sz w:val="20"/>
-        </w:rPr>
-        <w:t xml:space="preserve">he </w:t>
-      </w:r>
-      <w:r>
-        <w:rPr>
-          <w:rFonts w:ascii="Times New Roman" w:hAnsi="Times New Roman" w:cs="Times New Roman"/>
-          <w:sz w:val="20"/>
-        </w:rPr>
-        <w:t xml:space="preserve">information extracted, which includes </w:t>
-      </w:r>
-      <w:r>
-        <w:rPr>
-          <w:rFonts w:ascii="Times New Roman" w:hAnsi="Times New Roman" w:cs="Times New Roman"/>
-          <w:sz w:val="20"/>
-        </w:rPr>
-        <w:t>the changed emotion, the changed emotional state and the duration of the previous emotion. T</w:t>
-      </w:r>
-      <w:r>
-        <w:rPr>
-          <w:rFonts w:ascii="Times New Roman" w:hAnsi="Times New Roman" w:cs="Times New Roman"/>
-          <w:sz w:val="20"/>
-        </w:rPr>
-        <w:t xml:space="preserve">he </w:t>
-      </w:r>
-      <w:r>
-        <w:rPr>
-          <w:rFonts w:ascii="Times New Roman" w:hAnsi="Times New Roman" w:cs="Times New Roman"/>
-          <w:sz w:val="20"/>
-        </w:rPr>
-        <w:t>mental model records the instance with the context of why it changed. This step helps provide additional insights into the user’s mental model and helps build a more accurate one.</w:t>
+        <w:t xml:space="preserve">The Emotional change detection component is designed to recognize a user’s emotions change with respect to events and the length of time a </w:t>
+      </w:r>
+      <w:proofErr w:type="gramStart"/>
+      <w:r>
+        <w:rPr>
+          <w:rFonts w:ascii="Times New Roman" w:hAnsi="Times New Roman" w:cs="Times New Roman"/>
+          <w:sz w:val="20"/>
+        </w:rPr>
+        <w:t>particular emotion</w:t>
+      </w:r>
+      <w:proofErr w:type="gramEnd"/>
+      <w:r>
+        <w:rPr>
+          <w:rFonts w:ascii="Times New Roman" w:hAnsi="Times New Roman" w:cs="Times New Roman"/>
+          <w:sz w:val="20"/>
+        </w:rPr>
+        <w:t xml:space="preserve"> persists. This step detects a change in the emotion and records the amount of time a user stays in </w:t>
+      </w:r>
+      <w:r>
+        <w:rPr>
+          <w:rFonts w:ascii="Times New Roman" w:hAnsi="Times New Roman" w:cs="Times New Roman"/>
+          <w:sz w:val="20"/>
+        </w:rPr>
+        <w:t>that emotion</w:t>
+      </w:r>
+      <w:r>
+        <w:rPr>
+          <w:rFonts w:ascii="Times New Roman" w:hAnsi="Times New Roman" w:cs="Times New Roman"/>
+          <w:sz w:val="20"/>
+        </w:rPr>
+        <w:t>al state</w:t>
+      </w:r>
+      <w:r>
+        <w:rPr>
+          <w:rFonts w:ascii="Times New Roman" w:hAnsi="Times New Roman" w:cs="Times New Roman"/>
+          <w:sz w:val="20"/>
+        </w:rPr>
+        <w:t>. The change in between emotions can be gradual and shift on the scale before changing emotions completely or it can be sudden. The change depends on the person as well as the event that caused the emotion and the events magnitude. It is important to remember that the emotional change detection only detects a change in the emotion and not the emotional state i.e. a difference between emotional state 110 and 108 would not be detected, but 110 and 208 would be detected as the emotion completely changes.</w:t>
+      </w:r>
+      <w:r>
+        <w:rPr>
+          <w:rFonts w:ascii="Times New Roman" w:hAnsi="Times New Roman" w:cs="Times New Roman"/>
+          <w:sz w:val="20"/>
+        </w:rPr>
+        <w:t xml:space="preserve"> Intensity changes will only be detected if there is a massive change in intensities or a difference of about 4 between the emotional states i.e. 110 vs 108 won’t be detected but 110 vs 105 would be as |110-105| = 5 &gt;= 4.</w:t>
+      </w:r>
+    </w:p>
+    <w:p>
+      <w:pPr>
+        <w:rPr>
+          <w:rFonts w:ascii="Times New Roman" w:hAnsi="Times New Roman" w:cs="Times New Roman"/>
+          <w:sz w:val="20"/>
+        </w:rPr>
+      </w:pPr>
+      <w:r>
+        <w:rPr>
+          <w:rFonts w:ascii="Times New Roman" w:hAnsi="Times New Roman" w:cs="Times New Roman"/>
+          <w:sz w:val="20"/>
+        </w:rPr>
+        <w:t>This unit determines the emotion, the change in intensity of that emotion and the duration of the emotion from onset to a change in emotion. The mental model records the instance of the emotional response, together with the context that caused the onset of it. This step helps provide additional insights into the user’s mental model, it helps build a more accurate mental model and it helps our system with designing an appropriate response.</w:t>
       </w:r>
     </w:p>
     <w:p>
@@ -1680,64 +2422,43 @@
           <w:rFonts w:ascii="Times New Roman" w:hAnsi="Times New Roman" w:cs="Times New Roman"/>
           <w:sz w:val="20"/>
         </w:rPr>
-        <w:t>The mental model is a</w:t>
-      </w:r>
-      <w:r>
-        <w:rPr>
-          <w:rFonts w:ascii="Times New Roman" w:hAnsi="Times New Roman" w:cs="Times New Roman"/>
-          <w:sz w:val="20"/>
-        </w:rPr>
-        <w:t>kin to a</w:t>
-      </w:r>
-      <w:r>
-        <w:rPr>
-          <w:rFonts w:ascii="Times New Roman" w:hAnsi="Times New Roman" w:cs="Times New Roman"/>
-          <w:sz w:val="20"/>
-        </w:rPr>
-        <w:t xml:space="preserve"> summary of the user’s mental state. </w:t>
-      </w:r>
-      <w:r>
-        <w:rPr>
-          <w:rFonts w:ascii="Times New Roman" w:hAnsi="Times New Roman" w:cs="Times New Roman"/>
-          <w:sz w:val="20"/>
-        </w:rPr>
-        <w:t xml:space="preserve">The mental model tries it’s best to capture the emotional make of the user. It starts </w:t>
-      </w:r>
-      <w:r>
-        <w:rPr>
-          <w:rFonts w:ascii="Times New Roman" w:hAnsi="Times New Roman" w:cs="Times New Roman"/>
-          <w:sz w:val="20"/>
-        </w:rPr>
-        <w:t>off</w:t>
-      </w:r>
-      <w:r>
-        <w:rPr>
-          <w:rFonts w:ascii="Times New Roman" w:hAnsi="Times New Roman" w:cs="Times New Roman"/>
-          <w:sz w:val="20"/>
-        </w:rPr>
-        <w:t xml:space="preserve"> with basic information and responses based upon a few questions that the system asks the user as a part of setup. The initial step is important to give the system an idea of how the initial responses look like and then improves on them based on the development of the mental model.</w:t>
-      </w:r>
-    </w:p>
-    <w:p>
-      <w:pPr>
-        <w:rPr>
-          <w:rFonts w:ascii="Times New Roman" w:hAnsi="Times New Roman" w:cs="Times New Roman"/>
-          <w:sz w:val="20"/>
-        </w:rPr>
-      </w:pPr>
-      <w:r>
-        <w:rPr>
-          <w:rFonts w:ascii="Times New Roman" w:hAnsi="Times New Roman" w:cs="Times New Roman"/>
-          <w:sz w:val="20"/>
-        </w:rPr>
-        <w:t>In its current state, the mental model is a series of key, value pairs with the keys being iterations of the keywords detected</w:t>
-      </w:r>
-      <w:r>
-        <w:rPr>
-          <w:rFonts w:ascii="Times New Roman" w:hAnsi="Times New Roman" w:cs="Times New Roman"/>
-          <w:sz w:val="20"/>
-        </w:rPr>
-        <w:t xml:space="preserve">. A keyword is chosen if the keyword doesn’t get a close enough proximity to the existing keywords based on wordnet. For example, the vector similarity between dog and cat is above 0.8 and hence whichever keyword is seen first becomes the key </w:t>
+        <w:t xml:space="preserve">The mental model is akin to a summary of the user’s mental state. The mental model is designed to capture the emotional make-up of a user. The mental model is initialized with basic information about the user. This information is extracted from an initial dialog with a given user that is part of the set-up procedure. This initial step is used to build a rudimentary mental model of a given user, a model that is continuously refined as that user interacts with the system. </w:t>
+      </w:r>
+    </w:p>
+    <w:p>
+      <w:pPr>
+        <w:rPr>
+          <w:rFonts w:ascii="Times New Roman" w:hAnsi="Times New Roman" w:cs="Times New Roman"/>
+          <w:sz w:val="20"/>
+        </w:rPr>
+      </w:pPr>
+      <w:r>
+        <w:rPr>
+          <w:rFonts w:ascii="Times New Roman" w:hAnsi="Times New Roman" w:cs="Times New Roman"/>
+          <w:sz w:val="20"/>
+        </w:rPr>
+        <w:t xml:space="preserve">In its current state, the mental model is a collection of </w:t>
+      </w:r>
+      <w:r>
+        <w:rPr>
+          <w:rFonts w:ascii="Times New Roman" w:hAnsi="Times New Roman" w:cs="Times New Roman"/>
+          <w:sz w:val="20"/>
+        </w:rPr>
+        <w:t>keywords</w:t>
+      </w:r>
+      <w:r>
+        <w:rPr>
+          <w:rFonts w:ascii="Times New Roman" w:hAnsi="Times New Roman" w:cs="Times New Roman"/>
+          <w:sz w:val="20"/>
+        </w:rPr>
+        <w:t>, value pairs. A new entry is generated when a keyword extracted by the Emotion Recognition Model is not currently in the data structure.  To be specific, a keyword is chosen if the keyword doesn’t get a close enough proximity to the existing keywords based on wordnet. For example, the vector similarity between dog and cat is above 0.8 and hence whichever keyword is seen first becomes the key and the remaining becomes a part of the value, which will be explained soon. Given a word with a significant semantic distance, such as “exam” our system produces a much lower similarity rating and would create a new entry in the data structure.</w:t>
+      </w:r>
+      <w:r>
+        <w:rPr>
+          <w:rFonts w:ascii="Times New Roman" w:hAnsi="Times New Roman" w:cs="Times New Roman"/>
+          <w:sz w:val="20"/>
+        </w:rPr>
+        <w:t xml:space="preserve"> Going back to our first example “My dog died today” the model would extract all 4 words as keywords. That means the model would </w:t>
       </w:r>
       <w:r>
         <w:rPr>
@@ -1745,144 +2466,69 @@
           <w:sz w:val="20"/>
         </w:rPr>
         <w:lastRenderedPageBreak/>
-        <w:t>and the remaining becomes a part of the value, which will be explained soon. Given a completely different word like exam that produces a lower similarity rating a new key will be created if it doesn’t fit into any existing keys.</w:t>
-      </w:r>
-    </w:p>
-    <w:p>
-      <w:pPr>
-        <w:rPr>
-          <w:rFonts w:ascii="Times New Roman" w:hAnsi="Times New Roman" w:cs="Times New Roman"/>
-          <w:sz w:val="20"/>
-        </w:rPr>
-      </w:pPr>
-      <w:r>
-        <w:rPr>
-          <w:rFonts w:ascii="Times New Roman" w:hAnsi="Times New Roman" w:cs="Times New Roman"/>
-          <w:sz w:val="20"/>
-        </w:rPr>
-        <w:t>The value associated with the keys is a linked list of instances.</w:t>
-      </w:r>
-      <w:r>
-        <w:rPr>
-          <w:rFonts w:ascii="Times New Roman" w:hAnsi="Times New Roman" w:cs="Times New Roman"/>
-          <w:sz w:val="20"/>
-        </w:rPr>
-        <w:t xml:space="preserve"> Each instance captures</w:t>
-      </w:r>
-      <w:r>
-        <w:rPr>
-          <w:rFonts w:ascii="Times New Roman" w:hAnsi="Times New Roman" w:cs="Times New Roman"/>
-          <w:sz w:val="20"/>
-        </w:rPr>
-        <w:t xml:space="preserve"> the context, exact instance, </w:t>
-      </w:r>
-      <w:r>
-        <w:rPr>
-          <w:rFonts w:ascii="Times New Roman" w:hAnsi="Times New Roman" w:cs="Times New Roman"/>
-          <w:sz w:val="20"/>
-        </w:rPr>
-        <w:t xml:space="preserve">emotional state, </w:t>
-      </w:r>
-      <w:r>
-        <w:rPr>
-          <w:rFonts w:ascii="Times New Roman" w:hAnsi="Times New Roman" w:cs="Times New Roman"/>
-          <w:sz w:val="20"/>
-        </w:rPr>
-        <w:t>date and time</w:t>
-      </w:r>
-      <w:r>
-        <w:rPr>
-          <w:rFonts w:ascii="Times New Roman" w:hAnsi="Times New Roman" w:cs="Times New Roman"/>
-          <w:sz w:val="20"/>
-        </w:rPr>
-        <w:t>, changed emotion</w:t>
-      </w:r>
-      <w:r>
-        <w:rPr>
-          <w:rFonts w:ascii="Times New Roman" w:hAnsi="Times New Roman" w:cs="Times New Roman"/>
-          <w:sz w:val="20"/>
-        </w:rPr>
-        <w:t>al state</w:t>
-      </w:r>
-      <w:r>
-        <w:rPr>
-          <w:rFonts w:ascii="Times New Roman" w:hAnsi="Times New Roman" w:cs="Times New Roman"/>
-          <w:sz w:val="20"/>
-        </w:rPr>
-        <w:t xml:space="preserve">, duration of emotion, </w:t>
-      </w:r>
-      <w:r>
-        <w:rPr>
-          <w:rFonts w:ascii="Times New Roman" w:hAnsi="Times New Roman" w:cs="Times New Roman"/>
-          <w:sz w:val="20"/>
-        </w:rPr>
-        <w:t xml:space="preserve">a </w:t>
-      </w:r>
-      <w:r>
-        <w:rPr>
-          <w:rFonts w:ascii="Times New Roman" w:hAnsi="Times New Roman" w:cs="Times New Roman"/>
-          <w:sz w:val="20"/>
-        </w:rPr>
-        <w:t>link to instance of changed emotion</w:t>
-      </w:r>
-      <w:r>
-        <w:rPr>
-          <w:rFonts w:ascii="Times New Roman" w:hAnsi="Times New Roman" w:cs="Times New Roman"/>
-          <w:sz w:val="20"/>
-        </w:rPr>
-        <w:t>, and an approved response</w:t>
-      </w:r>
-      <w:r>
-        <w:rPr>
-          <w:rFonts w:ascii="Times New Roman" w:hAnsi="Times New Roman" w:cs="Times New Roman"/>
-          <w:sz w:val="20"/>
-        </w:rPr>
-        <w:t xml:space="preserve">. Each context is a few main words from the instance which encompasses the </w:t>
-      </w:r>
-      <w:r>
-        <w:rPr>
-          <w:rFonts w:ascii="Times New Roman" w:hAnsi="Times New Roman" w:cs="Times New Roman"/>
-          <w:sz w:val="20"/>
-        </w:rPr>
-        <w:t>instance, or all the keywords detected from the instance</w:t>
-      </w:r>
-      <w:r>
-        <w:rPr>
-          <w:rFonts w:ascii="Times New Roman" w:hAnsi="Times New Roman" w:cs="Times New Roman"/>
-          <w:sz w:val="20"/>
-        </w:rPr>
-        <w:t>.</w:t>
-      </w:r>
-      <w:r>
-        <w:rPr>
-          <w:rFonts w:ascii="Times New Roman" w:hAnsi="Times New Roman" w:cs="Times New Roman"/>
-          <w:sz w:val="20"/>
-        </w:rPr>
-        <w:t xml:space="preserve"> When a similar key exists, the new instance is added to the existing value at the tail. An Instance reference can be under multiple keys but there is only one instance. Each individual reference has a link to the next reference pointing to a chronological sequence</w:t>
-      </w:r>
-      <w:r>
-        <w:rPr>
-          <w:rFonts w:ascii="Times New Roman" w:hAnsi="Times New Roman" w:cs="Times New Roman"/>
-          <w:sz w:val="20"/>
-        </w:rPr>
-        <w:t xml:space="preserve"> of instances under a key.</w:t>
-      </w:r>
-    </w:p>
-    <w:p>
-      <w:pPr>
-        <w:rPr>
-          <w:rFonts w:ascii="Times New Roman" w:hAnsi="Times New Roman" w:cs="Times New Roman"/>
-          <w:sz w:val="20"/>
-        </w:rPr>
-      </w:pPr>
-      <w:r>
+        <w:t xml:space="preserve">look through the existing structure to find an existing keyword that is similar or create an entirely new key. Assuming this is the first ever thing the user says the model would create 4 unique keys all being linked to an object that is pointing at the created instance, which is </w:t>
+      </w:r>
+      <w:r>
+        <w:rPr>
+          <w:rFonts w:ascii="Times New Roman" w:hAnsi="Times New Roman" w:cs="Times New Roman"/>
+          <w:sz w:val="20"/>
+          <w:szCs w:val="20"/>
+        </w:rPr>
+        <w:t>a memory that stores all the information extracted from the input along with the exact sentence given by the user,</w:t>
+      </w:r>
+      <w:r>
+        <w:rPr>
+          <w:rFonts w:ascii="Times New Roman" w:hAnsi="Times New Roman" w:cs="Times New Roman"/>
+          <w:sz w:val="20"/>
+        </w:rPr>
+        <w:t xml:space="preserve"> of “My dog died today”.</w:t>
+      </w:r>
+      <w:r>
+        <w:rPr>
+          <w:rFonts w:ascii="Times New Roman" w:hAnsi="Times New Roman" w:cs="Times New Roman"/>
+          <w:sz w:val="20"/>
+        </w:rPr>
+        <w:t xml:space="preserve"> </w:t>
+      </w:r>
+      <w:r>
+        <w:rPr>
+          <w:rFonts w:ascii="Times New Roman" w:hAnsi="Times New Roman" w:cs="Times New Roman"/>
+          <w:sz w:val="20"/>
+        </w:rPr>
+        <w:t xml:space="preserve"> </w:t>
+      </w:r>
+    </w:p>
+    <w:p>
+      <w:pPr>
+        <w:pStyle w:val="CommentText"/>
+        <w:rPr>
+          <w:rFonts w:ascii="Times New Roman" w:hAnsi="Times New Roman" w:cs="Times New Roman"/>
+        </w:rPr>
+      </w:pPr>
+      <w:r>
+        <w:rPr>
+          <w:rFonts w:ascii="Times New Roman" w:hAnsi="Times New Roman" w:cs="Times New Roman"/>
+        </w:rPr>
+        <w:t>The value associated with the keys is a linked list of instances. Each instance captures the context, exact instance, emotional state, date and time, changed emotional state, duration of emotion, a link to the instance of changed emotion, and an approved response. Each context is a few main words from the instance which encompasses the instance, or all the keywords detected from the instance. When a similar key exists, the new instance is added to the existing LinkedList of values associated with that key. An Instance reference can be under multiple keys but there is only one instance. Each individual reference has a link to the next reference pointing to a chronological sequence of instances under a key.</w:t>
+      </w:r>
+    </w:p>
+    <w:p>
+      <w:pPr>
         <w:rPr>
           <w:rFonts w:ascii="Times New Roman" w:hAnsi="Times New Roman" w:cs="Times New Roman"/>
           <w:color w:val="FF0000"/>
           <w:sz w:val="20"/>
         </w:rPr>
+      </w:pPr>
+      <w:r>
+        <w:rPr>
+          <w:rFonts w:ascii="Times New Roman" w:hAnsi="Times New Roman" w:cs="Times New Roman"/>
+          <w:noProof/>
+          <w:color w:val="FF0000"/>
+          <w:sz w:val="20"/>
+        </w:rPr>
         <w:drawing>
-          <wp:inline distT="0" distB="0" distL="0" distR="0" wp14:anchorId="6DFED2D3" wp14:editId="001AF311">
+          <wp:inline distT="0" distB="0" distL="0" distR="0" wp14:anchorId="090D6C1D" wp14:editId="06D0AAA5">
             <wp:extent cx="2834640" cy="2435225"/>
             <wp:effectExtent l="0" t="0" r="3810" b="3175"/>
             <wp:docPr id="3" name="Picture 2">
@@ -1911,7 +2557,7 @@
                     </pic:cNvPicPr>
                   </pic:nvPicPr>
                   <pic:blipFill>
-                    <a:blip r:embed="rId11"/>
+                    <a:blip r:embed="rId13"/>
                     <a:stretch>
                       <a:fillRect/>
                     </a:stretch>
@@ -1934,6 +2580,29 @@
     </w:p>
     <w:p>
       <w:pPr>
+        <w:jc w:val="center"/>
+        <w:rPr>
+          <w:rFonts w:ascii="Times New Roman" w:hAnsi="Times New Roman" w:cs="Times New Roman"/>
+          <w:sz w:val="20"/>
+        </w:rPr>
+      </w:pPr>
+      <w:r>
+        <w:rPr>
+          <w:rFonts w:ascii="Times New Roman" w:hAnsi="Times New Roman" w:cs="Times New Roman"/>
+          <w:sz w:val="20"/>
+        </w:rPr>
+        <w:t>Fi</w:t>
+      </w:r>
+      <w:r>
+        <w:rPr>
+          <w:rFonts w:ascii="Times New Roman" w:hAnsi="Times New Roman" w:cs="Times New Roman"/>
+          <w:sz w:val="20"/>
+        </w:rPr>
+        <w:t>gure 5: Mental Model internal structure</w:t>
+      </w:r>
+    </w:p>
+    <w:p>
+      <w:pPr>
         <w:rPr>
           <w:rFonts w:ascii="Times New Roman" w:hAnsi="Times New Roman" w:cs="Times New Roman"/>
           <w:sz w:val="20"/>
@@ -1951,33 +2620,45 @@
       <w:pPr>
         <w:rPr>
           <w:rFonts w:ascii="Times New Roman" w:hAnsi="Times New Roman" w:cs="Times New Roman"/>
-          <w:color w:val="FF0000"/>
-          <w:sz w:val="20"/>
-        </w:rPr>
-      </w:pPr>
-      <w:r>
-        <w:rPr>
-          <w:rFonts w:ascii="Times New Roman" w:hAnsi="Times New Roman" w:cs="Times New Roman"/>
-          <w:color w:val="FF0000"/>
-          <w:sz w:val="20"/>
-        </w:rPr>
-        <w:t xml:space="preserve">(Talk about more of the implementation and how the analysis on the data is done, making assumptions, drawing logic </w:t>
-      </w:r>
-      <w:r>
-        <w:rPr>
-          <w:rFonts w:ascii="Times New Roman" w:hAnsi="Times New Roman" w:cs="Times New Roman"/>
-          <w:color w:val="FF0000"/>
-          <w:sz w:val="20"/>
-        </w:rPr>
-        <w:t>etc.</w:t>
-      </w:r>
-      <w:r>
-        <w:rPr>
-          <w:rFonts w:ascii="Times New Roman" w:hAnsi="Times New Roman" w:cs="Times New Roman"/>
-          <w:color w:val="FF0000"/>
-          <w:sz w:val="20"/>
-        </w:rPr>
-        <w:t>)</w:t>
+          <w:sz w:val="20"/>
+        </w:rPr>
+      </w:pPr>
+      <w:r>
+        <w:rPr>
+          <w:rFonts w:ascii="Times New Roman" w:hAnsi="Times New Roman" w:cs="Times New Roman"/>
+          <w:sz w:val="20"/>
+        </w:rPr>
+        <w:t xml:space="preserve">The user’s average mental state on each emotion is captured by storage variables in the mental model. Every time a new emotional state is detected the intensity is used to average the existing value of the median for each emotion. The values stored in the mental model give an understanding as to what the user’s intensity in each emotion is. </w:t>
+      </w:r>
+    </w:p>
+    <w:p>
+      <w:pPr>
+        <w:rPr>
+          <w:rFonts w:ascii="Times New Roman" w:hAnsi="Times New Roman" w:cs="Times New Roman"/>
+          <w:sz w:val="20"/>
+        </w:rPr>
+      </w:pPr>
+      <w:r>
+        <w:rPr>
+          <w:rFonts w:ascii="Times New Roman" w:hAnsi="Times New Roman" w:cs="Times New Roman"/>
+          <w:sz w:val="20"/>
+        </w:rPr>
+        <w:t>By making connections to emotional state changes and associated intensities the model can find out what makes the user happy or sad or cause a change in emotion state that is in the positive direction. The mental model also happens to store the best response for situations and can use responses whenever a similar situation arises. The mental model acts as a core memory model and tries it’s best to understand the user.</w:t>
+      </w:r>
+    </w:p>
+    <w:p>
+      <w:pPr>
+        <w:rPr>
+          <w:rFonts w:ascii="Times New Roman" w:hAnsi="Times New Roman" w:cs="Times New Roman"/>
+          <w:sz w:val="20"/>
+        </w:rPr>
+      </w:pPr>
+      <w:r>
+        <w:rPr>
+          <w:rFonts w:ascii="Times New Roman" w:hAnsi="Times New Roman" w:cs="Times New Roman"/>
+          <w:sz w:val="20"/>
+        </w:rPr>
+        <w:t>Another component unique to the mental model is the personal information part (shown in figure 1). The personal information stores information about the user’s relations, friends, people, important dates, objects and anything that holds significant value to the user. It aids the mental model while analyzing the data received from the emotion recognition model.</w:t>
       </w:r>
     </w:p>
     <w:p>
@@ -2023,10 +2704,30 @@
       <w:r>
         <w:rPr>
           <w:rFonts w:ascii="Times New Roman" w:hAnsi="Times New Roman" w:cs="Times New Roman"/>
-          <w:color w:val="FF0000"/>
-          <w:sz w:val="20"/>
-        </w:rPr>
-        <w:t>(talk about this section after a little deliberation on how the data can fit in and work)</w:t>
+          <w:sz w:val="20"/>
+        </w:rPr>
+        <w:t xml:space="preserve">The Response generation system is based on a preexisting chatbot provided by google. The main idea is to have a modified version of the basic available open source systems to ensure the response takes into consideration the analysis made by the mental model and the keywords. In its current state the system doesn’t do </w:t>
+      </w:r>
+      <w:r>
+        <w:rPr>
+          <w:rFonts w:ascii="Times New Roman" w:hAnsi="Times New Roman" w:cs="Times New Roman"/>
+          <w:sz w:val="20"/>
+        </w:rPr>
+        <w:t>that,</w:t>
+      </w:r>
+      <w:r>
+        <w:rPr>
+          <w:rFonts w:ascii="Times New Roman" w:hAnsi="Times New Roman" w:cs="Times New Roman"/>
+          <w:sz w:val="20"/>
+        </w:rPr>
+        <w:t xml:space="preserve"> and it would be open for future work. </w:t>
+      </w:r>
+      <w:r>
+        <w:rPr>
+          <w:rFonts w:ascii="Times New Roman" w:hAnsi="Times New Roman" w:cs="Times New Roman"/>
+          <w:sz w:val="20"/>
+        </w:rPr>
+        <w:t>This step generates a generic response and ideally should use information provided to create one tailored to the situation.</w:t>
       </w:r>
     </w:p>
     <w:p>
@@ -2065,20 +2766,25 @@
       <w:pPr>
         <w:rPr>
           <w:rFonts w:ascii="Times New Roman" w:hAnsi="Times New Roman" w:cs="Times New Roman"/>
-          <w:color w:val="FF0000"/>
-        </w:rPr>
-      </w:pPr>
-      <w:r>
-        <w:rPr>
-          <w:rFonts w:ascii="Times New Roman" w:hAnsi="Times New Roman" w:cs="Times New Roman"/>
-          <w:color w:val="FF0000"/>
-        </w:rPr>
-        <w:t>(write in brevity as this diverts the focus of the paper)</w:t>
+        </w:rPr>
+      </w:pPr>
+      <w:r>
+        <w:rPr>
+          <w:rFonts w:ascii="Times New Roman" w:hAnsi="Times New Roman" w:cs="Times New Roman"/>
+        </w:rPr>
+        <w:t xml:space="preserve">Response personalization is the last step before the response goes to the user. As shown in figure 1, the architecture, it uses both the intention and the keywords to make the generic response received from the generator more tailored towards the context and personalized. </w:t>
+      </w:r>
+      <w:r>
+        <w:rPr>
+          <w:rFonts w:ascii="Times New Roman" w:hAnsi="Times New Roman" w:cs="Times New Roman"/>
+        </w:rPr>
+        <w:t>Though this is not one of the main focuses of the thesis there has been some work done on this. The system tries to incorporate keywords into the sentence to generate human-like responses.</w:t>
       </w:r>
     </w:p>
     <w:p>
       <w:pPr>
         <w:pStyle w:val="Heading1"/>
+        <w:spacing w:after="160"/>
         <w:rPr>
           <w:rFonts w:ascii="Times New Roman" w:hAnsi="Times New Roman" w:cs="Times New Roman"/>
           <w:b/>
@@ -2093,6 +2799,7 @@
           <w:color w:val="000000" w:themeColor="text1"/>
           <w:sz w:val="24"/>
         </w:rPr>
+        <w:lastRenderedPageBreak/>
         <w:t>IV Results</w:t>
       </w:r>
     </w:p>
@@ -2100,6 +2807,322 @@
       <w:pPr>
         <w:rPr>
           <w:rFonts w:ascii="Times New Roman" w:hAnsi="Times New Roman" w:cs="Times New Roman"/>
+          <w:sz w:val="20"/>
+        </w:rPr>
+      </w:pPr>
+      <w:r>
+        <w:rPr>
+          <w:rFonts w:ascii="Times New Roman" w:hAnsi="Times New Roman" w:cs="Times New Roman"/>
+          <w:sz w:val="20"/>
+        </w:rPr>
+        <w:t xml:space="preserve">The </w:t>
+      </w:r>
+      <w:proofErr w:type="gramStart"/>
+      <w:r>
+        <w:rPr>
+          <w:rFonts w:ascii="Times New Roman" w:hAnsi="Times New Roman" w:cs="Times New Roman"/>
+          <w:sz w:val="20"/>
+        </w:rPr>
+        <w:t>final results</w:t>
+      </w:r>
+      <w:proofErr w:type="gramEnd"/>
+      <w:r>
+        <w:rPr>
+          <w:rFonts w:ascii="Times New Roman" w:hAnsi="Times New Roman" w:cs="Times New Roman"/>
+          <w:sz w:val="20"/>
+        </w:rPr>
+        <w:t xml:space="preserve"> of the mo</w:t>
+      </w:r>
+      <w:r>
+        <w:rPr>
+          <w:rFonts w:ascii="Times New Roman" w:hAnsi="Times New Roman" w:cs="Times New Roman"/>
+          <w:sz w:val="20"/>
+        </w:rPr>
+        <w:t xml:space="preserve">del include accuracy calculations and functioning of the mental model. The emotional model has 2 part to account for: the emotion detector and the intensity analyzer. The </w:t>
+      </w:r>
+      <w:r>
+        <w:rPr>
+          <w:rFonts w:ascii="Times New Roman" w:hAnsi="Times New Roman" w:cs="Times New Roman"/>
+          <w:sz w:val="20"/>
+        </w:rPr>
+        <w:t xml:space="preserve">CNN </w:t>
+      </w:r>
+      <w:r>
+        <w:rPr>
+          <w:rFonts w:ascii="Times New Roman" w:hAnsi="Times New Roman" w:cs="Times New Roman"/>
+          <w:sz w:val="20"/>
+        </w:rPr>
+        <w:t xml:space="preserve">for emotion detector </w:t>
+      </w:r>
+      <w:r>
+        <w:rPr>
+          <w:rFonts w:ascii="Times New Roman" w:hAnsi="Times New Roman" w:cs="Times New Roman"/>
+          <w:sz w:val="20"/>
+        </w:rPr>
+        <w:t xml:space="preserve">was able to achieve an accuracy of </w:t>
+      </w:r>
+      <w:r>
+        <w:rPr>
+          <w:rFonts w:ascii="Times New Roman" w:hAnsi="Times New Roman" w:cs="Times New Roman"/>
+          <w:b/>
+          <w:bCs/>
+          <w:sz w:val="20"/>
+        </w:rPr>
+        <w:t>73%</w:t>
+      </w:r>
+      <w:r>
+        <w:rPr>
+          <w:rFonts w:ascii="Times New Roman" w:hAnsi="Times New Roman" w:cs="Times New Roman"/>
+          <w:sz w:val="20"/>
+        </w:rPr>
+        <w:t xml:space="preserve"> on its best run on the test set</w:t>
+      </w:r>
+      <w:r>
+        <w:rPr>
+          <w:rFonts w:ascii="Times New Roman" w:hAnsi="Times New Roman" w:cs="Times New Roman"/>
+          <w:sz w:val="20"/>
+        </w:rPr>
+        <w:t xml:space="preserve"> and can be improved with more data.</w:t>
+      </w:r>
+      <w:r>
+        <w:rPr>
+          <w:rFonts w:ascii="Times New Roman" w:hAnsi="Times New Roman" w:cs="Times New Roman"/>
+          <w:sz w:val="20"/>
+        </w:rPr>
+        <w:t xml:space="preserve"> </w:t>
+      </w:r>
+      <w:r>
+        <w:rPr>
+          <w:rFonts w:ascii="Times New Roman" w:hAnsi="Times New Roman" w:cs="Times New Roman"/>
+          <w:sz w:val="20"/>
+        </w:rPr>
+        <w:t>When it comes to the intensity analyzer, i</w:t>
+      </w:r>
+      <w:r>
+        <w:rPr>
+          <w:rFonts w:ascii="Times New Roman" w:hAnsi="Times New Roman" w:cs="Times New Roman"/>
+          <w:sz w:val="20"/>
+        </w:rPr>
+        <w:t>t is extremely hard to figure out the accuracy of the k-means clustering algorithm</w:t>
+      </w:r>
+      <w:r>
+        <w:rPr>
+          <w:rFonts w:ascii="Times New Roman" w:hAnsi="Times New Roman" w:cs="Times New Roman"/>
+          <w:sz w:val="20"/>
+        </w:rPr>
+        <w:t>. This is due to the variability in the intensity ratings. There is no defined way or absolute right intensity a person feels for a certain frequency. Some people could be more expressive while for others intensity might increase as they get quitter. The calculations on the intensity rating would be biased as they are based purely on what I think the intensity of a certain voice frequency would be.</w:t>
+      </w:r>
+    </w:p>
+    <w:p>
+      <w:pPr>
+        <w:rPr>
+          <w:rFonts w:ascii="Times New Roman" w:hAnsi="Times New Roman" w:cs="Times New Roman"/>
+          <w:sz w:val="20"/>
+        </w:rPr>
+      </w:pPr>
+      <w:r>
+        <w:rPr>
+          <w:rFonts w:ascii="Times New Roman" w:hAnsi="Times New Roman" w:cs="Times New Roman"/>
+          <w:sz w:val="20"/>
+        </w:rPr>
+        <w:t>The next part is the mental model. The main accuracy and precision calculations done on the mental model w</w:t>
+      </w:r>
+      <w:r>
+        <w:rPr>
+          <w:rFonts w:ascii="Times New Roman" w:hAnsi="Times New Roman" w:cs="Times New Roman"/>
+          <w:sz w:val="20"/>
+        </w:rPr>
+        <w:t>ere on the keyword detection. A total of about 100 people were given 5 sentences and asked,</w:t>
+      </w:r>
+      <w:r>
+        <w:rPr>
+          <w:rFonts w:ascii="Times New Roman" w:hAnsi="Times New Roman" w:cs="Times New Roman"/>
+          <w:sz w:val="20"/>
+        </w:rPr>
+        <w:t xml:space="preserve"> </w:t>
+      </w:r>
+      <w:r>
+        <w:rPr>
+          <w:rFonts w:ascii="Times New Roman" w:hAnsi="Times New Roman" w:cs="Times New Roman"/>
+          <w:sz w:val="20"/>
+        </w:rPr>
+        <w:t>“which words in these sentences do you think are most important in understanding the emotion of the user?”</w:t>
+      </w:r>
+      <w:r>
+        <w:rPr>
+          <w:rFonts w:ascii="Times New Roman" w:hAnsi="Times New Roman" w:cs="Times New Roman"/>
+          <w:sz w:val="20"/>
+        </w:rPr>
+        <w:t>. The participants rated the words as following and any word with above a 60% rating was classified as a keyword.</w:t>
+      </w:r>
+    </w:p>
+    <w:p>
+      <w:pPr>
+        <w:rPr>
+          <w:rFonts w:ascii="Times New Roman" w:hAnsi="Times New Roman" w:cs="Times New Roman"/>
+          <w:sz w:val="20"/>
+        </w:rPr>
+      </w:pPr>
+      <w:r>
+        <w:rPr>
+          <w:noProof/>
+        </w:rPr>
+        <w:drawing>
+          <wp:inline distT="0" distB="0" distL="0" distR="0" wp14:anchorId="2A05EDC2" wp14:editId="183E1DA3">
+            <wp:extent cx="2834640" cy="1250315"/>
+            <wp:effectExtent l="0" t="0" r="3810" b="6985"/>
+            <wp:docPr id="10" name="Picture 10"/>
+            <wp:cNvGraphicFramePr>
+              <a:graphicFrameLocks xmlns:a="http://schemas.openxmlformats.org/drawingml/2006/main" noChangeAspect="1"/>
+            </wp:cNvGraphicFramePr>
+            <a:graphic xmlns:a="http://schemas.openxmlformats.org/drawingml/2006/main">
+              <a:graphicData uri="http://schemas.openxmlformats.org/drawingml/2006/picture">
+                <pic:pic xmlns:pic="http://schemas.openxmlformats.org/drawingml/2006/picture">
+                  <pic:nvPicPr>
+                    <pic:cNvPr id="1" name=""/>
+                    <pic:cNvPicPr/>
+                  </pic:nvPicPr>
+                  <pic:blipFill>
+                    <a:blip r:embed="rId14"/>
+                    <a:stretch>
+                      <a:fillRect/>
+                    </a:stretch>
+                  </pic:blipFill>
+                  <pic:spPr>
+                    <a:xfrm>
+                      <a:off x="0" y="0"/>
+                      <a:ext cx="2834640" cy="1250315"/>
+                    </a:xfrm>
+                    <a:prstGeom prst="rect">
+                      <a:avLst/>
+                    </a:prstGeom>
+                  </pic:spPr>
+                </pic:pic>
+              </a:graphicData>
+            </a:graphic>
+          </wp:inline>
+        </w:drawing>
+      </w:r>
+      <w:r>
+        <w:rPr>
+          <w:rFonts w:ascii="Times New Roman" w:hAnsi="Times New Roman" w:cs="Times New Roman"/>
+          <w:sz w:val="20"/>
+        </w:rPr>
+        <w:t xml:space="preserve"> </w:t>
+      </w:r>
+    </w:p>
+    <w:p>
+      <w:pPr>
+        <w:jc w:val="center"/>
+        <w:rPr>
+          <w:rFonts w:ascii="Times New Roman" w:hAnsi="Times New Roman" w:cs="Times New Roman"/>
+          <w:sz w:val="20"/>
+        </w:rPr>
+      </w:pPr>
+      <w:r>
+        <w:rPr>
+          <w:rFonts w:ascii="Times New Roman" w:hAnsi="Times New Roman" w:cs="Times New Roman"/>
+          <w:sz w:val="20"/>
+        </w:rPr>
+        <w:t xml:space="preserve">Figure 6: Keyword extraction results </w:t>
+      </w:r>
+    </w:p>
+    <w:p>
+      <w:pPr>
+        <w:rPr>
+          <w:rFonts w:ascii="Times New Roman" w:hAnsi="Times New Roman" w:cs="Times New Roman"/>
+          <w:sz w:val="20"/>
+        </w:rPr>
+      </w:pPr>
+      <w:r>
+        <w:rPr>
+          <w:rFonts w:ascii="Times New Roman" w:hAnsi="Times New Roman" w:cs="Times New Roman"/>
+          <w:sz w:val="20"/>
+        </w:rPr>
+        <w:t>That gives us the numbers for accuracy and precision as 83.3% and 87.5% respectfully. The participants were also asked to give intensity rating for each sentence and the ratings were distributed throughout the spectrum.</w:t>
+      </w:r>
+    </w:p>
+    <w:p>
+      <w:pPr>
+        <w:rPr>
+          <w:sz w:val="20"/>
+        </w:rPr>
+      </w:pPr>
+      <w:r>
+        <w:rPr>
+          <w:noProof/>
+          <w:sz w:val="20"/>
+        </w:rPr>
+        <w:drawing>
+          <wp:inline distT="0" distB="0" distL="0" distR="0" wp14:anchorId="5349BCE8" wp14:editId="59594DCA">
+            <wp:extent cx="2834640" cy="1348105"/>
+            <wp:effectExtent l="0" t="0" r="3810" b="4445"/>
+            <wp:docPr id="2" name="Picture 2" descr="C:\Users\reddyvs\AppData\Local\Microsoft\Windows\INetCache\Content.MSO\3BCDC613.tmp"/>
+            <wp:cNvGraphicFramePr>
+              <a:graphicFrameLocks xmlns:a="http://schemas.openxmlformats.org/drawingml/2006/main" noChangeAspect="1"/>
+            </wp:cNvGraphicFramePr>
+            <a:graphic xmlns:a="http://schemas.openxmlformats.org/drawingml/2006/main">
+              <a:graphicData uri="http://schemas.openxmlformats.org/drawingml/2006/picture">
+                <pic:pic xmlns:pic="http://schemas.openxmlformats.org/drawingml/2006/picture">
+                  <pic:nvPicPr>
+                    <pic:cNvPr id="0" name="Picture 1" descr="C:\Users\reddyvs\AppData\Local\Microsoft\Windows\INetCache\Content.MSO\3BCDC613.tmp"/>
+                    <pic:cNvPicPr>
+                      <a:picLocks noChangeAspect="1" noChangeArrowheads="1"/>
+                    </pic:cNvPicPr>
+                  </pic:nvPicPr>
+                  <pic:blipFill>
+                    <a:blip r:embed="rId15" cstate="print">
+                      <a:extLst>
+                        <a:ext uri="{28A0092B-C50C-407E-A947-70E740481C1C}">
+                          <a14:useLocalDpi xmlns:a14="http://schemas.microsoft.com/office/drawing/2010/main" val="0"/>
+                        </a:ext>
+                      </a:extLst>
+                    </a:blip>
+                    <a:srcRect/>
+                    <a:stretch>
+                      <a:fillRect/>
+                    </a:stretch>
+                  </pic:blipFill>
+                  <pic:spPr bwMode="auto">
+                    <a:xfrm>
+                      <a:off x="0" y="0"/>
+                      <a:ext cx="2834640" cy="1348105"/>
+                    </a:xfrm>
+                    <a:prstGeom prst="rect">
+                      <a:avLst/>
+                    </a:prstGeom>
+                    <a:noFill/>
+                    <a:ln>
+                      <a:noFill/>
+                    </a:ln>
+                  </pic:spPr>
+                </pic:pic>
+              </a:graphicData>
+            </a:graphic>
+          </wp:inline>
+        </w:drawing>
+      </w:r>
+    </w:p>
+    <w:p>
+      <w:pPr>
+        <w:jc w:val="center"/>
+        <w:rPr>
+          <w:rFonts w:ascii="Times New Roman" w:hAnsi="Times New Roman" w:cs="Times New Roman"/>
+          <w:sz w:val="20"/>
+        </w:rPr>
+      </w:pPr>
+      <w:r>
+        <w:rPr>
+          <w:rFonts w:ascii="Times New Roman" w:hAnsi="Times New Roman" w:cs="Times New Roman"/>
+          <w:sz w:val="20"/>
+        </w:rPr>
+        <w:t>Figure 7: Intensity rating on sentence 5</w:t>
+      </w:r>
+    </w:p>
+    <w:p>
+      <w:pPr>
+        <w:rPr>
+          <w:rFonts w:ascii="Times New Roman" w:hAnsi="Times New Roman" w:cs="Times New Roman"/>
           <w:color w:val="FF0000"/>
           <w:sz w:val="20"/>
         </w:rPr>
@@ -2107,47 +3130,52 @@
       <w:r>
         <w:rPr>
           <w:rFonts w:ascii="Times New Roman" w:hAnsi="Times New Roman" w:cs="Times New Roman"/>
-          <w:color w:val="FF0000"/>
-          <w:sz w:val="20"/>
-        </w:rPr>
-        <w:t>(Record Calculation of Intensity accuracy and predictions</w:t>
-      </w:r>
-      <w:r>
-        <w:rPr>
-          <w:rFonts w:ascii="Times New Roman" w:hAnsi="Times New Roman" w:cs="Times New Roman"/>
-          <w:color w:val="FF0000"/>
-          <w:sz w:val="20"/>
-        </w:rPr>
-        <w:t>.</w:t>
-      </w:r>
-      <w:r>
-        <w:rPr>
-          <w:rFonts w:ascii="Times New Roman" w:hAnsi="Times New Roman" w:cs="Times New Roman"/>
-          <w:color w:val="FF0000"/>
-          <w:sz w:val="20"/>
-        </w:rPr>
-        <w:t xml:space="preserve"> </w:t>
-      </w:r>
-      <w:r>
-        <w:rPr>
-          <w:rFonts w:ascii="Times New Roman" w:hAnsi="Times New Roman" w:cs="Times New Roman"/>
-          <w:color w:val="FF0000"/>
-          <w:sz w:val="20"/>
-        </w:rPr>
-        <w:t>S</w:t>
-      </w:r>
-      <w:r>
-        <w:rPr>
-          <w:rFonts w:ascii="Times New Roman" w:hAnsi="Times New Roman" w:cs="Times New Roman"/>
-          <w:color w:val="FF0000"/>
-          <w:sz w:val="20"/>
-        </w:rPr>
-        <w:t>how mental model keyword detection and association vs human rating)</w:t>
+          <w:sz w:val="20"/>
+        </w:rPr>
+        <w:t>As can be seen in figure 7 for the sentence “No one remembers my birthday” the intensity ratings range from 0 to 10 basically touching every intensity rating on the scale. Since the system will be tailored individually to the user it is the intensity analyzers and the mental model</w:t>
+      </w:r>
+      <w:r>
+        <w:rPr>
+          <w:rFonts w:ascii="Times New Roman" w:hAnsi="Times New Roman" w:cs="Times New Roman"/>
+          <w:sz w:val="20"/>
+        </w:rPr>
+        <w:t>’</w:t>
+      </w:r>
+      <w:r>
+        <w:rPr>
+          <w:rFonts w:ascii="Times New Roman" w:hAnsi="Times New Roman" w:cs="Times New Roman"/>
+          <w:sz w:val="20"/>
+        </w:rPr>
+        <w:t xml:space="preserve">s job together to understand how the user would respond. </w:t>
+      </w:r>
+      <w:r>
+        <w:rPr>
+          <w:rFonts w:ascii="Times New Roman" w:hAnsi="Times New Roman" w:cs="Times New Roman"/>
+          <w:sz w:val="20"/>
+        </w:rPr>
+        <w:t xml:space="preserve">Upon conducting a post questionnaire survey, most participants indicated that it was difficult to assign an intensity rating as they needed more information such as context, relation and value. That problem is addressed </w:t>
+      </w:r>
+      <w:proofErr w:type="gramStart"/>
+      <w:r>
+        <w:rPr>
+          <w:rFonts w:ascii="Times New Roman" w:hAnsi="Times New Roman" w:cs="Times New Roman"/>
+          <w:sz w:val="20"/>
+        </w:rPr>
+        <w:t>by the use of</w:t>
+      </w:r>
+      <w:proofErr w:type="gramEnd"/>
+      <w:r>
+        <w:rPr>
+          <w:rFonts w:ascii="Times New Roman" w:hAnsi="Times New Roman" w:cs="Times New Roman"/>
+          <w:sz w:val="20"/>
+        </w:rPr>
+        <w:t xml:space="preserve"> a personal information block.</w:t>
       </w:r>
     </w:p>
     <w:p>
       <w:pPr>
         <w:pStyle w:val="Heading1"/>
+        <w:spacing w:after="160"/>
         <w:rPr>
           <w:rFonts w:ascii="Times New Roman" w:hAnsi="Times New Roman" w:cs="Times New Roman"/>
           <w:b/>
@@ -2169,8 +3197,211 @@
       <w:pPr>
         <w:rPr>
           <w:rFonts w:ascii="Times New Roman" w:hAnsi="Times New Roman" w:cs="Times New Roman"/>
-          <w:color w:val="FF0000"/>
-          <w:sz w:val="18"/>
+          <w:sz w:val="20"/>
+        </w:rPr>
+      </w:pPr>
+      <w:r>
+        <w:rPr>
+          <w:rFonts w:ascii="Times New Roman" w:hAnsi="Times New Roman" w:cs="Times New Roman"/>
+          <w:sz w:val="20"/>
+        </w:rPr>
+        <w:t xml:space="preserve">The paper presents </w:t>
+      </w:r>
+      <w:r>
+        <w:rPr>
+          <w:rFonts w:ascii="Times New Roman" w:hAnsi="Times New Roman" w:cs="Times New Roman"/>
+          <w:sz w:val="20"/>
+        </w:rPr>
+        <w:t>my senior thesis work</w:t>
+      </w:r>
+      <w:r>
+        <w:rPr>
+          <w:rFonts w:ascii="Times New Roman" w:hAnsi="Times New Roman" w:cs="Times New Roman"/>
+          <w:sz w:val="20"/>
+        </w:rPr>
+        <w:t xml:space="preserve">. It outlines a model for advancing emotional awareness within dialogue systems and moves in the direction of enabling a level 4 emotional understanding. The architecture comprises of three main parts: the emotional detection model, mental model, and the response generation. The thesis focuses on the former 2 and </w:t>
+      </w:r>
+      <w:proofErr w:type="gramStart"/>
+      <w:r>
+        <w:rPr>
+          <w:rFonts w:ascii="Times New Roman" w:hAnsi="Times New Roman" w:cs="Times New Roman"/>
+          <w:sz w:val="20"/>
+        </w:rPr>
+        <w:t>is able to</w:t>
+      </w:r>
+      <w:proofErr w:type="gramEnd"/>
+      <w:r>
+        <w:rPr>
+          <w:rFonts w:ascii="Times New Roman" w:hAnsi="Times New Roman" w:cs="Times New Roman"/>
+          <w:sz w:val="20"/>
+        </w:rPr>
+        <w:t xml:space="preserve"> achieve an accuracy close to 73% on emotion detection and 83.3% on keyword identification.</w:t>
+      </w:r>
+    </w:p>
+    <w:p>
+      <w:pPr>
+        <w:rPr>
+          <w:rFonts w:ascii="Times New Roman" w:hAnsi="Times New Roman" w:cs="Times New Roman"/>
+          <w:sz w:val="20"/>
+        </w:rPr>
+      </w:pPr>
+      <w:r>
+        <w:rPr>
+          <w:rFonts w:ascii="Times New Roman" w:hAnsi="Times New Roman" w:cs="Times New Roman"/>
+          <w:sz w:val="20"/>
+        </w:rPr>
+        <w:t>This thesis is a step towards developing a memory and modelling the user to understand how the user reacts and responds to various emotional events. The current thesis only foc</w:t>
+      </w:r>
+      <w:r>
+        <w:rPr>
+          <w:rFonts w:ascii="Times New Roman" w:hAnsi="Times New Roman" w:cs="Times New Roman"/>
+          <w:sz w:val="20"/>
+        </w:rPr>
+        <w:t xml:space="preserve">uses on one </w:t>
+      </w:r>
+      <w:r>
+        <w:rPr>
+          <w:rFonts w:ascii="Times New Roman" w:hAnsi="Times New Roman" w:cs="Times New Roman"/>
+          <w:sz w:val="20"/>
+        </w:rPr>
+        <w:t>emotion,</w:t>
+      </w:r>
+      <w:r>
+        <w:rPr>
+          <w:rFonts w:ascii="Times New Roman" w:hAnsi="Times New Roman" w:cs="Times New Roman"/>
+          <w:sz w:val="20"/>
+        </w:rPr>
+        <w:t xml:space="preserve"> </w:t>
+      </w:r>
+      <w:r>
+        <w:rPr>
+          <w:rFonts w:ascii="Times New Roman" w:hAnsi="Times New Roman" w:cs="Times New Roman"/>
+          <w:sz w:val="20"/>
+        </w:rPr>
+        <w:t xml:space="preserve">but I believe </w:t>
+      </w:r>
+      <w:r>
+        <w:rPr>
+          <w:rFonts w:ascii="Times New Roman" w:hAnsi="Times New Roman" w:cs="Times New Roman"/>
+          <w:sz w:val="20"/>
+        </w:rPr>
+        <w:t>the idea can be scaled to other emotions reaching a total of 81 emotional states.</w:t>
+      </w:r>
+      <w:r>
+        <w:rPr>
+          <w:rFonts w:ascii="Times New Roman" w:hAnsi="Times New Roman" w:cs="Times New Roman"/>
+          <w:sz w:val="20"/>
+        </w:rPr>
+        <w:t xml:space="preserve"> More work in refining the system can be done with </w:t>
+      </w:r>
+      <w:r>
+        <w:rPr>
+          <w:rFonts w:ascii="Times New Roman" w:hAnsi="Times New Roman" w:cs="Times New Roman"/>
+          <w:sz w:val="20"/>
+        </w:rPr>
+        <w:t>the collection and pruning of more data to increase the accuracy of the learning algorithms.</w:t>
+      </w:r>
+    </w:p>
+    <w:p>
+      <w:pPr>
+        <w:rPr>
+          <w:rFonts w:ascii="Times New Roman" w:hAnsi="Times New Roman" w:cs="Times New Roman"/>
+          <w:sz w:val="20"/>
+        </w:rPr>
+      </w:pPr>
+      <w:r>
+        <w:rPr>
+          <w:rFonts w:ascii="Times New Roman" w:hAnsi="Times New Roman" w:cs="Times New Roman"/>
+          <w:sz w:val="20"/>
+        </w:rPr>
+        <w:t xml:space="preserve">The next immediate step would be refining intensity ratings for each individual emotion followed by working on response generation. Response generation needs to be modified to use the data provided by the mental </w:t>
+      </w:r>
+      <w:proofErr w:type="gramStart"/>
+      <w:r>
+        <w:rPr>
+          <w:rFonts w:ascii="Times New Roman" w:hAnsi="Times New Roman" w:cs="Times New Roman"/>
+          <w:sz w:val="20"/>
+        </w:rPr>
+        <w:t>model</w:t>
+      </w:r>
+      <w:proofErr w:type="gramEnd"/>
+      <w:r>
+        <w:rPr>
+          <w:rFonts w:ascii="Times New Roman" w:hAnsi="Times New Roman" w:cs="Times New Roman"/>
+          <w:sz w:val="20"/>
+        </w:rPr>
+        <w:t xml:space="preserve"> so it could generate appropriate responses</w:t>
+      </w:r>
+      <w:r>
+        <w:rPr>
+          <w:rFonts w:ascii="Times New Roman" w:hAnsi="Times New Roman" w:cs="Times New Roman"/>
+          <w:sz w:val="20"/>
+        </w:rPr>
+        <w:t xml:space="preserve"> </w:t>
+      </w:r>
+      <w:r>
+        <w:rPr>
+          <w:rFonts w:ascii="Times New Roman" w:hAnsi="Times New Roman" w:cs="Times New Roman"/>
+          <w:sz w:val="20"/>
+        </w:rPr>
+        <w:t>catered towards the user</w:t>
+      </w:r>
+      <w:r>
+        <w:rPr>
+          <w:rFonts w:ascii="Times New Roman" w:hAnsi="Times New Roman" w:cs="Times New Roman"/>
+          <w:sz w:val="20"/>
+        </w:rPr>
+        <w:t>.</w:t>
+      </w:r>
+    </w:p>
+    <w:p>
+      <w:pPr>
+        <w:jc w:val="center"/>
+        <w:rPr>
+          <w:rFonts w:ascii="Times New Roman" w:hAnsi="Times New Roman" w:cs="Times New Roman"/>
+          <w:b/>
+        </w:rPr>
+      </w:pPr>
+      <w:r>
+        <w:rPr>
+          <w:rFonts w:ascii="Times New Roman" w:hAnsi="Times New Roman" w:cs="Times New Roman"/>
+          <w:b/>
+        </w:rPr>
+        <w:lastRenderedPageBreak/>
+        <w:t>Acknowledgements</w:t>
+      </w:r>
+    </w:p>
+    <w:p>
+      <w:pPr>
+        <w:rPr>
+          <w:rFonts w:ascii="Times New Roman" w:hAnsi="Times New Roman" w:cs="Times New Roman"/>
+        </w:rPr>
+      </w:pPr>
+      <w:r>
+        <w:rPr>
+          <w:rFonts w:ascii="Times New Roman" w:hAnsi="Times New Roman" w:cs="Times New Roman"/>
+          <w:sz w:val="20"/>
+        </w:rPr>
+        <w:t xml:space="preserve">I would like to thank and recognize Dr. Michael Wollowski of the Rose-Hulman Institute of </w:t>
+      </w:r>
+      <w:r>
+        <w:rPr>
+          <w:rFonts w:ascii="Times New Roman" w:hAnsi="Times New Roman" w:cs="Times New Roman"/>
+          <w:sz w:val="20"/>
+        </w:rPr>
+        <w:t>Technology, Computer Science and Software Engineering department, for his support in the writing and editing this work</w:t>
+      </w:r>
+    </w:p>
+    <w:p>
+      <w:pPr>
+        <w:pStyle w:val="Heading2"/>
+        <w:spacing w:after="240"/>
+        <w:jc w:val="center"/>
+        <w:rPr>
+          <w:rFonts w:ascii="Times New Roman" w:hAnsi="Times New Roman" w:cs="Times New Roman"/>
+          <w:b/>
+          <w:color w:val="auto"/>
+          <w:sz w:val="22"/>
         </w:rPr>
         <w:sectPr>
           <w:type w:val="continuous"/>
@@ -2180,36 +3411,53 @@
           <w:docGrid w:linePitch="360"/>
         </w:sectPr>
       </w:pPr>
-      <w:r>
-        <w:rPr>
-          <w:rFonts w:ascii="Times New Roman" w:hAnsi="Times New Roman" w:cs="Times New Roman"/>
-          <w:color w:val="FF0000"/>
-          <w:sz w:val="18"/>
-        </w:rPr>
-        <w:t>(Mention how the project could be expanded to other emotions similarly</w:t>
-      </w:r>
-      <w:r>
-        <w:rPr>
-          <w:rFonts w:ascii="Times New Roman" w:hAnsi="Times New Roman" w:cs="Times New Roman"/>
-          <w:color w:val="FF0000"/>
-          <w:sz w:val="18"/>
-        </w:rPr>
-        <w:t xml:space="preserve"> and how more analysis can be done on the </w:t>
-      </w:r>
-      <w:r>
-        <w:rPr>
-          <w:rFonts w:ascii="Times New Roman" w:hAnsi="Times New Roman" w:cs="Times New Roman"/>
-          <w:color w:val="FF0000"/>
-          <w:sz w:val="18"/>
-        </w:rPr>
-        <w:t>)</w:t>
-      </w:r>
-    </w:p>
-    <w:p>
-      <w:pPr>
-        <w:rPr>
-          <w:rFonts w:ascii="Times New Roman" w:hAnsi="Times New Roman" w:cs="Times New Roman"/>
-          <w:sz w:val="20"/>
+    </w:p>
+    <w:p>
+      <w:pPr>
+        <w:pStyle w:val="Heading2"/>
+        <w:spacing w:after="240"/>
+        <w:jc w:val="center"/>
+        <w:rPr>
+          <w:rFonts w:ascii="Times New Roman" w:hAnsi="Times New Roman" w:cs="Times New Roman"/>
+          <w:b/>
+          <w:color w:val="auto"/>
+          <w:sz w:val="22"/>
+        </w:rPr>
+      </w:pPr>
+    </w:p>
+    <w:p>
+      <w:pPr>
+        <w:pStyle w:val="Heading2"/>
+        <w:spacing w:after="240"/>
+        <w:jc w:val="center"/>
+        <w:rPr>
+          <w:rFonts w:ascii="Times New Roman" w:hAnsi="Times New Roman" w:cs="Times New Roman"/>
+          <w:b/>
+          <w:color w:val="auto"/>
+          <w:sz w:val="22"/>
+        </w:rPr>
+      </w:pPr>
+      <w:r>
+        <w:rPr>
+          <w:rFonts w:ascii="Times New Roman" w:hAnsi="Times New Roman" w:cs="Times New Roman"/>
+          <w:b/>
+          <w:color w:val="auto"/>
+          <w:sz w:val="22"/>
+        </w:rPr>
+        <w:t>References</w:t>
+      </w:r>
+    </w:p>
+    <w:p>
+      <w:pPr>
+        <w:pStyle w:val="ListParagraph"/>
+        <w:numPr>
+          <w:ilvl w:val="0"/>
+          <w:numId w:val="1"/>
+        </w:numPr>
+        <w:rPr>
+          <w:rFonts w:ascii="Times New Roman" w:hAnsi="Times New Roman" w:cs="Times New Roman"/>
+          <w:sz w:val="18"/>
+          <w:szCs w:val="20"/>
         </w:rPr>
         <w:sectPr>
           <w:type w:val="continuous"/>
@@ -2222,76 +3470,12 @@
     </w:p>
     <w:p>
       <w:pPr>
-        <w:pStyle w:val="Heading1"/>
-        <w:jc w:val="center"/>
-        <w:rPr>
-          <w:rFonts w:ascii="Times New Roman" w:hAnsi="Times New Roman" w:cs="Times New Roman"/>
-          <w:b/>
-          <w:color w:val="auto"/>
-          <w:sz w:val="22"/>
-        </w:rPr>
-      </w:pPr>
-      <w:r>
-        <w:rPr>
-          <w:rFonts w:ascii="Times New Roman" w:hAnsi="Times New Roman" w:cs="Times New Roman"/>
-          <w:b/>
-          <w:color w:val="auto"/>
-          <w:sz w:val="22"/>
-        </w:rPr>
-        <w:t>Acknowledgements</w:t>
-      </w:r>
-    </w:p>
-    <w:p>
-      <w:pPr>
-        <w:pStyle w:val="Heading2"/>
-        <w:spacing w:after="240"/>
-        <w:jc w:val="center"/>
-        <w:rPr>
-          <w:rFonts w:ascii="Times New Roman" w:hAnsi="Times New Roman" w:cs="Times New Roman"/>
-          <w:b/>
-          <w:color w:val="auto"/>
-          <w:sz w:val="22"/>
-        </w:rPr>
-      </w:pPr>
-      <w:r>
-        <w:rPr>
-          <w:rFonts w:ascii="Times New Roman" w:hAnsi="Times New Roman" w:cs="Times New Roman"/>
-          <w:b/>
-          <w:color w:val="auto"/>
-          <w:sz w:val="22"/>
-        </w:rPr>
-        <w:t>References</w:t>
-      </w:r>
-    </w:p>
-    <w:p>
-      <w:pPr>
         <w:pStyle w:val="ListParagraph"/>
         <w:numPr>
           <w:ilvl w:val="0"/>
           <w:numId w:val="1"/>
         </w:numPr>
         <w:rPr>
-          <w:rFonts w:ascii="Times New Roman" w:hAnsi="Times New Roman" w:cs="Times New Roman"/>
-          <w:sz w:val="18"/>
-          <w:szCs w:val="20"/>
-        </w:rPr>
-        <w:sectPr>
-          <w:type w:val="continuous"/>
-          <w:pgSz w:w="12240" w:h="15840"/>
-          <w:pgMar w:top="1440" w:right="1440" w:bottom="1440" w:left="1440" w:header="720" w:footer="720" w:gutter="0"/>
-          <w:cols w:num="2" w:space="432"/>
-          <w:docGrid w:linePitch="360"/>
-        </w:sectPr>
-      </w:pPr>
-    </w:p>
-    <w:p>
-      <w:pPr>
-        <w:pStyle w:val="ListParagraph"/>
-        <w:numPr>
-          <w:ilvl w:val="0"/>
-          <w:numId w:val="1"/>
-        </w:numPr>
-        <w:rPr>
           <w:rFonts w:ascii="Times New Roman" w:eastAsia="Times New Roman" w:hAnsi="Times New Roman" w:cs="Times New Roman"/>
           <w:color w:val="212529"/>
           <w:sz w:val="18"/>
@@ -2342,7 +3526,7 @@
         </w:rPr>
         <w:t>, Volume 68, Issue 4, August 2018, Pages 712–733, </w:t>
       </w:r>
-      <w:hyperlink r:id="rId12" w:history="1">
+      <w:hyperlink r:id="rId16" w:history="1">
         <w:r>
           <w:rPr>
             <w:rStyle w:val="Hyperlink"/>
@@ -2499,16 +3683,7 @@
           <w:sz w:val="18"/>
           <w:szCs w:val="20"/>
         </w:rPr>
-        <w:t xml:space="preserve"> Choi, "The chatbot feels you - a counseling service using </w:t>
-      </w:r>
-      <w:r>
-        <w:rPr>
-          <w:rFonts w:ascii="Times New Roman" w:eastAsia="Times New Roman" w:hAnsi="Times New Roman" w:cs="Times New Roman"/>
-          <w:color w:val="212529"/>
-          <w:sz w:val="18"/>
-          <w:szCs w:val="20"/>
-        </w:rPr>
-        <w:t>emotional response generation," 2017 IEEE International Conference on Big Data and Smart Computing (</w:t>
+        <w:t xml:space="preserve"> Choi, "The chatbot feels you - a counseling service using emotional response generation," 2017 IEEE International Conference on Big Data and Smart Computing (</w:t>
       </w:r>
       <w:proofErr w:type="spellStart"/>
       <w:r>
@@ -2623,7 +3798,27 @@
           <w:sz w:val="18"/>
           <w:szCs w:val="20"/>
         </w:rPr>
-        <w:t>. (2019). Emotionally-Aware Chatbots: A Survey.</w:t>
+        <w:t xml:space="preserve">. (2019). </w:t>
+      </w:r>
+      <w:proofErr w:type="gramStart"/>
+      <w:r>
+        <w:rPr>
+          <w:rFonts w:ascii="Times New Roman" w:eastAsia="Times New Roman" w:hAnsi="Times New Roman" w:cs="Times New Roman"/>
+          <w:color w:val="212529"/>
+          <w:sz w:val="18"/>
+          <w:szCs w:val="20"/>
+        </w:rPr>
+        <w:t>Emotionally-Aware</w:t>
+      </w:r>
+      <w:proofErr w:type="gramEnd"/>
+      <w:r>
+        <w:rPr>
+          <w:rFonts w:ascii="Times New Roman" w:eastAsia="Times New Roman" w:hAnsi="Times New Roman" w:cs="Times New Roman"/>
+          <w:color w:val="212529"/>
+          <w:sz w:val="18"/>
+          <w:szCs w:val="20"/>
+        </w:rPr>
+        <w:t xml:space="preserve"> Chatbots: A Survey.</w:t>
       </w:r>
       <w:r>
         <w:rPr>
@@ -2737,34 +3932,9 @@
           <w:sz w:val="18"/>
           <w:szCs w:val="20"/>
         </w:rPr>
-        <w:t xml:space="preserve">. 2019. Considerations on Explainable AI and Users’ Mental Models. In Where is the Human? Bridging the Gap Between AI and HCI, </w:t>
-      </w:r>
-      <w:r>
-        <w:rPr>
-          <w:rFonts w:ascii="Times New Roman" w:hAnsi="Times New Roman" w:cs="Times New Roman"/>
-          <w:sz w:val="18"/>
-          <w:szCs w:val="20"/>
-        </w:rPr>
-        <w:lastRenderedPageBreak/>
-        <w:t>Workshop at CHI’19, May 4–9, 2019, Glasgow, Scotland U</w:t>
-      </w:r>
-      <w:r>
-        <w:rPr>
-          <w:rFonts w:ascii="Times New Roman" w:hAnsi="Times New Roman" w:cs="Times New Roman"/>
-          <w:sz w:val="18"/>
-          <w:szCs w:val="20"/>
-        </w:rPr>
-        <w:t>K</w:t>
-      </w:r>
-      <w:r>
-        <w:rPr>
-          <w:rFonts w:ascii="Times New Roman" w:hAnsi="Times New Roman" w:cs="Times New Roman"/>
-          <w:sz w:val="18"/>
-          <w:szCs w:val="20"/>
-        </w:rPr>
-        <w:t xml:space="preserve">. ACM, New York, NY, USA, 5 pages. </w:t>
-      </w:r>
-      <w:hyperlink r:id="rId13" w:history="1">
+        <w:t xml:space="preserve">. 2019. Considerations on Explainable AI and Users’ Mental Models. In Where is the Human? Bridging the Gap Between AI and HCI, Workshop at CHI’19, May 4–9, 2019, Glasgow, Scotland UK. ACM, New York, NY, USA, 5 pages. </w:t>
+      </w:r>
+      <w:hyperlink r:id="rId17" w:history="1">
         <w:r>
           <w:rPr>
             <w:rStyle w:val="Hyperlink"/>
@@ -2855,7 +4025,16 @@
           <w:sz w:val="18"/>
           <w:szCs w:val="20"/>
         </w:rPr>
-        <w:t xml:space="preserve">K. Oh, D. Lee, B. Ko and H. Choi, "A Chatbot for Psychiatric Counseling in Mental Healthcare Service Based on Emotional Dialogue Analysis and Sentence Generation," 2017 18th IEEE International Conference on Mobile Data Management (MDM), Daejeon, 2017, pp. 371-375, </w:t>
+        <w:t xml:space="preserve">K. Oh, D. Lee, B. Ko and H. Choi, "A Chatbot for Psychiatric Counseling in Mental Healthcare Service Based on Emotional Dialogue Analysis and Sentence </w:t>
+      </w:r>
+      <w:r>
+        <w:rPr>
+          <w:rFonts w:ascii="Times New Roman" w:eastAsia="Times New Roman" w:hAnsi="Times New Roman" w:cs="Times New Roman"/>
+          <w:color w:val="212529"/>
+          <w:sz w:val="18"/>
+          <w:szCs w:val="20"/>
+        </w:rPr>
+        <w:t xml:space="preserve">Generation," 2017 18th IEEE International Conference on Mobile Data Management (MDM), Daejeon, 2017, pp. 371-375, </w:t>
       </w:r>
       <w:proofErr w:type="spellStart"/>
       <w:r>
@@ -2919,16 +4098,7 @@
           <w:sz w:val="18"/>
           <w:szCs w:val="20"/>
         </w:rPr>
-        <w:t xml:space="preserve">, "On the construction of more human-like chatbots: Affect and emotion analysis of movie dialogue data," 2017 Asia-Pacific Signal and Information Processing Association Annual Summit and Conference (APSIPA ASC), Kuala Lumpur, </w:t>
-      </w:r>
-      <w:r>
-        <w:rPr>
-          <w:rFonts w:ascii="Times New Roman" w:eastAsia="Times New Roman" w:hAnsi="Times New Roman" w:cs="Times New Roman"/>
-          <w:color w:val="212529"/>
-          <w:sz w:val="18"/>
-          <w:szCs w:val="20"/>
-        </w:rPr>
-        <w:t xml:space="preserve">2017, pp. 1364-1367, </w:t>
+        <w:t xml:space="preserve">, "On the construction of more human-like chatbots: Affect and emotion analysis of movie dialogue data," 2017 Asia-Pacific Signal and Information Processing Association Annual Summit and Conference (APSIPA ASC), Kuala Lumpur, 2017, pp. 1364-1367, </w:t>
       </w:r>
       <w:proofErr w:type="spellStart"/>
       <w:r>
@@ -2970,25 +4140,7 @@
           <w:sz w:val="18"/>
           <w:szCs w:val="20"/>
         </w:rPr>
-        <w:t xml:space="preserve">R. </w:t>
-      </w:r>
-      <w:proofErr w:type="spellStart"/>
-      <w:r>
-        <w:rPr>
-          <w:rFonts w:ascii="Times New Roman" w:hAnsi="Times New Roman" w:cs="Times New Roman"/>
-          <w:sz w:val="18"/>
-          <w:szCs w:val="20"/>
-        </w:rPr>
-        <w:t>Plutchik</w:t>
-      </w:r>
-      <w:proofErr w:type="spellEnd"/>
-      <w:r>
-        <w:rPr>
-          <w:rFonts w:ascii="Times New Roman" w:hAnsi="Times New Roman" w:cs="Times New Roman"/>
-          <w:sz w:val="18"/>
-          <w:szCs w:val="20"/>
-        </w:rPr>
-        <w:t>, "Emotions and Life: Perspectives from Psychology," Biology, and Evolution, Washington, DC: American Psychological Association, 2002</w:t>
+        <w:t>R. Plutchik, "Emotions and Life: Perspectives from Psychology," Biology, and Evolution, Washington, DC: American Psychological Association, 2002</w:t>
       </w:r>
       <w:r>
         <w:rPr>
@@ -3096,12 +4248,15 @@
         </w:rPr>
         <w:t>, L. M. (2020). Paralinguistic Emotional Analysis with Deep Learning (Master's thesis, Rose-Hulman Institute of Technology, 2020)</w:t>
       </w:r>
+      <w:bookmarkStart w:id="3" w:name="_GoBack"/>
+      <w:bookmarkEnd w:id="3"/>
     </w:p>
     <w:p>
       <w:pPr>
         <w:pStyle w:val="NormalWeb"/>
         <w:ind w:left="720"/>
         <w:rPr>
+          <w:color w:val="FF0000"/>
           <w:sz w:val="18"/>
           <w:szCs w:val="20"/>
         </w:rPr>
@@ -3113,6 +4268,22 @@
           <w:docGrid w:linePitch="360"/>
         </w:sectPr>
       </w:pPr>
+      <w:r>
+        <w:rPr>
+          <w:color w:val="FF0000"/>
+          <w:sz w:val="18"/>
+          <w:szCs w:val="20"/>
+        </w:rPr>
+        <w:t>(</w:t>
+      </w:r>
+      <w:r>
+        <w:rPr>
+          <w:color w:val="FF0000"/>
+          <w:sz w:val="18"/>
+          <w:szCs w:val="20"/>
+        </w:rPr>
+        <w:t>Need to finish up the bibliography by adding all the references and making in-text citations)</w:t>
+      </w:r>
     </w:p>
     <w:p>
       <w:pPr>
@@ -3142,14 +4313,13 @@
           <w:rFonts w:ascii="Times New Roman" w:hAnsi="Times New Roman" w:cs="Times New Roman"/>
         </w:rPr>
       </w:pPr>
-      <w:bookmarkStart w:id="0" w:name="_GoBack"/>
-      <w:bookmarkEnd w:id="0"/>
     </w:p>
     <w:sectPr>
+      <w:footerReference w:type="default" r:id="rId18"/>
       <w:type w:val="continuous"/>
       <w:pgSz w:w="12240" w:h="15840"/>
       <w:pgMar w:top="1440" w:right="1440" w:bottom="1440" w:left="1440" w:header="720" w:footer="720" w:gutter="0"/>
-      <w:cols w:space="720"/>
+      <w:cols w:num="2" w:space="720"/>
       <w:docGrid w:linePitch="360"/>
     </w:sectPr>
   </w:body>
@@ -3182,6 +4352,59 @@
 </file>
 
 <file path=word/footer1.xml><?xml version="1.0" encoding="utf-8"?>
+<w:ftr xmlns:wpc="http://schemas.microsoft.com/office/word/2010/wordprocessingCanvas" xmlns:cx="http://schemas.microsoft.com/office/drawing/2014/chartex" xmlns:cx1="http://schemas.microsoft.com/office/drawing/2015/9/8/chartex" xmlns:cx2="http://schemas.microsoft.com/office/drawing/2015/10/21/chartex" xmlns:cx3="http://schemas.microsoft.com/office/drawing/2016/5/9/chartex" xmlns:cx4="http://schemas.microsoft.com/office/drawing/2016/5/10/chartex" xmlns:cx5="http://schemas.microsoft.com/office/drawing/2016/5/11/chartex" xmlns:cx6="http://schemas.microsoft.com/office/drawing/2016/5/12/chartex" xmlns:cx7="http://schemas.microsoft.com/office/drawing/2016/5/13/chartex" xmlns:cx8="http://schemas.microsoft.com/office/drawing/2016/5/14/chartex" xmlns:mc="http://schemas.openxmlformats.org/markup-compatibility/2006" xmlns:aink="http://schemas.microsoft.com/office/drawing/2016/ink" xmlns:am3d="http://schemas.microsoft.com/office/drawing/2017/model3d" xmlns:o="urn:schemas-microsoft-com:office:office" xmlns:r="http://schemas.openxmlformats.org/officeDocument/2006/relationships" xmlns:m="http://schemas.openxmlformats.org/officeDocument/2006/math" xmlns:v="urn:schemas-microsoft-com:vml" xmlns:wp14="http://schemas.microsoft.com/office/word/2010/wordprocessingDrawing" xmlns:wp="http://schemas.openxmlformats.org/drawingml/2006/wordprocessingDrawing" xmlns:w10="urn:schemas-microsoft-com:office:word" xmlns:w="http://schemas.openxmlformats.org/wordprocessingml/2006/main" xmlns:w14="http://schemas.microsoft.com/office/word/2010/wordml" xmlns:w15="http://schemas.microsoft.com/office/word/2012/wordml" xmlns:w16cid="http://schemas.microsoft.com/office/word/2016/wordml/cid" xmlns:w16se="http://schemas.microsoft.com/office/word/2015/wordml/symex" xmlns:wpg="http://schemas.microsoft.com/office/word/2010/wordprocessingGroup" xmlns:wpi="http://schemas.microsoft.com/office/word/2010/wordprocessingInk" xmlns:wne="http://schemas.microsoft.com/office/word/2006/wordml" xmlns:wps="http://schemas.microsoft.com/office/word/2010/wordprocessingShape" mc:Ignorable="w14 w15 w16se w16cid wp14">
+  <w:sdt>
+    <w:sdtPr>
+      <w:id w:val="907804393"/>
+      <w:docPartObj>
+        <w:docPartGallery w:val="Page Numbers (Bottom of Page)"/>
+        <w:docPartUnique/>
+      </w:docPartObj>
+    </w:sdtPr>
+    <w:sdtEndPr>
+      <w:rPr>
+        <w:noProof/>
+      </w:rPr>
+    </w:sdtEndPr>
+    <w:sdtContent>
+      <w:p>
+        <w:pPr>
+          <w:pStyle w:val="Footer"/>
+          <w:jc w:val="right"/>
+        </w:pPr>
+        <w:r>
+          <w:fldChar w:fldCharType="begin"/>
+        </w:r>
+        <w:r>
+          <w:instrText xml:space="preserve"> PAGE   \* MERGEFORMAT </w:instrText>
+        </w:r>
+        <w:r>
+          <w:fldChar w:fldCharType="separate"/>
+        </w:r>
+        <w:r>
+          <w:rPr>
+            <w:noProof/>
+          </w:rPr>
+          <w:t>4</w:t>
+        </w:r>
+        <w:r>
+          <w:rPr>
+            <w:noProof/>
+          </w:rPr>
+          <w:fldChar w:fldCharType="end"/>
+        </w:r>
+      </w:p>
+    </w:sdtContent>
+  </w:sdt>
+  <w:p>
+    <w:pPr>
+      <w:pStyle w:val="Footer"/>
+    </w:pPr>
+  </w:p>
+</w:ftr>
+</file>
+
+<file path=word/footer2.xml><?xml version="1.0" encoding="utf-8"?>
 <w:ftr xmlns:wpc="http://schemas.microsoft.com/office/word/2010/wordprocessingCanvas" xmlns:cx="http://schemas.microsoft.com/office/drawing/2014/chartex" xmlns:cx1="http://schemas.microsoft.com/office/drawing/2015/9/8/chartex" xmlns:cx2="http://schemas.microsoft.com/office/drawing/2015/10/21/chartex" xmlns:cx3="http://schemas.microsoft.com/office/drawing/2016/5/9/chartex" xmlns:cx4="http://schemas.microsoft.com/office/drawing/2016/5/10/chartex" xmlns:cx5="http://schemas.microsoft.com/office/drawing/2016/5/11/chartex" xmlns:cx6="http://schemas.microsoft.com/office/drawing/2016/5/12/chartex" xmlns:cx7="http://schemas.microsoft.com/office/drawing/2016/5/13/chartex" xmlns:cx8="http://schemas.microsoft.com/office/drawing/2016/5/14/chartex" xmlns:mc="http://schemas.openxmlformats.org/markup-compatibility/2006" xmlns:aink="http://schemas.microsoft.com/office/drawing/2016/ink" xmlns:am3d="http://schemas.microsoft.com/office/drawing/2017/model3d" xmlns:o="urn:schemas-microsoft-com:office:office" xmlns:r="http://schemas.openxmlformats.org/officeDocument/2006/relationships" xmlns:m="http://schemas.openxmlformats.org/officeDocument/2006/math" xmlns:v="urn:schemas-microsoft-com:vml" xmlns:wp14="http://schemas.microsoft.com/office/word/2010/wordprocessingDrawing" xmlns:wp="http://schemas.openxmlformats.org/drawingml/2006/wordprocessingDrawing" xmlns:w10="urn:schemas-microsoft-com:office:word" xmlns:w="http://schemas.openxmlformats.org/wordprocessingml/2006/main" xmlns:w14="http://schemas.microsoft.com/office/word/2010/wordml" xmlns:w15="http://schemas.microsoft.com/office/word/2012/wordml" xmlns:w16cid="http://schemas.microsoft.com/office/word/2016/wordml/cid" xmlns:w16se="http://schemas.microsoft.com/office/word/2015/wordml/symex" xmlns:wpg="http://schemas.microsoft.com/office/word/2010/wordprocessingGroup" xmlns:wpi="http://schemas.microsoft.com/office/word/2010/wordprocessingInk" xmlns:wne="http://schemas.microsoft.com/office/word/2006/wordml" xmlns:wps="http://schemas.microsoft.com/office/word/2010/wordprocessingShape" mc:Ignorable="w14 w15 w16se w16cid wp14">
   <w:sdt>
     <w:sdtPr>
@@ -3985,6 +5208,7 @@
   <w:style w:type="paragraph" w:default="1" w:styleId="Normal">
     <w:name w:val="Normal"/>
     <w:qFormat/>
+    <w:rsid w:val="00E1209B"/>
   </w:style>
   <w:style w:type="paragraph" w:styleId="Heading1">
     <w:name w:val="heading 1"/>
@@ -4176,7 +5400,6 @@
     <w:basedOn w:val="Normal"/>
     <w:link w:val="CommentTextChar"/>
     <w:uiPriority w:val="99"/>
-    <w:semiHidden/>
     <w:unhideWhenUsed/>
     <w:rsid w:val="006D741F"/>
     <w:pPr>
@@ -4192,7 +5415,6 @@
     <w:basedOn w:val="DefaultParagraphFont"/>
     <w:link w:val="CommentText"/>
     <w:uiPriority w:val="99"/>
-    <w:semiHidden/>
     <w:rsid w:val="006D741F"/>
     <w:rPr>
       <w:sz w:val="20"/>
@@ -4345,6 +5567,25 @@
     <w:link w:val="Footer"/>
     <w:uiPriority w:val="99"/>
     <w:rsid w:val="009A6D0E"/>
+  </w:style>
+  <w:style w:type="table" w:styleId="TableGrid">
+    <w:name w:val="Table Grid"/>
+    <w:basedOn w:val="TableNormal"/>
+    <w:uiPriority w:val="39"/>
+    <w:rsid w:val="006F3D77"/>
+    <w:pPr>
+      <w:spacing w:after="0" w:line="240" w:lineRule="auto"/>
+    </w:pPr>
+    <w:tblPr>
+      <w:tblBorders>
+        <w:top w:val="single" w:sz="4" w:space="0" w:color="auto"/>
+        <w:left w:val="single" w:sz="4" w:space="0" w:color="auto"/>
+        <w:bottom w:val="single" w:sz="4" w:space="0" w:color="auto"/>
+        <w:right w:val="single" w:sz="4" w:space="0" w:color="auto"/>
+        <w:insideH w:val="single" w:sz="4" w:space="0" w:color="auto"/>
+        <w:insideV w:val="single" w:sz="4" w:space="0" w:color="auto"/>
+      </w:tblBorders>
+    </w:tblPr>
   </w:style>
 </w:styles>
 </file>
@@ -4649,7 +5890,7 @@
 </file>
 
 <file path=customXml/itemProps1.xml><?xml version="1.0" encoding="utf-8"?>
-<ds:datastoreItem xmlns:ds="http://schemas.openxmlformats.org/officeDocument/2006/customXml" ds:itemID="{E1A1F09D-F8DD-447D-9E8E-F2C8FC21C9C6}">
+<ds:datastoreItem xmlns:ds="http://schemas.openxmlformats.org/officeDocument/2006/customXml" ds:itemID="{C48F7702-977E-4A92-9F18-73711279A45F}">
   <ds:schemaRefs>
     <ds:schemaRef ds:uri="http://schemas.openxmlformats.org/officeDocument/2006/bibliography"/>
   </ds:schemaRefs>

</xml_diff>